<commit_message>
added hirtutim to report
</commit_message>
<xml_diff>
--- a/extra/Report.docx
+++ b/extra/Report.docx
@@ -1,6 +1,6 @@
 
 <file path=word/document.xml><?xml version="1.0" encoding="utf-8"?>
-<w:document xmlns:wpc="http://schemas.microsoft.com/office/word/2010/wordprocessingCanvas" xmlns:mc="http://schemas.openxmlformats.org/markup-compatibility/2006" xmlns:o="urn:schemas-microsoft-com:office:office" xmlns:r="http://schemas.openxmlformats.org/officeDocument/2006/relationships" xmlns:m="http://schemas.openxmlformats.org/officeDocument/2006/math" xmlns:v="urn:schemas-microsoft-com:vml" xmlns:wp14="http://schemas.microsoft.com/office/word/2010/wordprocessingDrawing" xmlns:wp="http://schemas.openxmlformats.org/drawingml/2006/wordprocessingDrawing" xmlns:w10="urn:schemas-microsoft-com:office:word" xmlns:w="http://schemas.openxmlformats.org/wordprocessingml/2006/main" xmlns:w14="http://schemas.microsoft.com/office/word/2010/wordml" xmlns:wpg="http://schemas.microsoft.com/office/word/2010/wordprocessingGroup" xmlns:wpi="http://schemas.microsoft.com/office/word/2010/wordprocessingInk" xmlns:wne="http://schemas.microsoft.com/office/word/2006/wordml" xmlns:wps="http://schemas.microsoft.com/office/word/2010/wordprocessingShape" mc:Ignorable="w14 wp14">
+<w:document xmlns:wpc="http://schemas.microsoft.com/office/word/2010/wordprocessingCanvas" xmlns:cx="http://schemas.microsoft.com/office/drawing/2014/chartex" xmlns:cx1="http://schemas.microsoft.com/office/drawing/2015/9/8/chartex" xmlns:cx2="http://schemas.microsoft.com/office/drawing/2015/10/21/chartex" xmlns:cx3="http://schemas.microsoft.com/office/drawing/2016/5/9/chartex" xmlns:cx4="http://schemas.microsoft.com/office/drawing/2016/5/10/chartex" xmlns:cx5="http://schemas.microsoft.com/office/drawing/2016/5/11/chartex" xmlns:cx6="http://schemas.microsoft.com/office/drawing/2016/5/12/chartex" xmlns:cx7="http://schemas.microsoft.com/office/drawing/2016/5/13/chartex" xmlns:cx8="http://schemas.microsoft.com/office/drawing/2016/5/14/chartex" xmlns:mc="http://schemas.openxmlformats.org/markup-compatibility/2006" xmlns:aink="http://schemas.microsoft.com/office/drawing/2016/ink" xmlns:am3d="http://schemas.microsoft.com/office/drawing/2017/model3d" xmlns:o="urn:schemas-microsoft-com:office:office" xmlns:r="http://schemas.openxmlformats.org/officeDocument/2006/relationships" xmlns:m="http://schemas.openxmlformats.org/officeDocument/2006/math" xmlns:v="urn:schemas-microsoft-com:vml" xmlns:wp14="http://schemas.microsoft.com/office/word/2010/wordprocessingDrawing" xmlns:wp="http://schemas.openxmlformats.org/drawingml/2006/wordprocessingDrawing" xmlns:w10="urn:schemas-microsoft-com:office:word" xmlns:w="http://schemas.openxmlformats.org/wordprocessingml/2006/main" xmlns:w14="http://schemas.microsoft.com/office/word/2010/wordml" xmlns:w15="http://schemas.microsoft.com/office/word/2012/wordml" xmlns:w16cid="http://schemas.microsoft.com/office/word/2016/wordml/cid" xmlns:w16se="http://schemas.microsoft.com/office/word/2015/wordml/symex" xmlns:wpg="http://schemas.microsoft.com/office/word/2010/wordprocessingGroup" xmlns:wpi="http://schemas.microsoft.com/office/word/2010/wordprocessingInk" xmlns:wne="http://schemas.microsoft.com/office/word/2006/wordml" xmlns:wps="http://schemas.microsoft.com/office/word/2010/wordprocessingShape" mc:Ignorable="w14 w15 w16se w16cid wp14">
   <w:body>
     <w:p>
       <w:pPr>
@@ -19,7 +19,67 @@
           <w:szCs w:val="40"/>
           <w:u w:val="single"/>
         </w:rPr>
-        <w:t>Information Retrieval – Dr Inbal Budowski Tal - IDC</w:t>
+        <w:t xml:space="preserve">Information Retrieval – </w:t>
+      </w:r>
+      <w:proofErr w:type="spellStart"/>
+      <w:r>
+        <w:rPr>
+          <w:b/>
+          <w:sz w:val="40"/>
+          <w:szCs w:val="40"/>
+          <w:u w:val="single"/>
+        </w:rPr>
+        <w:t>Dr</w:t>
+      </w:r>
+      <w:proofErr w:type="spellEnd"/>
+      <w:r>
+        <w:rPr>
+          <w:b/>
+          <w:sz w:val="40"/>
+          <w:szCs w:val="40"/>
+          <w:u w:val="single"/>
+        </w:rPr>
+        <w:t xml:space="preserve"> </w:t>
+      </w:r>
+      <w:proofErr w:type="spellStart"/>
+      <w:r>
+        <w:rPr>
+          <w:b/>
+          <w:sz w:val="40"/>
+          <w:szCs w:val="40"/>
+          <w:u w:val="single"/>
+        </w:rPr>
+        <w:t>Inbal</w:t>
+      </w:r>
+      <w:proofErr w:type="spellEnd"/>
+      <w:r>
+        <w:rPr>
+          <w:b/>
+          <w:sz w:val="40"/>
+          <w:szCs w:val="40"/>
+          <w:u w:val="single"/>
+        </w:rPr>
+        <w:t xml:space="preserve"> </w:t>
+      </w:r>
+      <w:proofErr w:type="spellStart"/>
+      <w:r>
+        <w:rPr>
+          <w:b/>
+          <w:sz w:val="40"/>
+          <w:szCs w:val="40"/>
+          <w:u w:val="single"/>
+        </w:rPr>
+        <w:t>Budowski</w:t>
+      </w:r>
+      <w:proofErr w:type="spellEnd"/>
+      <w:r>
+        <w:rPr>
+          <w:b/>
+          <w:sz w:val="40"/>
+          <w:szCs w:val="40"/>
+          <w:u w:val="single"/>
+        </w:rPr>
+        <w:t xml:space="preserve"> Tal - IDC</w:t>
       </w:r>
     </w:p>
     <w:p>
@@ -311,12 +371,21 @@
           <w:numId w:val="2"/>
         </w:numPr>
       </w:pPr>
-      <w:r>
-        <w:rPr>
-          <w:b/>
-          <w:bCs/>
-        </w:rPr>
-        <w:t>CsvParser –</w:t>
+      <w:proofErr w:type="spellStart"/>
+      <w:r>
+        <w:rPr>
+          <w:b/>
+          <w:bCs/>
+        </w:rPr>
+        <w:t>CsvParser</w:t>
+      </w:r>
+      <w:proofErr w:type="spellEnd"/>
+      <w:r>
+        <w:rPr>
+          <w:b/>
+          <w:bCs/>
+        </w:rPr>
+        <w:t xml:space="preserve"> –</w:t>
       </w:r>
       <w:r>
         <w:t xml:space="preserve"> parses input files (training and test sets).</w:t>
@@ -330,18 +399,35 @@
           <w:numId w:val="2"/>
         </w:numPr>
       </w:pPr>
-      <w:r>
-        <w:rPr>
-          <w:b/>
-          <w:bCs/>
-        </w:rPr>
-        <w:t>IndexingEngine –</w:t>
+      <w:proofErr w:type="spellStart"/>
+      <w:r>
+        <w:rPr>
+          <w:b/>
+          <w:bCs/>
+        </w:rPr>
+        <w:t>IndexingEngine</w:t>
+      </w:r>
+      <w:proofErr w:type="spellEnd"/>
+      <w:r>
+        <w:rPr>
+          <w:b/>
+          <w:bCs/>
+        </w:rPr>
+        <w:t xml:space="preserve"> –</w:t>
       </w:r>
       <w:r>
         <w:t xml:space="preserve">responsible </w:t>
       </w:r>
       <w:r>
-        <w:t>for indexing the training set and supply metadata for computing tf-idf values</w:t>
+        <w:t xml:space="preserve">for indexing the training set and supply metadata for computing </w:t>
+      </w:r>
+      <w:proofErr w:type="spellStart"/>
+      <w:r>
+        <w:t>tf-idf</w:t>
+      </w:r>
+      <w:proofErr w:type="spellEnd"/>
+      <w:r>
+        <w:t xml:space="preserve"> values</w:t>
       </w:r>
       <w:r>
         <w:t>.</w:t>
@@ -359,6 +445,7 @@
           <w:bCs/>
         </w:rPr>
       </w:pPr>
+      <w:proofErr w:type="spellStart"/>
       <w:r>
         <w:rPr>
           <w:b/>
@@ -366,6 +453,7 @@
         </w:rPr>
         <w:t>SearchEngine</w:t>
       </w:r>
+      <w:proofErr w:type="spellEnd"/>
       <w:r>
         <w:rPr>
           <w:b/>
@@ -377,7 +465,15 @@
         <w:t xml:space="preserve">responsible </w:t>
       </w:r>
       <w:r>
-        <w:t xml:space="preserve">for computing tf-idf </w:t>
+        <w:t xml:space="preserve">for computing </w:t>
+      </w:r>
+      <w:proofErr w:type="spellStart"/>
+      <w:r>
+        <w:t>tf-idf</w:t>
+      </w:r>
+      <w:proofErr w:type="spellEnd"/>
+      <w:r>
+        <w:t xml:space="preserve"> </w:t>
       </w:r>
       <w:r>
         <w:t>vectors and neighbors of test documents based on similarity to indexed training set</w:t>
@@ -398,12 +494,21 @@
           <w:bCs/>
         </w:rPr>
       </w:pPr>
-      <w:r>
-        <w:rPr>
-          <w:b/>
-          <w:bCs/>
-        </w:rPr>
-        <w:t xml:space="preserve">KNNClassifier – </w:t>
+      <w:proofErr w:type="spellStart"/>
+      <w:r>
+        <w:rPr>
+          <w:b/>
+          <w:bCs/>
+        </w:rPr>
+        <w:t>KNNClassifier</w:t>
+      </w:r>
+      <w:proofErr w:type="spellEnd"/>
+      <w:r>
+        <w:rPr>
+          <w:b/>
+          <w:bCs/>
+        </w:rPr>
+        <w:t xml:space="preserve"> – </w:t>
       </w:r>
       <w:r>
         <w:t>classifies test document based on an initialization with training data.</w:t>
@@ -431,8 +536,6 @@
       <w:r>
         <w:t>represents a measurement over a single label</w:t>
       </w:r>
-      <w:bookmarkStart w:id="0" w:name="_GoBack"/>
-      <w:bookmarkEnd w:id="0"/>
     </w:p>
     <w:p>
       <w:pPr>
@@ -563,7 +666,7 @@
         <w:rPr>
           <w:noProof/>
         </w:rPr>
-        <w:pict w14:anchorId="00FEE85B">
+        <w:object w:dxaOrig="1440" w:dyaOrig="1440" w14:anchorId="00FEE85B">
           <v:shapetype id="_x0000_t75" coordsize="21600,21600" o:spt="75" o:preferrelative="t" path="m@4@5l@4@11@9@11@9@5xe" filled="f" stroked="f">
             <v:stroke joinstyle="miter"/>
             <v:formulas>
@@ -584,11 +687,11 @@
             <o:lock v:ext="edit" aspectratio="t"/>
           </v:shapetype>
           <v:shape id="_x0000_s1030" type="#_x0000_t75" style="position:absolute;margin-left:290.7pt;margin-top:2.45pt;width:94.8pt;height:310.5pt;z-index:251661312;mso-position-horizontal-relative:text;mso-position-vertical-relative:text">
-            <v:imagedata r:id="rId8" o:title=""/>
+            <v:imagedata r:id="rId7" o:title=""/>
             <w10:wrap type="square"/>
           </v:shape>
-          <o:OLEObject Type="Embed" ProgID="Visio.Drawing.11" ShapeID="_x0000_s1030" DrawAspect="Content" ObjectID="_1592342303" r:id="rId9"/>
-        </w:pict>
+          <o:OLEObject Type="Embed" ProgID="Visio.Drawing.11" ShapeID="_x0000_s1030" DrawAspect="Content" ObjectID="_1592408210" r:id="rId8"/>
+        </w:object>
       </w:r>
     </w:p>
     <w:p>
@@ -602,13 +705,13 @@
         <w:rPr>
           <w:noProof/>
         </w:rPr>
-        <w:pict w14:anchorId="20838ED3">
+        <w:object w:dxaOrig="1440" w:dyaOrig="1440" w14:anchorId="20838ED3">
           <v:shape id="_x0000_s1028" type="#_x0000_t75" style="position:absolute;margin-left:-11.25pt;margin-top:215.35pt;width:204.45pt;height:227.65pt;z-index:251659264;mso-position-horizontal-relative:margin;mso-position-vertical-relative:margin">
-            <v:imagedata r:id="rId10" o:title=""/>
+            <v:imagedata r:id="rId9" o:title=""/>
             <w10:wrap type="square" anchorx="margin" anchory="margin"/>
           </v:shape>
-          <o:OLEObject Type="Embed" ProgID="Visio.Drawing.11" ShapeID="_x0000_s1028" DrawAspect="Content" ObjectID="_1592342304" r:id="rId11"/>
-        </w:pict>
+          <o:OLEObject Type="Embed" ProgID="Visio.Drawing.11" ShapeID="_x0000_s1028" DrawAspect="Content" ObjectID="_1592408211" r:id="rId10"/>
+        </w:object>
       </w:r>
     </w:p>
     <w:p>
@@ -777,8 +880,98 @@
         </w:rPr>
       </w:pPr>
     </w:p>
+    <w:p>
+      <w:r>
+        <w:t xml:space="preserve">Designing and implementing this project has been challenging in few aspects: Scalability, Efficiency and design. </w:t>
+      </w:r>
+    </w:p>
+    <w:p>
+      <w:pPr>
+        <w:rPr>
+          <w:lang w:bidi="he-IL"/>
+        </w:rPr>
+      </w:pPr>
+      <w:r>
+        <w:t xml:space="preserve">First, we </w:t>
+      </w:r>
+      <w:r>
+        <w:rPr>
+          <w:lang w:bidi="he-IL"/>
+        </w:rPr>
+        <w:t>started implementing the KNN Classification based on the search engine we have implemented in the previous task, using its similarity method for comparing each document as a query to find the best k results in the corpus (our dataset).</w:t>
+      </w:r>
+    </w:p>
+    <w:p>
+      <w:pPr>
+        <w:rPr>
+          <w:lang w:bidi="he-IL"/>
+        </w:rPr>
+      </w:pPr>
+      <w:r>
+        <w:rPr>
+          <w:lang w:bidi="he-IL"/>
+        </w:rPr>
+        <w:t>This required us to redesign our system to fit our new demands, especially in resource consuming aspect since indexing and searching through the huge corpus took a lot of time and CPU and RAM resource.</w:t>
+      </w:r>
+    </w:p>
+    <w:p>
+      <w:pPr>
+        <w:rPr>
+          <w:lang w:bidi="he-IL"/>
+        </w:rPr>
+      </w:pPr>
+      <w:r>
+        <w:rPr>
+          <w:lang w:bidi="he-IL"/>
+        </w:rPr>
+        <w:t>After rewriting some of our inefficient code, we managed to get the classification working for significantly more documents – mostly using code analyses tools.</w:t>
+      </w:r>
+    </w:p>
+    <w:p>
+      <w:pPr>
+        <w:rPr>
+          <w:lang w:bidi="he-IL"/>
+        </w:rPr>
+      </w:pPr>
+      <w:r>
+        <w:rPr>
+          <w:lang w:bidi="he-IL"/>
+        </w:rPr>
+        <w:t>Secondly, we wanted to benchmark our system and find the optimal k for our use – running our algorithm for every k in the range of 1 up to 100, following are the results we have found:</w:t>
+      </w:r>
+    </w:p>
+    <w:p>
+      <w:pPr>
+        <w:rPr>
+          <w:lang w:bidi="he-IL"/>
+        </w:rPr>
+      </w:pPr>
+    </w:p>
+    <w:p>
+      <w:pPr>
+        <w:rPr>
+          <w:rFonts w:hint="cs"/>
+          <w:rtl/>
+          <w:lang w:bidi="he-IL"/>
+        </w:rPr>
+      </w:pPr>
+      <w:r>
+        <w:rPr>
+          <w:lang w:bidi="he-IL"/>
+        </w:rPr>
+        <w:t xml:space="preserve">Lastly, we started thinking about ways to make our results better – starting </w:t>
+      </w:r>
+      <w:r>
+        <w:rPr>
+          <w:lang w:bidi="he-IL"/>
+        </w:rPr>
+        <w:t>with implementing title indexing and searching, understanding that the title has maybe the most important words to index (since most of the time it contains the key words of the document).</w:t>
+      </w:r>
+      <w:bookmarkStart w:id="0" w:name="_GoBack"/>
+      <w:bookmarkEnd w:id="0"/>
+    </w:p>
     <w:sectPr>
-      <w:headerReference w:type="default" r:id="rId12"/>
+      <w:headerReference w:type="default" r:id="rId11"/>
       <w:pgSz w:w="12240" w:h="15840"/>
       <w:pgMar w:top="1440" w:right="1440" w:bottom="1440" w:left="1440" w:header="720" w:footer="720" w:gutter="0"/>
       <w:cols w:space="720"/>
@@ -789,7 +982,7 @@
 </file>
 
 <file path=word/endnotes.xml><?xml version="1.0" encoding="utf-8"?>
-<w:endnotes xmlns:wpc="http://schemas.microsoft.com/office/word/2010/wordprocessingCanvas" xmlns:mc="http://schemas.openxmlformats.org/markup-compatibility/2006" xmlns:o="urn:schemas-microsoft-com:office:office" xmlns:r="http://schemas.openxmlformats.org/officeDocument/2006/relationships" xmlns:m="http://schemas.openxmlformats.org/officeDocument/2006/math" xmlns:v="urn:schemas-microsoft-com:vml" xmlns:wp14="http://schemas.microsoft.com/office/word/2010/wordprocessingDrawing" xmlns:wp="http://schemas.openxmlformats.org/drawingml/2006/wordprocessingDrawing" xmlns:w10="urn:schemas-microsoft-com:office:word" xmlns:w="http://schemas.openxmlformats.org/wordprocessingml/2006/main" xmlns:w14="http://schemas.microsoft.com/office/word/2010/wordml" xmlns:wpg="http://schemas.microsoft.com/office/word/2010/wordprocessingGroup" xmlns:wpi="http://schemas.microsoft.com/office/word/2010/wordprocessingInk" xmlns:wne="http://schemas.microsoft.com/office/word/2006/wordml" xmlns:wps="http://schemas.microsoft.com/office/word/2010/wordprocessingShape" mc:Ignorable="w14 wp14">
+<w:endnotes xmlns:wpc="http://schemas.microsoft.com/office/word/2010/wordprocessingCanvas" xmlns:cx="http://schemas.microsoft.com/office/drawing/2014/chartex" xmlns:cx1="http://schemas.microsoft.com/office/drawing/2015/9/8/chartex" xmlns:cx2="http://schemas.microsoft.com/office/drawing/2015/10/21/chartex" xmlns:cx3="http://schemas.microsoft.com/office/drawing/2016/5/9/chartex" xmlns:cx4="http://schemas.microsoft.com/office/drawing/2016/5/10/chartex" xmlns:cx5="http://schemas.microsoft.com/office/drawing/2016/5/11/chartex" xmlns:cx6="http://schemas.microsoft.com/office/drawing/2016/5/12/chartex" xmlns:cx7="http://schemas.microsoft.com/office/drawing/2016/5/13/chartex" xmlns:cx8="http://schemas.microsoft.com/office/drawing/2016/5/14/chartex" xmlns:mc="http://schemas.openxmlformats.org/markup-compatibility/2006" xmlns:aink="http://schemas.microsoft.com/office/drawing/2016/ink" xmlns:am3d="http://schemas.microsoft.com/office/drawing/2017/model3d" xmlns:o="urn:schemas-microsoft-com:office:office" xmlns:r="http://schemas.openxmlformats.org/officeDocument/2006/relationships" xmlns:m="http://schemas.openxmlformats.org/officeDocument/2006/math" xmlns:v="urn:schemas-microsoft-com:vml" xmlns:wp14="http://schemas.microsoft.com/office/word/2010/wordprocessingDrawing" xmlns:wp="http://schemas.openxmlformats.org/drawingml/2006/wordprocessingDrawing" xmlns:w10="urn:schemas-microsoft-com:office:word" xmlns:w="http://schemas.openxmlformats.org/wordprocessingml/2006/main" xmlns:w14="http://schemas.microsoft.com/office/word/2010/wordml" xmlns:w15="http://schemas.microsoft.com/office/word/2012/wordml" xmlns:w16cid="http://schemas.microsoft.com/office/word/2016/wordml/cid" xmlns:w16se="http://schemas.microsoft.com/office/word/2015/wordml/symex" xmlns:wpg="http://schemas.microsoft.com/office/word/2010/wordprocessingGroup" xmlns:wpi="http://schemas.microsoft.com/office/word/2010/wordprocessingInk" xmlns:wne="http://schemas.microsoft.com/office/word/2006/wordml" xmlns:wps="http://schemas.microsoft.com/office/word/2010/wordprocessingShape" mc:Ignorable="w14 w15 w16se w16cid wp14">
   <w:endnote w:type="separator" w:id="-1">
     <w:p>
       <w:pPr>
@@ -814,7 +1007,7 @@
 </file>
 
 <file path=word/footnotes.xml><?xml version="1.0" encoding="utf-8"?>
-<w:footnotes xmlns:wpc="http://schemas.microsoft.com/office/word/2010/wordprocessingCanvas" xmlns:mc="http://schemas.openxmlformats.org/markup-compatibility/2006" xmlns:o="urn:schemas-microsoft-com:office:office" xmlns:r="http://schemas.openxmlformats.org/officeDocument/2006/relationships" xmlns:m="http://schemas.openxmlformats.org/officeDocument/2006/math" xmlns:v="urn:schemas-microsoft-com:vml" xmlns:wp14="http://schemas.microsoft.com/office/word/2010/wordprocessingDrawing" xmlns:wp="http://schemas.openxmlformats.org/drawingml/2006/wordprocessingDrawing" xmlns:w10="urn:schemas-microsoft-com:office:word" xmlns:w="http://schemas.openxmlformats.org/wordprocessingml/2006/main" xmlns:w14="http://schemas.microsoft.com/office/word/2010/wordml" xmlns:wpg="http://schemas.microsoft.com/office/word/2010/wordprocessingGroup" xmlns:wpi="http://schemas.microsoft.com/office/word/2010/wordprocessingInk" xmlns:wne="http://schemas.microsoft.com/office/word/2006/wordml" xmlns:wps="http://schemas.microsoft.com/office/word/2010/wordprocessingShape" mc:Ignorable="w14 wp14">
+<w:footnotes xmlns:wpc="http://schemas.microsoft.com/office/word/2010/wordprocessingCanvas" xmlns:cx="http://schemas.microsoft.com/office/drawing/2014/chartex" xmlns:cx1="http://schemas.microsoft.com/office/drawing/2015/9/8/chartex" xmlns:cx2="http://schemas.microsoft.com/office/drawing/2015/10/21/chartex" xmlns:cx3="http://schemas.microsoft.com/office/drawing/2016/5/9/chartex" xmlns:cx4="http://schemas.microsoft.com/office/drawing/2016/5/10/chartex" xmlns:cx5="http://schemas.microsoft.com/office/drawing/2016/5/11/chartex" xmlns:cx6="http://schemas.microsoft.com/office/drawing/2016/5/12/chartex" xmlns:cx7="http://schemas.microsoft.com/office/drawing/2016/5/13/chartex" xmlns:cx8="http://schemas.microsoft.com/office/drawing/2016/5/14/chartex" xmlns:mc="http://schemas.openxmlformats.org/markup-compatibility/2006" xmlns:aink="http://schemas.microsoft.com/office/drawing/2016/ink" xmlns:am3d="http://schemas.microsoft.com/office/drawing/2017/model3d" xmlns:o="urn:schemas-microsoft-com:office:office" xmlns:r="http://schemas.openxmlformats.org/officeDocument/2006/relationships" xmlns:m="http://schemas.openxmlformats.org/officeDocument/2006/math" xmlns:v="urn:schemas-microsoft-com:vml" xmlns:wp14="http://schemas.microsoft.com/office/word/2010/wordprocessingDrawing" xmlns:wp="http://schemas.openxmlformats.org/drawingml/2006/wordprocessingDrawing" xmlns:w10="urn:schemas-microsoft-com:office:word" xmlns:w="http://schemas.openxmlformats.org/wordprocessingml/2006/main" xmlns:w14="http://schemas.microsoft.com/office/word/2010/wordml" xmlns:w15="http://schemas.microsoft.com/office/word/2012/wordml" xmlns:w16cid="http://schemas.microsoft.com/office/word/2016/wordml/cid" xmlns:w16se="http://schemas.microsoft.com/office/word/2015/wordml/symex" xmlns:wpg="http://schemas.microsoft.com/office/word/2010/wordprocessingGroup" xmlns:wpi="http://schemas.microsoft.com/office/word/2010/wordprocessingInk" xmlns:wne="http://schemas.microsoft.com/office/word/2006/wordml" xmlns:wps="http://schemas.microsoft.com/office/word/2010/wordprocessingShape" mc:Ignorable="w14 w15 w16se w16cid wp14">
   <w:footnote w:type="separator" w:id="-1">
     <w:p>
       <w:pPr>
@@ -839,21 +1032,42 @@
 </file>
 
 <file path=word/header1.xml><?xml version="1.0" encoding="utf-8"?>
-<w:hdr xmlns:wpc="http://schemas.microsoft.com/office/word/2010/wordprocessingCanvas" xmlns:mc="http://schemas.openxmlformats.org/markup-compatibility/2006" xmlns:o="urn:schemas-microsoft-com:office:office" xmlns:r="http://schemas.openxmlformats.org/officeDocument/2006/relationships" xmlns:m="http://schemas.openxmlformats.org/officeDocument/2006/math" xmlns:v="urn:schemas-microsoft-com:vml" xmlns:wp14="http://schemas.microsoft.com/office/word/2010/wordprocessingDrawing" xmlns:wp="http://schemas.openxmlformats.org/drawingml/2006/wordprocessingDrawing" xmlns:w10="urn:schemas-microsoft-com:office:word" xmlns:w="http://schemas.openxmlformats.org/wordprocessingml/2006/main" xmlns:w14="http://schemas.microsoft.com/office/word/2010/wordml" xmlns:wpg="http://schemas.microsoft.com/office/word/2010/wordprocessingGroup" xmlns:wpi="http://schemas.microsoft.com/office/word/2010/wordprocessingInk" xmlns:wne="http://schemas.microsoft.com/office/word/2006/wordml" xmlns:wps="http://schemas.microsoft.com/office/word/2010/wordprocessingShape" mc:Ignorable="w14 wp14">
+<w:hdr xmlns:wpc="http://schemas.microsoft.com/office/word/2010/wordprocessingCanvas" xmlns:cx="http://schemas.microsoft.com/office/drawing/2014/chartex" xmlns:cx1="http://schemas.microsoft.com/office/drawing/2015/9/8/chartex" xmlns:cx2="http://schemas.microsoft.com/office/drawing/2015/10/21/chartex" xmlns:cx3="http://schemas.microsoft.com/office/drawing/2016/5/9/chartex" xmlns:cx4="http://schemas.microsoft.com/office/drawing/2016/5/10/chartex" xmlns:cx5="http://schemas.microsoft.com/office/drawing/2016/5/11/chartex" xmlns:cx6="http://schemas.microsoft.com/office/drawing/2016/5/12/chartex" xmlns:cx7="http://schemas.microsoft.com/office/drawing/2016/5/13/chartex" xmlns:cx8="http://schemas.microsoft.com/office/drawing/2016/5/14/chartex" xmlns:mc="http://schemas.openxmlformats.org/markup-compatibility/2006" xmlns:aink="http://schemas.microsoft.com/office/drawing/2016/ink" xmlns:am3d="http://schemas.microsoft.com/office/drawing/2017/model3d" xmlns:o="urn:schemas-microsoft-com:office:office" xmlns:r="http://schemas.openxmlformats.org/officeDocument/2006/relationships" xmlns:m="http://schemas.openxmlformats.org/officeDocument/2006/math" xmlns:v="urn:schemas-microsoft-com:vml" xmlns:wp14="http://schemas.microsoft.com/office/word/2010/wordprocessingDrawing" xmlns:wp="http://schemas.openxmlformats.org/drawingml/2006/wordprocessingDrawing" xmlns:w10="urn:schemas-microsoft-com:office:word" xmlns:w="http://schemas.openxmlformats.org/wordprocessingml/2006/main" xmlns:w14="http://schemas.microsoft.com/office/word/2010/wordml" xmlns:w15="http://schemas.microsoft.com/office/word/2012/wordml" xmlns:w16cid="http://schemas.microsoft.com/office/word/2016/wordml/cid" xmlns:w16se="http://schemas.microsoft.com/office/word/2015/wordml/symex" xmlns:wpg="http://schemas.microsoft.com/office/word/2010/wordprocessingGroup" xmlns:wpi="http://schemas.microsoft.com/office/word/2010/wordprocessingInk" xmlns:wne="http://schemas.microsoft.com/office/word/2006/wordml" xmlns:wps="http://schemas.microsoft.com/office/word/2010/wordprocessingShape" mc:Ignorable="w14 w15 w16se w16cid wp14">
   <w:p>
     <w:pPr>
       <w:pStyle w:val="Header"/>
     </w:pPr>
     <w:r>
-      <w:t>Gal Moyal 307901728</w:t>
+      <w:t xml:space="preserve">Gal </w:t>
+    </w:r>
+    <w:proofErr w:type="spellStart"/>
+    <w:r>
+      <w:t>Moyal</w:t>
+    </w:r>
+    <w:proofErr w:type="spellEnd"/>
+    <w:r>
+      <w:t xml:space="preserve"> 307901728</w:t>
     </w:r>
   </w:p>
   <w:p>
     <w:pPr>
       <w:pStyle w:val="Header"/>
     </w:pPr>
+    <w:proofErr w:type="spellStart"/>
     <w:r>
-      <w:t>Yarden Moskovich 312577786</w:t>
+      <w:t>Yarden</w:t>
+    </w:r>
+    <w:proofErr w:type="spellEnd"/>
+    <w:r>
+      <w:t xml:space="preserve"> </w:t>
+    </w:r>
+    <w:proofErr w:type="spellStart"/>
+    <w:r>
+      <w:t>Moskovich</w:t>
+    </w:r>
+    <w:proofErr w:type="spellEnd"/>
+    <w:r>
+      <w:t xml:space="preserve"> 312577786</w:t>
     </w:r>
   </w:p>
   <w:p>
@@ -865,8 +1079,8 @@
 </file>
 
 <file path=word/numbering.xml><?xml version="1.0" encoding="utf-8"?>
-<w:numbering xmlns:wpc="http://schemas.microsoft.com/office/word/2010/wordprocessingCanvas" xmlns:mc="http://schemas.openxmlformats.org/markup-compatibility/2006" xmlns:o="urn:schemas-microsoft-com:office:office" xmlns:r="http://schemas.openxmlformats.org/officeDocument/2006/relationships" xmlns:m="http://schemas.openxmlformats.org/officeDocument/2006/math" xmlns:v="urn:schemas-microsoft-com:vml" xmlns:wp14="http://schemas.microsoft.com/office/word/2010/wordprocessingDrawing" xmlns:wp="http://schemas.openxmlformats.org/drawingml/2006/wordprocessingDrawing" xmlns:w10="urn:schemas-microsoft-com:office:word" xmlns:w="http://schemas.openxmlformats.org/wordprocessingml/2006/main" xmlns:w14="http://schemas.microsoft.com/office/word/2010/wordml" xmlns:wpg="http://schemas.microsoft.com/office/word/2010/wordprocessingGroup" xmlns:wpi="http://schemas.microsoft.com/office/word/2010/wordprocessingInk" xmlns:wne="http://schemas.microsoft.com/office/word/2006/wordml" xmlns:wps="http://schemas.microsoft.com/office/word/2010/wordprocessingShape" mc:Ignorable="w14 wp14">
-  <w:abstractNum w:abstractNumId="0">
+<w:numbering xmlns:wpc="http://schemas.microsoft.com/office/word/2010/wordprocessingCanvas" xmlns:cx="http://schemas.microsoft.com/office/drawing/2014/chartex" xmlns:cx1="http://schemas.microsoft.com/office/drawing/2015/9/8/chartex" xmlns:cx2="http://schemas.microsoft.com/office/drawing/2015/10/21/chartex" xmlns:cx3="http://schemas.microsoft.com/office/drawing/2016/5/9/chartex" xmlns:cx4="http://schemas.microsoft.com/office/drawing/2016/5/10/chartex" xmlns:cx5="http://schemas.microsoft.com/office/drawing/2016/5/11/chartex" xmlns:cx6="http://schemas.microsoft.com/office/drawing/2016/5/12/chartex" xmlns:cx7="http://schemas.microsoft.com/office/drawing/2016/5/13/chartex" xmlns:cx8="http://schemas.microsoft.com/office/drawing/2016/5/14/chartex" xmlns:mc="http://schemas.openxmlformats.org/markup-compatibility/2006" xmlns:aink="http://schemas.microsoft.com/office/drawing/2016/ink" xmlns:am3d="http://schemas.microsoft.com/office/drawing/2017/model3d" xmlns:o="urn:schemas-microsoft-com:office:office" xmlns:r="http://schemas.openxmlformats.org/officeDocument/2006/relationships" xmlns:m="http://schemas.openxmlformats.org/officeDocument/2006/math" xmlns:v="urn:schemas-microsoft-com:vml" xmlns:wp14="http://schemas.microsoft.com/office/word/2010/wordprocessingDrawing" xmlns:wp="http://schemas.openxmlformats.org/drawingml/2006/wordprocessingDrawing" xmlns:w10="urn:schemas-microsoft-com:office:word" xmlns:w="http://schemas.openxmlformats.org/wordprocessingml/2006/main" xmlns:w14="http://schemas.microsoft.com/office/word/2010/wordml" xmlns:w15="http://schemas.microsoft.com/office/word/2012/wordml" xmlns:w16cid="http://schemas.microsoft.com/office/word/2016/wordml/cid" xmlns:w16se="http://schemas.microsoft.com/office/word/2015/wordml/symex" xmlns:wpg="http://schemas.microsoft.com/office/word/2010/wordprocessingGroup" xmlns:wpi="http://schemas.microsoft.com/office/word/2010/wordprocessingInk" xmlns:wne="http://schemas.microsoft.com/office/word/2006/wordml" xmlns:wps="http://schemas.microsoft.com/office/word/2010/wordprocessingShape" mc:Ignorable="w14 w15 w16se w16cid wp14">
+  <w:abstractNum w:abstractNumId="0" w15:restartNumberingAfterBreak="0">
     <w:nsid w:val="02330D47"/>
     <w:multiLevelType w:val="hybridMultilevel"/>
     <w:tmpl w:val="18F6FAA4"/>
@@ -955,7 +1169,7 @@
       </w:pPr>
     </w:lvl>
   </w:abstractNum>
-  <w:abstractNum w:abstractNumId="1">
+  <w:abstractNum w:abstractNumId="1" w15:restartNumberingAfterBreak="0">
     <w:nsid w:val="65E9647C"/>
     <w:multiLevelType w:val="hybridMultilevel"/>
     <w:tmpl w:val="559C9E74"/>
@@ -1068,7 +1282,7 @@
       </w:rPr>
     </w:lvl>
   </w:abstractNum>
-  <w:abstractNum w:abstractNumId="2">
+  <w:abstractNum w:abstractNumId="2" w15:restartNumberingAfterBreak="0">
     <w:nsid w:val="7D6730DD"/>
     <w:multiLevelType w:val="hybridMultilevel"/>
     <w:tmpl w:val="0596CE4E"/>
@@ -1170,7 +1384,7 @@
 </file>
 
 <file path=word/styles.xml><?xml version="1.0" encoding="utf-8"?>
-<w:styles xmlns:mc="http://schemas.openxmlformats.org/markup-compatibility/2006" xmlns:r="http://schemas.openxmlformats.org/officeDocument/2006/relationships" xmlns:w="http://schemas.openxmlformats.org/wordprocessingml/2006/main" xmlns:w14="http://schemas.microsoft.com/office/word/2010/wordml" mc:Ignorable="w14">
+<w:styles xmlns:mc="http://schemas.openxmlformats.org/markup-compatibility/2006" xmlns:r="http://schemas.openxmlformats.org/officeDocument/2006/relationships" xmlns:w="http://schemas.openxmlformats.org/wordprocessingml/2006/main" xmlns:w14="http://schemas.microsoft.com/office/word/2010/wordml" xmlns:w15="http://schemas.microsoft.com/office/word/2012/wordml" xmlns:w16cid="http://schemas.microsoft.com/office/word/2016/wordml/cid" xmlns:w16se="http://schemas.microsoft.com/office/word/2015/wordml/symex" mc:Ignorable="w14 w15 w16se w16cid">
   <w:docDefaults>
     <w:rPrDefault>
       <w:rPr>
@@ -1186,144 +1400,382 @@
       </w:pPr>
     </w:pPrDefault>
   </w:docDefaults>
-  <w:latentStyles w:defLockedState="0" w:defUIPriority="99" w:defSemiHidden="1" w:defUnhideWhenUsed="1" w:defQFormat="0" w:count="267">
-    <w:lsdException w:name="Normal" w:semiHidden="0" w:uiPriority="0" w:unhideWhenUsed="0" w:qFormat="1"/>
-    <w:lsdException w:name="heading 1" w:semiHidden="0" w:uiPriority="9" w:unhideWhenUsed="0" w:qFormat="1"/>
-    <w:lsdException w:name="heading 2" w:uiPriority="9" w:qFormat="1"/>
-    <w:lsdException w:name="heading 3" w:uiPriority="9" w:qFormat="1"/>
-    <w:lsdException w:name="heading 4" w:uiPriority="9" w:qFormat="1"/>
-    <w:lsdException w:name="heading 5" w:uiPriority="9" w:qFormat="1"/>
-    <w:lsdException w:name="heading 6" w:uiPriority="9" w:qFormat="1"/>
-    <w:lsdException w:name="heading 7" w:uiPriority="9" w:qFormat="1"/>
-    <w:lsdException w:name="heading 8" w:uiPriority="9" w:qFormat="1"/>
-    <w:lsdException w:name="heading 9" w:uiPriority="9" w:qFormat="1"/>
-    <w:lsdException w:name="toc 1" w:uiPriority="39"/>
-    <w:lsdException w:name="toc 2" w:uiPriority="39"/>
-    <w:lsdException w:name="toc 3" w:uiPriority="39"/>
-    <w:lsdException w:name="toc 4" w:uiPriority="39"/>
-    <w:lsdException w:name="toc 5" w:uiPriority="39"/>
-    <w:lsdException w:name="toc 6" w:uiPriority="39"/>
-    <w:lsdException w:name="toc 7" w:uiPriority="39"/>
-    <w:lsdException w:name="toc 8" w:uiPriority="39"/>
-    <w:lsdException w:name="toc 9" w:uiPriority="39"/>
-    <w:lsdException w:name="caption" w:uiPriority="35" w:qFormat="1"/>
-    <w:lsdException w:name="Title" w:semiHidden="0" w:uiPriority="10" w:unhideWhenUsed="0" w:qFormat="1"/>
-    <w:lsdException w:name="Default Paragraph Font" w:uiPriority="1"/>
-    <w:lsdException w:name="Subtitle" w:semiHidden="0" w:uiPriority="11" w:unhideWhenUsed="0" w:qFormat="1"/>
-    <w:lsdException w:name="Strong" w:semiHidden="0" w:uiPriority="22" w:unhideWhenUsed="0" w:qFormat="1"/>
-    <w:lsdException w:name="Emphasis" w:semiHidden="0" w:uiPriority="20" w:unhideWhenUsed="0" w:qFormat="1"/>
-    <w:lsdException w:name="Table Grid" w:semiHidden="0" w:uiPriority="39" w:unhideWhenUsed="0"/>
-    <w:lsdException w:name="Placeholder Text" w:unhideWhenUsed="0"/>
-    <w:lsdException w:name="No Spacing" w:semiHidden="0" w:uiPriority="1" w:unhideWhenUsed="0" w:qFormat="1"/>
-    <w:lsdException w:name="Light Shading" w:semiHidden="0" w:uiPriority="60" w:unhideWhenUsed="0"/>
-    <w:lsdException w:name="Light List" w:semiHidden="0" w:uiPriority="61" w:unhideWhenUsed="0"/>
-    <w:lsdException w:name="Light Grid" w:semiHidden="0" w:uiPriority="62" w:unhideWhenUsed="0"/>
-    <w:lsdException w:name="Medium Shading 1" w:semiHidden="0" w:uiPriority="63" w:unhideWhenUsed="0"/>
-    <w:lsdException w:name="Medium Shading 2" w:semiHidden="0" w:uiPriority="64" w:unhideWhenUsed="0"/>
-    <w:lsdException w:name="Medium List 1" w:semiHidden="0" w:uiPriority="65" w:unhideWhenUsed="0"/>
-    <w:lsdException w:name="Medium List 2" w:semiHidden="0" w:uiPriority="66" w:unhideWhenUsed="0"/>
-    <w:lsdException w:name="Medium Grid 1" w:semiHidden="0" w:uiPriority="67" w:unhideWhenUsed="0"/>
-    <w:lsdException w:name="Medium Grid 2" w:semiHidden="0" w:uiPriority="68" w:unhideWhenUsed="0"/>
-    <w:lsdException w:name="Medium Grid 3" w:semiHidden="0" w:uiPriority="69" w:unhideWhenUsed="0"/>
-    <w:lsdException w:name="Dark List" w:semiHidden="0" w:uiPriority="70" w:unhideWhenUsed="0"/>
-    <w:lsdException w:name="Colorful Shading" w:semiHidden="0" w:uiPriority="71" w:unhideWhenUsed="0"/>
-    <w:lsdException w:name="Colorful List" w:semiHidden="0" w:uiPriority="72" w:unhideWhenUsed="0"/>
-    <w:lsdException w:name="Colorful Grid" w:semiHidden="0" w:uiPriority="73" w:unhideWhenUsed="0"/>
-    <w:lsdException w:name="Light Shading Accent 1" w:semiHidden="0" w:uiPriority="60" w:unhideWhenUsed="0"/>
-    <w:lsdException w:name="Light List Accent 1" w:semiHidden="0" w:uiPriority="61" w:unhideWhenUsed="0"/>
-    <w:lsdException w:name="Light Grid Accent 1" w:semiHidden="0" w:uiPriority="62" w:unhideWhenUsed="0"/>
-    <w:lsdException w:name="Medium Shading 1 Accent 1" w:semiHidden="0" w:uiPriority="63" w:unhideWhenUsed="0"/>
-    <w:lsdException w:name="Medium Shading 2 Accent 1" w:semiHidden="0" w:uiPriority="64" w:unhideWhenUsed="0"/>
-    <w:lsdException w:name="Medium List 1 Accent 1" w:semiHidden="0" w:uiPriority="65" w:unhideWhenUsed="0"/>
-    <w:lsdException w:name="Revision" w:unhideWhenUsed="0"/>
-    <w:lsdException w:name="List Paragraph" w:semiHidden="0" w:uiPriority="34" w:unhideWhenUsed="0" w:qFormat="1"/>
-    <w:lsdException w:name="Quote" w:semiHidden="0" w:uiPriority="29" w:unhideWhenUsed="0" w:qFormat="1"/>
-    <w:lsdException w:name="Intense Quote" w:semiHidden="0" w:uiPriority="30" w:unhideWhenUsed="0" w:qFormat="1"/>
-    <w:lsdException w:name="Medium List 2 Accent 1" w:semiHidden="0" w:uiPriority="66" w:unhideWhenUsed="0"/>
-    <w:lsdException w:name="Medium Grid 1 Accent 1" w:semiHidden="0" w:uiPriority="67" w:unhideWhenUsed="0"/>
-    <w:lsdException w:name="Medium Grid 2 Accent 1" w:semiHidden="0" w:uiPriority="68" w:unhideWhenUsed="0"/>
-    <w:lsdException w:name="Medium Grid 3 Accent 1" w:semiHidden="0" w:uiPriority="69" w:unhideWhenUsed="0"/>
-    <w:lsdException w:name="Dark List Accent 1" w:semiHidden="0" w:uiPriority="70" w:unhideWhenUsed="0"/>
-    <w:lsdException w:name="Colorful Shading Accent 1" w:semiHidden="0" w:uiPriority="71" w:unhideWhenUsed="0"/>
-    <w:lsdException w:name="Colorful List Accent 1" w:semiHidden="0" w:uiPriority="72" w:unhideWhenUsed="0"/>
-    <w:lsdException w:name="Colorful Grid Accent 1" w:semiHidden="0" w:uiPriority="73" w:unhideWhenUsed="0"/>
-    <w:lsdException w:name="Light Shading Accent 2" w:semiHidden="0" w:uiPriority="60" w:unhideWhenUsed="0"/>
-    <w:lsdException w:name="Light List Accent 2" w:semiHidden="0" w:uiPriority="61" w:unhideWhenUsed="0"/>
-    <w:lsdException w:name="Light Grid Accent 2" w:semiHidden="0" w:uiPriority="62" w:unhideWhenUsed="0"/>
-    <w:lsdException w:name="Medium Shading 1 Accent 2" w:semiHidden="0" w:uiPriority="63" w:unhideWhenUsed="0"/>
-    <w:lsdException w:name="Medium Shading 2 Accent 2" w:semiHidden="0" w:uiPriority="64" w:unhideWhenUsed="0"/>
-    <w:lsdException w:name="Medium List 1 Accent 2" w:semiHidden="0" w:uiPriority="65" w:unhideWhenUsed="0"/>
-    <w:lsdException w:name="Medium List 2 Accent 2" w:semiHidden="0" w:uiPriority="66" w:unhideWhenUsed="0"/>
-    <w:lsdException w:name="Medium Grid 1 Accent 2" w:semiHidden="0" w:uiPriority="67" w:unhideWhenUsed="0"/>
-    <w:lsdException w:name="Medium Grid 2 Accent 2" w:semiHidden="0" w:uiPriority="68" w:unhideWhenUsed="0"/>
-    <w:lsdException w:name="Medium Grid 3 Accent 2" w:semiHidden="0" w:uiPriority="69" w:unhideWhenUsed="0"/>
-    <w:lsdException w:name="Dark List Accent 2" w:semiHidden="0" w:uiPriority="70" w:unhideWhenUsed="0"/>
-    <w:lsdException w:name="Colorful Shading Accent 2" w:semiHidden="0" w:uiPriority="71" w:unhideWhenUsed="0"/>
-    <w:lsdException w:name="Colorful List Accent 2" w:semiHidden="0" w:uiPriority="72" w:unhideWhenUsed="0"/>
-    <w:lsdException w:name="Colorful Grid Accent 2" w:semiHidden="0" w:uiPriority="73" w:unhideWhenUsed="0"/>
-    <w:lsdException w:name="Light Shading Accent 3" w:semiHidden="0" w:uiPriority="60" w:unhideWhenUsed="0"/>
-    <w:lsdException w:name="Light List Accent 3" w:semiHidden="0" w:uiPriority="61" w:unhideWhenUsed="0"/>
-    <w:lsdException w:name="Light Grid Accent 3" w:semiHidden="0" w:uiPriority="62" w:unhideWhenUsed="0"/>
-    <w:lsdException w:name="Medium Shading 1 Accent 3" w:semiHidden="0" w:uiPriority="63" w:unhideWhenUsed="0"/>
-    <w:lsdException w:name="Medium Shading 2 Accent 3" w:semiHidden="0" w:uiPriority="64" w:unhideWhenUsed="0"/>
-    <w:lsdException w:name="Medium List 1 Accent 3" w:semiHidden="0" w:uiPriority="65" w:unhideWhenUsed="0"/>
-    <w:lsdException w:name="Medium List 2 Accent 3" w:semiHidden="0" w:uiPriority="66" w:unhideWhenUsed="0"/>
-    <w:lsdException w:name="Medium Grid 1 Accent 3" w:semiHidden="0" w:uiPriority="67" w:unhideWhenUsed="0"/>
-    <w:lsdException w:name="Medium Grid 2 Accent 3" w:semiHidden="0" w:uiPriority="68" w:unhideWhenUsed="0"/>
-    <w:lsdException w:name="Medium Grid 3 Accent 3" w:semiHidden="0" w:uiPriority="69" w:unhideWhenUsed="0"/>
-    <w:lsdException w:name="Dark List Accent 3" w:semiHidden="0" w:uiPriority="70" w:unhideWhenUsed="0"/>
-    <w:lsdException w:name="Colorful Shading Accent 3" w:semiHidden="0" w:uiPriority="71" w:unhideWhenUsed="0"/>
-    <w:lsdException w:name="Colorful List Accent 3" w:semiHidden="0" w:uiPriority="72" w:unhideWhenUsed="0"/>
-    <w:lsdException w:name="Colorful Grid Accent 3" w:semiHidden="0" w:uiPriority="73" w:unhideWhenUsed="0"/>
-    <w:lsdException w:name="Light Shading Accent 4" w:semiHidden="0" w:uiPriority="60" w:unhideWhenUsed="0"/>
-    <w:lsdException w:name="Light List Accent 4" w:semiHidden="0" w:uiPriority="61" w:unhideWhenUsed="0"/>
-    <w:lsdException w:name="Light Grid Accent 4" w:semiHidden="0" w:uiPriority="62" w:unhideWhenUsed="0"/>
-    <w:lsdException w:name="Medium Shading 1 Accent 4" w:semiHidden="0" w:uiPriority="63" w:unhideWhenUsed="0"/>
-    <w:lsdException w:name="Medium Shading 2 Accent 4" w:semiHidden="0" w:uiPriority="64" w:unhideWhenUsed="0"/>
-    <w:lsdException w:name="Medium List 1 Accent 4" w:semiHidden="0" w:uiPriority="65" w:unhideWhenUsed="0"/>
-    <w:lsdException w:name="Medium List 2 Accent 4" w:semiHidden="0" w:uiPriority="66" w:unhideWhenUsed="0"/>
-    <w:lsdException w:name="Medium Grid 1 Accent 4" w:semiHidden="0" w:uiPriority="67" w:unhideWhenUsed="0"/>
-    <w:lsdException w:name="Medium Grid 2 Accent 4" w:semiHidden="0" w:uiPriority="68" w:unhideWhenUsed="0"/>
-    <w:lsdException w:name="Medium Grid 3 Accent 4" w:semiHidden="0" w:uiPriority="69" w:unhideWhenUsed="0"/>
-    <w:lsdException w:name="Dark List Accent 4" w:semiHidden="0" w:uiPriority="70" w:unhideWhenUsed="0"/>
-    <w:lsdException w:name="Colorful Shading Accent 4" w:semiHidden="0" w:uiPriority="71" w:unhideWhenUsed="0"/>
-    <w:lsdException w:name="Colorful List Accent 4" w:semiHidden="0" w:uiPriority="72" w:unhideWhenUsed="0"/>
-    <w:lsdException w:name="Colorful Grid Accent 4" w:semiHidden="0" w:uiPriority="73" w:unhideWhenUsed="0"/>
-    <w:lsdException w:name="Light Shading Accent 5" w:semiHidden="0" w:uiPriority="60" w:unhideWhenUsed="0"/>
-    <w:lsdException w:name="Light List Accent 5" w:semiHidden="0" w:uiPriority="61" w:unhideWhenUsed="0"/>
-    <w:lsdException w:name="Light Grid Accent 5" w:semiHidden="0" w:uiPriority="62" w:unhideWhenUsed="0"/>
-    <w:lsdException w:name="Medium Shading 1 Accent 5" w:semiHidden="0" w:uiPriority="63" w:unhideWhenUsed="0"/>
-    <w:lsdException w:name="Medium Shading 2 Accent 5" w:semiHidden="0" w:uiPriority="64" w:unhideWhenUsed="0"/>
-    <w:lsdException w:name="Medium List 1 Accent 5" w:semiHidden="0" w:uiPriority="65" w:unhideWhenUsed="0"/>
-    <w:lsdException w:name="Medium List 2 Accent 5" w:semiHidden="0" w:uiPriority="66" w:unhideWhenUsed="0"/>
-    <w:lsdException w:name="Medium Grid 1 Accent 5" w:semiHidden="0" w:uiPriority="67" w:unhideWhenUsed="0"/>
-    <w:lsdException w:name="Medium Grid 2 Accent 5" w:semiHidden="0" w:uiPriority="68" w:unhideWhenUsed="0"/>
-    <w:lsdException w:name="Medium Grid 3 Accent 5" w:semiHidden="0" w:uiPriority="69" w:unhideWhenUsed="0"/>
-    <w:lsdException w:name="Dark List Accent 5" w:semiHidden="0" w:uiPriority="70" w:unhideWhenUsed="0"/>
-    <w:lsdException w:name="Colorful Shading Accent 5" w:semiHidden="0" w:uiPriority="71" w:unhideWhenUsed="0"/>
-    <w:lsdException w:name="Colorful List Accent 5" w:semiHidden="0" w:uiPriority="72" w:unhideWhenUsed="0"/>
-    <w:lsdException w:name="Colorful Grid Accent 5" w:semiHidden="0" w:uiPriority="73" w:unhideWhenUsed="0"/>
-    <w:lsdException w:name="Light Shading Accent 6" w:semiHidden="0" w:uiPriority="60" w:unhideWhenUsed="0"/>
-    <w:lsdException w:name="Light List Accent 6" w:semiHidden="0" w:uiPriority="61" w:unhideWhenUsed="0"/>
-    <w:lsdException w:name="Light Grid Accent 6" w:semiHidden="0" w:uiPriority="62" w:unhideWhenUsed="0"/>
-    <w:lsdException w:name="Medium Shading 1 Accent 6" w:semiHidden="0" w:uiPriority="63" w:unhideWhenUsed="0"/>
-    <w:lsdException w:name="Medium Shading 2 Accent 6" w:semiHidden="0" w:uiPriority="64" w:unhideWhenUsed="0"/>
-    <w:lsdException w:name="Medium List 1 Accent 6" w:semiHidden="0" w:uiPriority="65" w:unhideWhenUsed="0"/>
-    <w:lsdException w:name="Medium List 2 Accent 6" w:semiHidden="0" w:uiPriority="66" w:unhideWhenUsed="0"/>
-    <w:lsdException w:name="Medium Grid 1 Accent 6" w:semiHidden="0" w:uiPriority="67" w:unhideWhenUsed="0"/>
-    <w:lsdException w:name="Medium Grid 2 Accent 6" w:semiHidden="0" w:uiPriority="68" w:unhideWhenUsed="0"/>
-    <w:lsdException w:name="Medium Grid 3 Accent 6" w:semiHidden="0" w:uiPriority="69" w:unhideWhenUsed="0"/>
-    <w:lsdException w:name="Dark List Accent 6" w:semiHidden="0" w:uiPriority="70" w:unhideWhenUsed="0"/>
-    <w:lsdException w:name="Colorful Shading Accent 6" w:semiHidden="0" w:uiPriority="71" w:unhideWhenUsed="0"/>
-    <w:lsdException w:name="Colorful List Accent 6" w:semiHidden="0" w:uiPriority="72" w:unhideWhenUsed="0"/>
-    <w:lsdException w:name="Colorful Grid Accent 6" w:semiHidden="0" w:uiPriority="73" w:unhideWhenUsed="0"/>
-    <w:lsdException w:name="Subtle Emphasis" w:semiHidden="0" w:uiPriority="19" w:unhideWhenUsed="0" w:qFormat="1"/>
-    <w:lsdException w:name="Intense Emphasis" w:semiHidden="0" w:uiPriority="21" w:unhideWhenUsed="0" w:qFormat="1"/>
-    <w:lsdException w:name="Subtle Reference" w:semiHidden="0" w:uiPriority="31" w:unhideWhenUsed="0" w:qFormat="1"/>
-    <w:lsdException w:name="Intense Reference" w:semiHidden="0" w:uiPriority="32" w:unhideWhenUsed="0" w:qFormat="1"/>
-    <w:lsdException w:name="Book Title" w:semiHidden="0" w:uiPriority="33" w:unhideWhenUsed="0" w:qFormat="1"/>
-    <w:lsdException w:name="Bibliography" w:uiPriority="37"/>
-    <w:lsdException w:name="TOC Heading" w:uiPriority="39" w:qFormat="1"/>
+  <w:latentStyles w:defLockedState="0" w:defUIPriority="99" w:defSemiHidden="0" w:defUnhideWhenUsed="0" w:defQFormat="0" w:count="375">
+    <w:lsdException w:name="Normal" w:uiPriority="0" w:qFormat="1"/>
+    <w:lsdException w:name="heading 1" w:uiPriority="9" w:qFormat="1"/>
+    <w:lsdException w:name="heading 2" w:semiHidden="1" w:uiPriority="9" w:unhideWhenUsed="1" w:qFormat="1"/>
+    <w:lsdException w:name="heading 3" w:semiHidden="1" w:uiPriority="9" w:unhideWhenUsed="1" w:qFormat="1"/>
+    <w:lsdException w:name="heading 4" w:semiHidden="1" w:uiPriority="9" w:unhideWhenUsed="1" w:qFormat="1"/>
+    <w:lsdException w:name="heading 5" w:semiHidden="1" w:uiPriority="9" w:unhideWhenUsed="1" w:qFormat="1"/>
+    <w:lsdException w:name="heading 6" w:semiHidden="1" w:uiPriority="9" w:unhideWhenUsed="1" w:qFormat="1"/>
+    <w:lsdException w:name="heading 7" w:semiHidden="1" w:uiPriority="9" w:unhideWhenUsed="1" w:qFormat="1"/>
+    <w:lsdException w:name="heading 8" w:semiHidden="1" w:uiPriority="9" w:unhideWhenUsed="1" w:qFormat="1"/>
+    <w:lsdException w:name="heading 9" w:semiHidden="1" w:uiPriority="9" w:unhideWhenUsed="1" w:qFormat="1"/>
+    <w:lsdException w:name="index 1" w:semiHidden="1" w:unhideWhenUsed="1"/>
+    <w:lsdException w:name="index 2" w:semiHidden="1" w:unhideWhenUsed="1"/>
+    <w:lsdException w:name="index 3" w:semiHidden="1" w:unhideWhenUsed="1"/>
+    <w:lsdException w:name="index 4" w:semiHidden="1" w:unhideWhenUsed="1"/>
+    <w:lsdException w:name="index 5" w:semiHidden="1" w:unhideWhenUsed="1"/>
+    <w:lsdException w:name="index 6" w:semiHidden="1" w:unhideWhenUsed="1"/>
+    <w:lsdException w:name="index 7" w:semiHidden="1" w:unhideWhenUsed="1"/>
+    <w:lsdException w:name="index 8" w:semiHidden="1" w:unhideWhenUsed="1"/>
+    <w:lsdException w:name="index 9" w:semiHidden="1" w:unhideWhenUsed="1"/>
+    <w:lsdException w:name="toc 1" w:semiHidden="1" w:uiPriority="39" w:unhideWhenUsed="1"/>
+    <w:lsdException w:name="toc 2" w:semiHidden="1" w:uiPriority="39" w:unhideWhenUsed="1"/>
+    <w:lsdException w:name="toc 3" w:semiHidden="1" w:uiPriority="39" w:unhideWhenUsed="1"/>
+    <w:lsdException w:name="toc 4" w:semiHidden="1" w:uiPriority="39" w:unhideWhenUsed="1"/>
+    <w:lsdException w:name="toc 5" w:semiHidden="1" w:uiPriority="39" w:unhideWhenUsed="1"/>
+    <w:lsdException w:name="toc 6" w:semiHidden="1" w:uiPriority="39" w:unhideWhenUsed="1"/>
+    <w:lsdException w:name="toc 7" w:semiHidden="1" w:uiPriority="39" w:unhideWhenUsed="1"/>
+    <w:lsdException w:name="toc 8" w:semiHidden="1" w:uiPriority="39" w:unhideWhenUsed="1"/>
+    <w:lsdException w:name="toc 9" w:semiHidden="1" w:uiPriority="39" w:unhideWhenUsed="1"/>
+    <w:lsdException w:name="Normal Indent" w:semiHidden="1" w:unhideWhenUsed="1"/>
+    <w:lsdException w:name="footnote text" w:semiHidden="1" w:unhideWhenUsed="1"/>
+    <w:lsdException w:name="annotation text" w:semiHidden="1" w:unhideWhenUsed="1"/>
+    <w:lsdException w:name="header" w:semiHidden="1" w:unhideWhenUsed="1"/>
+    <w:lsdException w:name="footer" w:semiHidden="1" w:unhideWhenUsed="1"/>
+    <w:lsdException w:name="index heading" w:semiHidden="1" w:unhideWhenUsed="1"/>
+    <w:lsdException w:name="caption" w:semiHidden="1" w:uiPriority="35" w:unhideWhenUsed="1" w:qFormat="1"/>
+    <w:lsdException w:name="table of figures" w:semiHidden="1" w:unhideWhenUsed="1"/>
+    <w:lsdException w:name="envelope address" w:semiHidden="1" w:unhideWhenUsed="1"/>
+    <w:lsdException w:name="envelope return" w:semiHidden="1" w:unhideWhenUsed="1"/>
+    <w:lsdException w:name="footnote reference" w:semiHidden="1" w:unhideWhenUsed="1"/>
+    <w:lsdException w:name="annotation reference" w:semiHidden="1" w:unhideWhenUsed="1"/>
+    <w:lsdException w:name="line number" w:semiHidden="1" w:unhideWhenUsed="1"/>
+    <w:lsdException w:name="page number" w:semiHidden="1" w:unhideWhenUsed="1"/>
+    <w:lsdException w:name="endnote reference" w:semiHidden="1" w:unhideWhenUsed="1"/>
+    <w:lsdException w:name="endnote text" w:semiHidden="1" w:unhideWhenUsed="1"/>
+    <w:lsdException w:name="table of authorities" w:semiHidden="1" w:unhideWhenUsed="1"/>
+    <w:lsdException w:name="macro" w:semiHidden="1" w:unhideWhenUsed="1"/>
+    <w:lsdException w:name="toa heading" w:semiHidden="1" w:unhideWhenUsed="1"/>
+    <w:lsdException w:name="List" w:semiHidden="1" w:unhideWhenUsed="1"/>
+    <w:lsdException w:name="List Bullet" w:semiHidden="1" w:unhideWhenUsed="1"/>
+    <w:lsdException w:name="List Number" w:semiHidden="1" w:unhideWhenUsed="1"/>
+    <w:lsdException w:name="List 2" w:semiHidden="1" w:unhideWhenUsed="1"/>
+    <w:lsdException w:name="List 3" w:semiHidden="1" w:unhideWhenUsed="1"/>
+    <w:lsdException w:name="List 4" w:semiHidden="1" w:unhideWhenUsed="1"/>
+    <w:lsdException w:name="List 5" w:semiHidden="1" w:unhideWhenUsed="1"/>
+    <w:lsdException w:name="List Bullet 2" w:semiHidden="1" w:unhideWhenUsed="1"/>
+    <w:lsdException w:name="List Bullet 3" w:semiHidden="1" w:unhideWhenUsed="1"/>
+    <w:lsdException w:name="List Bullet 4" w:semiHidden="1" w:unhideWhenUsed="1"/>
+    <w:lsdException w:name="List Bullet 5" w:semiHidden="1" w:unhideWhenUsed="1"/>
+    <w:lsdException w:name="List Number 2" w:semiHidden="1" w:unhideWhenUsed="1"/>
+    <w:lsdException w:name="List Number 3" w:semiHidden="1" w:unhideWhenUsed="1"/>
+    <w:lsdException w:name="List Number 4" w:semiHidden="1" w:unhideWhenUsed="1"/>
+    <w:lsdException w:name="List Number 5" w:semiHidden="1" w:unhideWhenUsed="1"/>
+    <w:lsdException w:name="Title" w:uiPriority="10" w:qFormat="1"/>
+    <w:lsdException w:name="Closing" w:semiHidden="1" w:unhideWhenUsed="1"/>
+    <w:lsdException w:name="Signature" w:semiHidden="1" w:unhideWhenUsed="1"/>
+    <w:lsdException w:name="Default Paragraph Font" w:semiHidden="1" w:uiPriority="1" w:unhideWhenUsed="1"/>
+    <w:lsdException w:name="Body Text" w:semiHidden="1" w:unhideWhenUsed="1"/>
+    <w:lsdException w:name="Body Text Indent" w:semiHidden="1" w:unhideWhenUsed="1"/>
+    <w:lsdException w:name="List Continue" w:semiHidden="1" w:unhideWhenUsed="1"/>
+    <w:lsdException w:name="List Continue 2" w:semiHidden="1" w:unhideWhenUsed="1"/>
+    <w:lsdException w:name="List Continue 3" w:semiHidden="1" w:unhideWhenUsed="1"/>
+    <w:lsdException w:name="List Continue 4" w:semiHidden="1" w:unhideWhenUsed="1"/>
+    <w:lsdException w:name="List Continue 5" w:semiHidden="1" w:unhideWhenUsed="1"/>
+    <w:lsdException w:name="Message Header" w:semiHidden="1" w:unhideWhenUsed="1"/>
+    <w:lsdException w:name="Subtitle" w:uiPriority="11" w:qFormat="1"/>
+    <w:lsdException w:name="Salutation" w:semiHidden="1" w:unhideWhenUsed="1"/>
+    <w:lsdException w:name="Date" w:semiHidden="1" w:unhideWhenUsed="1"/>
+    <w:lsdException w:name="Body Text First Indent" w:semiHidden="1" w:unhideWhenUsed="1"/>
+    <w:lsdException w:name="Body Text First Indent 2" w:semiHidden="1" w:unhideWhenUsed="1"/>
+    <w:lsdException w:name="Note Heading" w:semiHidden="1" w:unhideWhenUsed="1"/>
+    <w:lsdException w:name="Body Text 2" w:semiHidden="1" w:unhideWhenUsed="1"/>
+    <w:lsdException w:name="Body Text 3" w:semiHidden="1" w:unhideWhenUsed="1"/>
+    <w:lsdException w:name="Body Text Indent 2" w:semiHidden="1" w:unhideWhenUsed="1"/>
+    <w:lsdException w:name="Body Text Indent 3" w:semiHidden="1" w:unhideWhenUsed="1"/>
+    <w:lsdException w:name="Block Text" w:semiHidden="1" w:unhideWhenUsed="1"/>
+    <w:lsdException w:name="Hyperlink" w:semiHidden="1" w:unhideWhenUsed="1"/>
+    <w:lsdException w:name="FollowedHyperlink" w:semiHidden="1" w:unhideWhenUsed="1"/>
+    <w:lsdException w:name="Strong" w:uiPriority="22" w:qFormat="1"/>
+    <w:lsdException w:name="Emphasis" w:uiPriority="20" w:qFormat="1"/>
+    <w:lsdException w:name="Document Map" w:semiHidden="1" w:unhideWhenUsed="1"/>
+    <w:lsdException w:name="Plain Text" w:semiHidden="1" w:unhideWhenUsed="1"/>
+    <w:lsdException w:name="E-mail Signature" w:semiHidden="1" w:unhideWhenUsed="1"/>
+    <w:lsdException w:name="HTML Top of Form" w:semiHidden="1" w:unhideWhenUsed="1"/>
+    <w:lsdException w:name="HTML Bottom of Form" w:semiHidden="1" w:unhideWhenUsed="1"/>
+    <w:lsdException w:name="Normal (Web)" w:semiHidden="1" w:unhideWhenUsed="1"/>
+    <w:lsdException w:name="HTML Acronym" w:semiHidden="1" w:unhideWhenUsed="1"/>
+    <w:lsdException w:name="HTML Address" w:semiHidden="1" w:unhideWhenUsed="1"/>
+    <w:lsdException w:name="HTML Cite" w:semiHidden="1" w:unhideWhenUsed="1"/>
+    <w:lsdException w:name="HTML Code" w:semiHidden="1" w:unhideWhenUsed="1"/>
+    <w:lsdException w:name="HTML Definition" w:semiHidden="1" w:unhideWhenUsed="1"/>
+    <w:lsdException w:name="HTML Keyboard" w:semiHidden="1" w:unhideWhenUsed="1"/>
+    <w:lsdException w:name="HTML Preformatted" w:semiHidden="1" w:unhideWhenUsed="1"/>
+    <w:lsdException w:name="HTML Sample" w:semiHidden="1" w:unhideWhenUsed="1"/>
+    <w:lsdException w:name="HTML Typewriter" w:semiHidden="1" w:unhideWhenUsed="1"/>
+    <w:lsdException w:name="HTML Variable" w:semiHidden="1" w:unhideWhenUsed="1"/>
+    <w:lsdException w:name="Normal Table" w:semiHidden="1" w:unhideWhenUsed="1"/>
+    <w:lsdException w:name="annotation subject" w:semiHidden="1" w:unhideWhenUsed="1"/>
+    <w:lsdException w:name="No List" w:semiHidden="1" w:unhideWhenUsed="1"/>
+    <w:lsdException w:name="Outline List 1" w:semiHidden="1" w:unhideWhenUsed="1"/>
+    <w:lsdException w:name="Outline List 2" w:semiHidden="1" w:unhideWhenUsed="1"/>
+    <w:lsdException w:name="Outline List 3" w:semiHidden="1" w:unhideWhenUsed="1"/>
+    <w:lsdException w:name="Table Simple 1" w:semiHidden="1" w:unhideWhenUsed="1"/>
+    <w:lsdException w:name="Table Simple 2" w:semiHidden="1" w:unhideWhenUsed="1"/>
+    <w:lsdException w:name="Table Simple 3" w:semiHidden="1" w:unhideWhenUsed="1"/>
+    <w:lsdException w:name="Table Classic 1" w:semiHidden="1" w:unhideWhenUsed="1"/>
+    <w:lsdException w:name="Table Classic 2" w:semiHidden="1" w:unhideWhenUsed="1"/>
+    <w:lsdException w:name="Table Classic 3" w:semiHidden="1" w:unhideWhenUsed="1"/>
+    <w:lsdException w:name="Table Classic 4" w:semiHidden="1" w:unhideWhenUsed="1"/>
+    <w:lsdException w:name="Table Colorful 1" w:semiHidden="1" w:unhideWhenUsed="1"/>
+    <w:lsdException w:name="Table Colorful 2" w:semiHidden="1" w:unhideWhenUsed="1"/>
+    <w:lsdException w:name="Table Colorful 3" w:semiHidden="1" w:unhideWhenUsed="1"/>
+    <w:lsdException w:name="Table Columns 1" w:semiHidden="1" w:unhideWhenUsed="1"/>
+    <w:lsdException w:name="Table Columns 2" w:semiHidden="1" w:unhideWhenUsed="1"/>
+    <w:lsdException w:name="Table Columns 3" w:semiHidden="1" w:unhideWhenUsed="1"/>
+    <w:lsdException w:name="Table Columns 4" w:semiHidden="1" w:unhideWhenUsed="1"/>
+    <w:lsdException w:name="Table Columns 5" w:semiHidden="1" w:unhideWhenUsed="1"/>
+    <w:lsdException w:name="Table Grid 1" w:semiHidden="1" w:unhideWhenUsed="1"/>
+    <w:lsdException w:name="Table Grid 2" w:semiHidden="1" w:unhideWhenUsed="1"/>
+    <w:lsdException w:name="Table Grid 3" w:semiHidden="1" w:unhideWhenUsed="1"/>
+    <w:lsdException w:name="Table Grid 4" w:semiHidden="1" w:unhideWhenUsed="1"/>
+    <w:lsdException w:name="Table Grid 5" w:semiHidden="1" w:unhideWhenUsed="1"/>
+    <w:lsdException w:name="Table Grid 6" w:semiHidden="1" w:unhideWhenUsed="1"/>
+    <w:lsdException w:name="Table Grid 7" w:semiHidden="1" w:unhideWhenUsed="1"/>
+    <w:lsdException w:name="Table Grid 8" w:semiHidden="1" w:unhideWhenUsed="1"/>
+    <w:lsdException w:name="Table List 1" w:semiHidden="1" w:unhideWhenUsed="1"/>
+    <w:lsdException w:name="Table List 2" w:semiHidden="1" w:unhideWhenUsed="1"/>
+    <w:lsdException w:name="Table List 3" w:semiHidden="1" w:unhideWhenUsed="1"/>
+    <w:lsdException w:name="Table List 4" w:semiHidden="1" w:unhideWhenUsed="1"/>
+    <w:lsdException w:name="Table List 5" w:semiHidden="1" w:unhideWhenUsed="1"/>
+    <w:lsdException w:name="Table List 6" w:semiHidden="1" w:unhideWhenUsed="1"/>
+    <w:lsdException w:name="Table List 7" w:semiHidden="1" w:unhideWhenUsed="1"/>
+    <w:lsdException w:name="Table List 8" w:semiHidden="1" w:unhideWhenUsed="1"/>
+    <w:lsdException w:name="Table 3D effects 1" w:semiHidden="1" w:unhideWhenUsed="1"/>
+    <w:lsdException w:name="Table 3D effects 2" w:semiHidden="1" w:unhideWhenUsed="1"/>
+    <w:lsdException w:name="Table 3D effects 3" w:semiHidden="1" w:unhideWhenUsed="1"/>
+    <w:lsdException w:name="Table Contemporary" w:semiHidden="1" w:unhideWhenUsed="1"/>
+    <w:lsdException w:name="Table Elegant" w:semiHidden="1" w:unhideWhenUsed="1"/>
+    <w:lsdException w:name="Table Professional" w:semiHidden="1" w:unhideWhenUsed="1"/>
+    <w:lsdException w:name="Table Subtle 1" w:semiHidden="1" w:unhideWhenUsed="1"/>
+    <w:lsdException w:name="Table Subtle 2" w:semiHidden="1" w:unhideWhenUsed="1"/>
+    <w:lsdException w:name="Table Web 1" w:semiHidden="1" w:unhideWhenUsed="1"/>
+    <w:lsdException w:name="Table Web 2" w:semiHidden="1" w:unhideWhenUsed="1"/>
+    <w:lsdException w:name="Table Web 3" w:semiHidden="1" w:unhideWhenUsed="1"/>
+    <w:lsdException w:name="Balloon Text" w:semiHidden="1" w:unhideWhenUsed="1"/>
+    <w:lsdException w:name="Table Grid" w:semiHidden="1" w:uiPriority="39" w:unhideWhenUsed="1"/>
+    <w:lsdException w:name="Table Theme" w:semiHidden="1" w:unhideWhenUsed="1"/>
+    <w:lsdException w:name="Placeholder Text" w:semiHidden="1"/>
+    <w:lsdException w:name="No Spacing" w:uiPriority="1" w:qFormat="1"/>
+    <w:lsdException w:name="Light Shading" w:uiPriority="60"/>
+    <w:lsdException w:name="Light List" w:uiPriority="61"/>
+    <w:lsdException w:name="Light Grid" w:uiPriority="62"/>
+    <w:lsdException w:name="Medium Shading 1" w:uiPriority="63"/>
+    <w:lsdException w:name="Medium Shading 2" w:uiPriority="64"/>
+    <w:lsdException w:name="Medium List 1" w:uiPriority="65"/>
+    <w:lsdException w:name="Medium List 2" w:uiPriority="66"/>
+    <w:lsdException w:name="Medium Grid 1" w:uiPriority="67"/>
+    <w:lsdException w:name="Medium Grid 2" w:uiPriority="68"/>
+    <w:lsdException w:name="Medium Grid 3" w:uiPriority="69"/>
+    <w:lsdException w:name="Dark List" w:uiPriority="70"/>
+    <w:lsdException w:name="Colorful Shading" w:uiPriority="71"/>
+    <w:lsdException w:name="Colorful List" w:uiPriority="72"/>
+    <w:lsdException w:name="Colorful Grid" w:uiPriority="73"/>
+    <w:lsdException w:name="Light Shading Accent 1" w:uiPriority="60"/>
+    <w:lsdException w:name="Light List Accent 1" w:uiPriority="61"/>
+    <w:lsdException w:name="Light Grid Accent 1" w:uiPriority="62"/>
+    <w:lsdException w:name="Medium Shading 1 Accent 1" w:uiPriority="63"/>
+    <w:lsdException w:name="Medium Shading 2 Accent 1" w:uiPriority="64"/>
+    <w:lsdException w:name="Medium List 1 Accent 1" w:uiPriority="65"/>
+    <w:lsdException w:name="Revision" w:semiHidden="1"/>
+    <w:lsdException w:name="List Paragraph" w:uiPriority="34" w:qFormat="1"/>
+    <w:lsdException w:name="Quote" w:uiPriority="29" w:qFormat="1"/>
+    <w:lsdException w:name="Intense Quote" w:uiPriority="30" w:qFormat="1"/>
+    <w:lsdException w:name="Medium List 2 Accent 1" w:uiPriority="66"/>
+    <w:lsdException w:name="Medium Grid 1 Accent 1" w:uiPriority="67"/>
+    <w:lsdException w:name="Medium Grid 2 Accent 1" w:uiPriority="68"/>
+    <w:lsdException w:name="Medium Grid 3 Accent 1" w:uiPriority="69"/>
+    <w:lsdException w:name="Dark List Accent 1" w:uiPriority="70"/>
+    <w:lsdException w:name="Colorful Shading Accent 1" w:uiPriority="71"/>
+    <w:lsdException w:name="Colorful List Accent 1" w:uiPriority="72"/>
+    <w:lsdException w:name="Colorful Grid Accent 1" w:uiPriority="73"/>
+    <w:lsdException w:name="Light Shading Accent 2" w:uiPriority="60"/>
+    <w:lsdException w:name="Light List Accent 2" w:uiPriority="61"/>
+    <w:lsdException w:name="Light Grid Accent 2" w:uiPriority="62"/>
+    <w:lsdException w:name="Medium Shading 1 Accent 2" w:uiPriority="63"/>
+    <w:lsdException w:name="Medium Shading 2 Accent 2" w:uiPriority="64"/>
+    <w:lsdException w:name="Medium List 1 Accent 2" w:uiPriority="65"/>
+    <w:lsdException w:name="Medium List 2 Accent 2" w:uiPriority="66"/>
+    <w:lsdException w:name="Medium Grid 1 Accent 2" w:uiPriority="67"/>
+    <w:lsdException w:name="Medium Grid 2 Accent 2" w:uiPriority="68"/>
+    <w:lsdException w:name="Medium Grid 3 Accent 2" w:uiPriority="69"/>
+    <w:lsdException w:name="Dark List Accent 2" w:uiPriority="70"/>
+    <w:lsdException w:name="Colorful Shading Accent 2" w:uiPriority="71"/>
+    <w:lsdException w:name="Colorful List Accent 2" w:uiPriority="72"/>
+    <w:lsdException w:name="Colorful Grid Accent 2" w:uiPriority="73"/>
+    <w:lsdException w:name="Light Shading Accent 3" w:uiPriority="60"/>
+    <w:lsdException w:name="Light List Accent 3" w:uiPriority="61"/>
+    <w:lsdException w:name="Light Grid Accent 3" w:uiPriority="62"/>
+    <w:lsdException w:name="Medium Shading 1 Accent 3" w:uiPriority="63"/>
+    <w:lsdException w:name="Medium Shading 2 Accent 3" w:uiPriority="64"/>
+    <w:lsdException w:name="Medium List 1 Accent 3" w:uiPriority="65"/>
+    <w:lsdException w:name="Medium List 2 Accent 3" w:uiPriority="66"/>
+    <w:lsdException w:name="Medium Grid 1 Accent 3" w:uiPriority="67"/>
+    <w:lsdException w:name="Medium Grid 2 Accent 3" w:uiPriority="68"/>
+    <w:lsdException w:name="Medium Grid 3 Accent 3" w:uiPriority="69"/>
+    <w:lsdException w:name="Dark List Accent 3" w:uiPriority="70"/>
+    <w:lsdException w:name="Colorful Shading Accent 3" w:uiPriority="71"/>
+    <w:lsdException w:name="Colorful List Accent 3" w:uiPriority="72"/>
+    <w:lsdException w:name="Colorful Grid Accent 3" w:uiPriority="73"/>
+    <w:lsdException w:name="Light Shading Accent 4" w:uiPriority="60"/>
+    <w:lsdException w:name="Light List Accent 4" w:uiPriority="61"/>
+    <w:lsdException w:name="Light Grid Accent 4" w:uiPriority="62"/>
+    <w:lsdException w:name="Medium Shading 1 Accent 4" w:uiPriority="63"/>
+    <w:lsdException w:name="Medium Shading 2 Accent 4" w:uiPriority="64"/>
+    <w:lsdException w:name="Medium List 1 Accent 4" w:uiPriority="65"/>
+    <w:lsdException w:name="Medium List 2 Accent 4" w:uiPriority="66"/>
+    <w:lsdException w:name="Medium Grid 1 Accent 4" w:uiPriority="67"/>
+    <w:lsdException w:name="Medium Grid 2 Accent 4" w:uiPriority="68"/>
+    <w:lsdException w:name="Medium Grid 3 Accent 4" w:uiPriority="69"/>
+    <w:lsdException w:name="Dark List Accent 4" w:uiPriority="70"/>
+    <w:lsdException w:name="Colorful Shading Accent 4" w:uiPriority="71"/>
+    <w:lsdException w:name="Colorful List Accent 4" w:uiPriority="72"/>
+    <w:lsdException w:name="Colorful Grid Accent 4" w:uiPriority="73"/>
+    <w:lsdException w:name="Light Shading Accent 5" w:uiPriority="60"/>
+    <w:lsdException w:name="Light List Accent 5" w:uiPriority="61"/>
+    <w:lsdException w:name="Light Grid Accent 5" w:uiPriority="62"/>
+    <w:lsdException w:name="Medium Shading 1 Accent 5" w:uiPriority="63"/>
+    <w:lsdException w:name="Medium Shading 2 Accent 5" w:uiPriority="64"/>
+    <w:lsdException w:name="Medium List 1 Accent 5" w:uiPriority="65"/>
+    <w:lsdException w:name="Medium List 2 Accent 5" w:uiPriority="66"/>
+    <w:lsdException w:name="Medium Grid 1 Accent 5" w:uiPriority="67"/>
+    <w:lsdException w:name="Medium Grid 2 Accent 5" w:uiPriority="68"/>
+    <w:lsdException w:name="Medium Grid 3 Accent 5" w:uiPriority="69"/>
+    <w:lsdException w:name="Dark List Accent 5" w:uiPriority="70"/>
+    <w:lsdException w:name="Colorful Shading Accent 5" w:uiPriority="71"/>
+    <w:lsdException w:name="Colorful List Accent 5" w:uiPriority="72"/>
+    <w:lsdException w:name="Colorful Grid Accent 5" w:uiPriority="73"/>
+    <w:lsdException w:name="Light Shading Accent 6" w:uiPriority="60"/>
+    <w:lsdException w:name="Light List Accent 6" w:uiPriority="61"/>
+    <w:lsdException w:name="Light Grid Accent 6" w:uiPriority="62"/>
+    <w:lsdException w:name="Medium Shading 1 Accent 6" w:uiPriority="63"/>
+    <w:lsdException w:name="Medium Shading 2 Accent 6" w:uiPriority="64"/>
+    <w:lsdException w:name="Medium List 1 Accent 6" w:uiPriority="65"/>
+    <w:lsdException w:name="Medium List 2 Accent 6" w:uiPriority="66"/>
+    <w:lsdException w:name="Medium Grid 1 Accent 6" w:uiPriority="67"/>
+    <w:lsdException w:name="Medium Grid 2 Accent 6" w:uiPriority="68"/>
+    <w:lsdException w:name="Medium Grid 3 Accent 6" w:uiPriority="69"/>
+    <w:lsdException w:name="Dark List Accent 6" w:uiPriority="70"/>
+    <w:lsdException w:name="Colorful Shading Accent 6" w:uiPriority="71"/>
+    <w:lsdException w:name="Colorful List Accent 6" w:uiPriority="72"/>
+    <w:lsdException w:name="Colorful Grid Accent 6" w:uiPriority="73"/>
+    <w:lsdException w:name="Subtle Emphasis" w:uiPriority="19" w:qFormat="1"/>
+    <w:lsdException w:name="Intense Emphasis" w:uiPriority="21" w:qFormat="1"/>
+    <w:lsdException w:name="Subtle Reference" w:uiPriority="31" w:qFormat="1"/>
+    <w:lsdException w:name="Intense Reference" w:uiPriority="32" w:qFormat="1"/>
+    <w:lsdException w:name="Book Title" w:uiPriority="33" w:qFormat="1"/>
+    <w:lsdException w:name="Bibliography" w:semiHidden="1" w:uiPriority="37" w:unhideWhenUsed="1"/>
+    <w:lsdException w:name="TOC Heading" w:semiHidden="1" w:uiPriority="39" w:unhideWhenUsed="1" w:qFormat="1"/>
+    <w:lsdException w:name="Plain Table 1" w:uiPriority="41"/>
+    <w:lsdException w:name="Plain Table 2" w:uiPriority="42"/>
+    <w:lsdException w:name="Plain Table 3" w:uiPriority="43"/>
+    <w:lsdException w:name="Plain Table 4" w:uiPriority="44"/>
+    <w:lsdException w:name="Plain Table 5" w:uiPriority="45"/>
+    <w:lsdException w:name="Grid Table Light" w:uiPriority="40"/>
+    <w:lsdException w:name="Grid Table 1 Light" w:uiPriority="46"/>
+    <w:lsdException w:name="Grid Table 2" w:uiPriority="47"/>
+    <w:lsdException w:name="Grid Table 3" w:uiPriority="48"/>
+    <w:lsdException w:name="Grid Table 4" w:uiPriority="49"/>
+    <w:lsdException w:name="Grid Table 5 Dark" w:uiPriority="50"/>
+    <w:lsdException w:name="Grid Table 6 Colorful" w:uiPriority="51"/>
+    <w:lsdException w:name="Grid Table 7 Colorful" w:uiPriority="52"/>
+    <w:lsdException w:name="Grid Table 1 Light Accent 1" w:uiPriority="46"/>
+    <w:lsdException w:name="Grid Table 2 Accent 1" w:uiPriority="47"/>
+    <w:lsdException w:name="Grid Table 3 Accent 1" w:uiPriority="48"/>
+    <w:lsdException w:name="Grid Table 4 Accent 1" w:uiPriority="49"/>
+    <w:lsdException w:name="Grid Table 5 Dark Accent 1" w:uiPriority="50"/>
+    <w:lsdException w:name="Grid Table 6 Colorful Accent 1" w:uiPriority="51"/>
+    <w:lsdException w:name="Grid Table 7 Colorful Accent 1" w:uiPriority="52"/>
+    <w:lsdException w:name="Grid Table 1 Light Accent 2" w:uiPriority="46"/>
+    <w:lsdException w:name="Grid Table 2 Accent 2" w:uiPriority="47"/>
+    <w:lsdException w:name="Grid Table 3 Accent 2" w:uiPriority="48"/>
+    <w:lsdException w:name="Grid Table 4 Accent 2" w:uiPriority="49"/>
+    <w:lsdException w:name="Grid Table 5 Dark Accent 2" w:uiPriority="50"/>
+    <w:lsdException w:name="Grid Table 6 Colorful Accent 2" w:uiPriority="51"/>
+    <w:lsdException w:name="Grid Table 7 Colorful Accent 2" w:uiPriority="52"/>
+    <w:lsdException w:name="Grid Table 1 Light Accent 3" w:uiPriority="46"/>
+    <w:lsdException w:name="Grid Table 2 Accent 3" w:uiPriority="47"/>
+    <w:lsdException w:name="Grid Table 3 Accent 3" w:uiPriority="48"/>
+    <w:lsdException w:name="Grid Table 4 Accent 3" w:uiPriority="49"/>
+    <w:lsdException w:name="Grid Table 5 Dark Accent 3" w:uiPriority="50"/>
+    <w:lsdException w:name="Grid Table 6 Colorful Accent 3" w:uiPriority="51"/>
+    <w:lsdException w:name="Grid Table 7 Colorful Accent 3" w:uiPriority="52"/>
+    <w:lsdException w:name="Grid Table 1 Light Accent 4" w:uiPriority="46"/>
+    <w:lsdException w:name="Grid Table 2 Accent 4" w:uiPriority="47"/>
+    <w:lsdException w:name="Grid Table 3 Accent 4" w:uiPriority="48"/>
+    <w:lsdException w:name="Grid Table 4 Accent 4" w:uiPriority="49"/>
+    <w:lsdException w:name="Grid Table 5 Dark Accent 4" w:uiPriority="50"/>
+    <w:lsdException w:name="Grid Table 6 Colorful Accent 4" w:uiPriority="51"/>
+    <w:lsdException w:name="Grid Table 7 Colorful Accent 4" w:uiPriority="52"/>
+    <w:lsdException w:name="Grid Table 1 Light Accent 5" w:uiPriority="46"/>
+    <w:lsdException w:name="Grid Table 2 Accent 5" w:uiPriority="47"/>
+    <w:lsdException w:name="Grid Table 3 Accent 5" w:uiPriority="48"/>
+    <w:lsdException w:name="Grid Table 4 Accent 5" w:uiPriority="49"/>
+    <w:lsdException w:name="Grid Table 5 Dark Accent 5" w:uiPriority="50"/>
+    <w:lsdException w:name="Grid Table 6 Colorful Accent 5" w:uiPriority="51"/>
+    <w:lsdException w:name="Grid Table 7 Colorful Accent 5" w:uiPriority="52"/>
+    <w:lsdException w:name="Grid Table 1 Light Accent 6" w:uiPriority="46"/>
+    <w:lsdException w:name="Grid Table 2 Accent 6" w:uiPriority="47"/>
+    <w:lsdException w:name="Grid Table 3 Accent 6" w:uiPriority="48"/>
+    <w:lsdException w:name="Grid Table 4 Accent 6" w:uiPriority="49"/>
+    <w:lsdException w:name="Grid Table 5 Dark Accent 6" w:uiPriority="50"/>
+    <w:lsdException w:name="Grid Table 6 Colorful Accent 6" w:uiPriority="51"/>
+    <w:lsdException w:name="Grid Table 7 Colorful Accent 6" w:uiPriority="52"/>
+    <w:lsdException w:name="List Table 1 Light" w:uiPriority="46"/>
+    <w:lsdException w:name="List Table 2" w:uiPriority="47"/>
+    <w:lsdException w:name="List Table 3" w:uiPriority="48"/>
+    <w:lsdException w:name="List Table 4" w:uiPriority="49"/>
+    <w:lsdException w:name="List Table 5 Dark" w:uiPriority="50"/>
+    <w:lsdException w:name="List Table 6 Colorful" w:uiPriority="51"/>
+    <w:lsdException w:name="List Table 7 Colorful" w:uiPriority="52"/>
+    <w:lsdException w:name="List Table 1 Light Accent 1" w:uiPriority="46"/>
+    <w:lsdException w:name="List Table 2 Accent 1" w:uiPriority="47"/>
+    <w:lsdException w:name="List Table 3 Accent 1" w:uiPriority="48"/>
+    <w:lsdException w:name="List Table 4 Accent 1" w:uiPriority="49"/>
+    <w:lsdException w:name="List Table 5 Dark Accent 1" w:uiPriority="50"/>
+    <w:lsdException w:name="List Table 6 Colorful Accent 1" w:uiPriority="51"/>
+    <w:lsdException w:name="List Table 7 Colorful Accent 1" w:uiPriority="52"/>
+    <w:lsdException w:name="List Table 1 Light Accent 2" w:uiPriority="46"/>
+    <w:lsdException w:name="List Table 2 Accent 2" w:uiPriority="47"/>
+    <w:lsdException w:name="List Table 3 Accent 2" w:uiPriority="48"/>
+    <w:lsdException w:name="List Table 4 Accent 2" w:uiPriority="49"/>
+    <w:lsdException w:name="List Table 5 Dark Accent 2" w:uiPriority="50"/>
+    <w:lsdException w:name="List Table 6 Colorful Accent 2" w:uiPriority="51"/>
+    <w:lsdException w:name="List Table 7 Colorful Accent 2" w:uiPriority="52"/>
+    <w:lsdException w:name="List Table 1 Light Accent 3" w:uiPriority="46"/>
+    <w:lsdException w:name="List Table 2 Accent 3" w:uiPriority="47"/>
+    <w:lsdException w:name="List Table 3 Accent 3" w:uiPriority="48"/>
+    <w:lsdException w:name="List Table 4 Accent 3" w:uiPriority="49"/>
+    <w:lsdException w:name="List Table 5 Dark Accent 3" w:uiPriority="50"/>
+    <w:lsdException w:name="List Table 6 Colorful Accent 3" w:uiPriority="51"/>
+    <w:lsdException w:name="List Table 7 Colorful Accent 3" w:uiPriority="52"/>
+    <w:lsdException w:name="List Table 1 Light Accent 4" w:uiPriority="46"/>
+    <w:lsdException w:name="List Table 2 Accent 4" w:uiPriority="47"/>
+    <w:lsdException w:name="List Table 3 Accent 4" w:uiPriority="48"/>
+    <w:lsdException w:name="List Table 4 Accent 4" w:uiPriority="49"/>
+    <w:lsdException w:name="List Table 5 Dark Accent 4" w:uiPriority="50"/>
+    <w:lsdException w:name="List Table 6 Colorful Accent 4" w:uiPriority="51"/>
+    <w:lsdException w:name="List Table 7 Colorful Accent 4" w:uiPriority="52"/>
+    <w:lsdException w:name="List Table 1 Light Accent 5" w:uiPriority="46"/>
+    <w:lsdException w:name="List Table 2 Accent 5" w:uiPriority="47"/>
+    <w:lsdException w:name="List Table 3 Accent 5" w:uiPriority="48"/>
+    <w:lsdException w:name="List Table 4 Accent 5" w:uiPriority="49"/>
+    <w:lsdException w:name="List Table 5 Dark Accent 5" w:uiPriority="50"/>
+    <w:lsdException w:name="List Table 6 Colorful Accent 5" w:uiPriority="51"/>
+    <w:lsdException w:name="List Table 7 Colorful Accent 5" w:uiPriority="52"/>
+    <w:lsdException w:name="List Table 1 Light Accent 6" w:uiPriority="46"/>
+    <w:lsdException w:name="List Table 2 Accent 6" w:uiPriority="47"/>
+    <w:lsdException w:name="List Table 3 Accent 6" w:uiPriority="48"/>
+    <w:lsdException w:name="List Table 4 Accent 6" w:uiPriority="49"/>
+    <w:lsdException w:name="List Table 5 Dark Accent 6" w:uiPriority="50"/>
+    <w:lsdException w:name="List Table 6 Colorful Accent 6" w:uiPriority="51"/>
+    <w:lsdException w:name="List Table 7 Colorful Accent 6" w:uiPriority="52"/>
+    <w:lsdException w:name="Mention" w:semiHidden="1" w:unhideWhenUsed="1"/>
+    <w:lsdException w:name="Smart Hyperlink" w:semiHidden="1" w:unhideWhenUsed="1"/>
+    <w:lsdException w:name="Hashtag" w:semiHidden="1" w:unhideWhenUsed="1"/>
+    <w:lsdException w:name="Unresolved Mention" w:semiHidden="1" w:unhideWhenUsed="1"/>
   </w:latentStyles>
   <w:style w:type="paragraph" w:default="1" w:styleId="Normal">
     <w:name w:val="Normal"/>
@@ -1430,8 +1882,8 @@
       </w:tblBorders>
     </w:tblPr>
   </w:style>
-  <w:style w:type="table" w:customStyle="1" w:styleId="GridTable4">
-    <w:name w:val="Grid Table 4"/>
+  <w:style w:type="table" w:customStyle="1" w:styleId="GridTable41">
+    <w:name w:val="Grid Table 41"/>
     <w:basedOn w:val="TableNormal"/>
     <w:uiPriority w:val="49"/>
     <w:rsid w:val="00090A58"/>
@@ -1506,490 +1958,8 @@
       </w:tcPr>
     </w:tblStylePr>
   </w:style>
-  <w:style w:type="table" w:customStyle="1" w:styleId="GridTable4Accent5">
-    <w:name w:val="Grid Table 4 Accent 5"/>
-    <w:basedOn w:val="TableNormal"/>
-    <w:uiPriority w:val="49"/>
-    <w:rsid w:val="00090A58"/>
-    <w:pPr>
-      <w:spacing w:after="0" w:line="240" w:lineRule="auto"/>
-    </w:pPr>
-    <w:tblPr>
-      <w:tblStyleRowBandSize w:val="1"/>
-      <w:tblStyleColBandSize w:val="1"/>
-      <w:tblBorders>
-        <w:top w:val="single" w:sz="4" w:space="0" w:color="9CC2E5" w:themeColor="accent5" w:themeTint="99"/>
-        <w:left w:val="single" w:sz="4" w:space="0" w:color="9CC2E5" w:themeColor="accent5" w:themeTint="99"/>
-        <w:bottom w:val="single" w:sz="4" w:space="0" w:color="9CC2E5" w:themeColor="accent5" w:themeTint="99"/>
-        <w:right w:val="single" w:sz="4" w:space="0" w:color="9CC2E5" w:themeColor="accent5" w:themeTint="99"/>
-        <w:insideH w:val="single" w:sz="4" w:space="0" w:color="9CC2E5" w:themeColor="accent5" w:themeTint="99"/>
-        <w:insideV w:val="single" w:sz="4" w:space="0" w:color="9CC2E5" w:themeColor="accent5" w:themeTint="99"/>
-      </w:tblBorders>
-    </w:tblPr>
-    <w:tblStylePr w:type="firstRow">
-      <w:rPr>
-        <w:b/>
-        <w:bCs/>
-        <w:color w:val="FFFFFF" w:themeColor="background1"/>
-      </w:rPr>
-      <w:tblPr/>
-      <w:tcPr>
-        <w:tcBorders>
-          <w:top w:val="single" w:sz="4" w:space="0" w:color="5B9BD5" w:themeColor="accent5"/>
-          <w:left w:val="single" w:sz="4" w:space="0" w:color="5B9BD5" w:themeColor="accent5"/>
-          <w:bottom w:val="single" w:sz="4" w:space="0" w:color="5B9BD5" w:themeColor="accent5"/>
-          <w:right w:val="single" w:sz="4" w:space="0" w:color="5B9BD5" w:themeColor="accent5"/>
-          <w:insideH w:val="nil"/>
-          <w:insideV w:val="nil"/>
-        </w:tcBorders>
-        <w:shd w:val="clear" w:color="auto" w:fill="5B9BD5" w:themeFill="accent5"/>
-      </w:tcPr>
-    </w:tblStylePr>
-    <w:tblStylePr w:type="lastRow">
-      <w:rPr>
-        <w:b/>
-        <w:bCs/>
-      </w:rPr>
-      <w:tblPr/>
-      <w:tcPr>
-        <w:tcBorders>
-          <w:top w:val="double" w:sz="4" w:space="0" w:color="5B9BD5" w:themeColor="accent5"/>
-        </w:tcBorders>
-      </w:tcPr>
-    </w:tblStylePr>
-    <w:tblStylePr w:type="firstCol">
-      <w:rPr>
-        <w:b/>
-        <w:bCs/>
-      </w:rPr>
-    </w:tblStylePr>
-    <w:tblStylePr w:type="lastCol">
-      <w:rPr>
-        <w:b/>
-        <w:bCs/>
-      </w:rPr>
-    </w:tblStylePr>
-    <w:tblStylePr w:type="band1Vert">
-      <w:tblPr/>
-      <w:tcPr>
-        <w:shd w:val="clear" w:color="auto" w:fill="DEEAF6" w:themeFill="accent5" w:themeFillTint="33"/>
-      </w:tcPr>
-    </w:tblStylePr>
-    <w:tblStylePr w:type="band1Horz">
-      <w:tblPr/>
-      <w:tcPr>
-        <w:shd w:val="clear" w:color="auto" w:fill="DEEAF6" w:themeFill="accent5" w:themeFillTint="33"/>
-      </w:tcPr>
-    </w:tblStylePr>
-  </w:style>
-  <w:style w:type="character" w:styleId="HTMLTypewriter">
-    <w:name w:val="HTML Typewriter"/>
-    <w:basedOn w:val="DefaultParagraphFont"/>
-    <w:uiPriority w:val="99"/>
-    <w:semiHidden/>
-    <w:unhideWhenUsed/>
-    <w:rsid w:val="00881672"/>
-    <w:rPr>
-      <w:rFonts w:ascii="Courier New" w:eastAsia="Times New Roman" w:hAnsi="Courier New" w:cs="Courier New"/>
-      <w:sz w:val="20"/>
-      <w:szCs w:val="20"/>
-    </w:rPr>
-  </w:style>
-  <w:style w:type="paragraph" w:styleId="BalloonText">
-    <w:name w:val="Balloon Text"/>
-    <w:basedOn w:val="Normal"/>
-    <w:link w:val="BalloonTextChar"/>
-    <w:uiPriority w:val="99"/>
-    <w:semiHidden/>
-    <w:unhideWhenUsed/>
-    <w:rsid w:val="00417255"/>
-    <w:pPr>
-      <w:spacing w:after="0" w:line="240" w:lineRule="auto"/>
-    </w:pPr>
-    <w:rPr>
-      <w:rFonts w:ascii="Tahoma" w:hAnsi="Tahoma" w:cs="Tahoma"/>
-      <w:sz w:val="16"/>
-      <w:szCs w:val="16"/>
-    </w:rPr>
-  </w:style>
-  <w:style w:type="character" w:customStyle="1" w:styleId="BalloonTextChar">
-    <w:name w:val="Balloon Text Char"/>
-    <w:basedOn w:val="DefaultParagraphFont"/>
-    <w:link w:val="BalloonText"/>
-    <w:uiPriority w:val="99"/>
-    <w:semiHidden/>
-    <w:rsid w:val="00417255"/>
-    <w:rPr>
-      <w:rFonts w:ascii="Tahoma" w:hAnsi="Tahoma" w:cs="Tahoma"/>
-      <w:sz w:val="16"/>
-      <w:szCs w:val="16"/>
-    </w:rPr>
-  </w:style>
-  <w:style w:type="character" w:styleId="Hyperlink">
-    <w:name w:val="Hyperlink"/>
-    <w:basedOn w:val="DefaultParagraphFont"/>
-    <w:uiPriority w:val="99"/>
-    <w:unhideWhenUsed/>
-    <w:rsid w:val="00E8783E"/>
-    <w:rPr>
-      <w:color w:val="0563C1" w:themeColor="hyperlink"/>
-      <w:u w:val="single"/>
-    </w:rPr>
-  </w:style>
-  <w:style w:type="character" w:styleId="FollowedHyperlink">
-    <w:name w:val="FollowedHyperlink"/>
-    <w:basedOn w:val="DefaultParagraphFont"/>
-    <w:uiPriority w:val="99"/>
-    <w:semiHidden/>
-    <w:unhideWhenUsed/>
-    <w:rsid w:val="00E8783E"/>
-    <w:rPr>
-      <w:color w:val="954F72" w:themeColor="followedHyperlink"/>
-      <w:u w:val="single"/>
-    </w:rPr>
-  </w:style>
-</w:styles>
-</file>
-
-<file path=word/stylesWithEffects.xml><?xml version="1.0" encoding="utf-8"?>
-<w:styles xmlns:wpc="http://schemas.microsoft.com/office/word/2010/wordprocessingCanvas" xmlns:mc="http://schemas.openxmlformats.org/markup-compatibility/2006" xmlns:o="urn:schemas-microsoft-com:office:office" xmlns:r="http://schemas.openxmlformats.org/officeDocument/2006/relationships" xmlns:m="http://schemas.openxmlformats.org/officeDocument/2006/math" xmlns:v="urn:schemas-microsoft-com:vml" xmlns:wp14="http://schemas.microsoft.com/office/word/2010/wordprocessingDrawing" xmlns:wp="http://schemas.openxmlformats.org/drawingml/2006/wordprocessingDrawing" xmlns:w10="urn:schemas-microsoft-com:office:word" xmlns:w="http://schemas.openxmlformats.org/wordprocessingml/2006/main" xmlns:w14="http://schemas.microsoft.com/office/word/2010/wordml" xmlns:wpg="http://schemas.microsoft.com/office/word/2010/wordprocessingGroup" xmlns:wpi="http://schemas.microsoft.com/office/word/2010/wordprocessingInk" xmlns:wne="http://schemas.microsoft.com/office/word/2006/wordml" xmlns:wps="http://schemas.microsoft.com/office/word/2010/wordprocessingShape" mc:Ignorable="w14 wp14">
-  <w:docDefaults>
-    <w:rPrDefault>
-      <w:rPr>
-        <w:rFonts w:asciiTheme="minorHAnsi" w:eastAsiaTheme="minorEastAsia" w:hAnsiTheme="minorHAnsi" w:cstheme="minorBidi"/>
-        <w:sz w:val="22"/>
-        <w:szCs w:val="22"/>
-        <w:lang w:val="en-US" w:eastAsia="en-US" w:bidi="ar-SA"/>
-      </w:rPr>
-    </w:rPrDefault>
-    <w:pPrDefault>
-      <w:pPr>
-        <w:spacing w:after="160" w:line="259" w:lineRule="auto"/>
-      </w:pPr>
-    </w:pPrDefault>
-  </w:docDefaults>
-  <w:latentStyles w:defLockedState="0" w:defUIPriority="99" w:defSemiHidden="1" w:defUnhideWhenUsed="1" w:defQFormat="0" w:count="267">
-    <w:lsdException w:name="Normal" w:semiHidden="0" w:uiPriority="0" w:unhideWhenUsed="0" w:qFormat="1"/>
-    <w:lsdException w:name="heading 1" w:semiHidden="0" w:uiPriority="9" w:unhideWhenUsed="0" w:qFormat="1"/>
-    <w:lsdException w:name="heading 2" w:uiPriority="9" w:qFormat="1"/>
-    <w:lsdException w:name="heading 3" w:uiPriority="9" w:qFormat="1"/>
-    <w:lsdException w:name="heading 4" w:uiPriority="9" w:qFormat="1"/>
-    <w:lsdException w:name="heading 5" w:uiPriority="9" w:qFormat="1"/>
-    <w:lsdException w:name="heading 6" w:uiPriority="9" w:qFormat="1"/>
-    <w:lsdException w:name="heading 7" w:uiPriority="9" w:qFormat="1"/>
-    <w:lsdException w:name="heading 8" w:uiPriority="9" w:qFormat="1"/>
-    <w:lsdException w:name="heading 9" w:uiPriority="9" w:qFormat="1"/>
-    <w:lsdException w:name="toc 1" w:uiPriority="39"/>
-    <w:lsdException w:name="toc 2" w:uiPriority="39"/>
-    <w:lsdException w:name="toc 3" w:uiPriority="39"/>
-    <w:lsdException w:name="toc 4" w:uiPriority="39"/>
-    <w:lsdException w:name="toc 5" w:uiPriority="39"/>
-    <w:lsdException w:name="toc 6" w:uiPriority="39"/>
-    <w:lsdException w:name="toc 7" w:uiPriority="39"/>
-    <w:lsdException w:name="toc 8" w:uiPriority="39"/>
-    <w:lsdException w:name="toc 9" w:uiPriority="39"/>
-    <w:lsdException w:name="caption" w:uiPriority="35" w:qFormat="1"/>
-    <w:lsdException w:name="Title" w:semiHidden="0" w:uiPriority="10" w:unhideWhenUsed="0" w:qFormat="1"/>
-    <w:lsdException w:name="Default Paragraph Font" w:uiPriority="1"/>
-    <w:lsdException w:name="Subtitle" w:semiHidden="0" w:uiPriority="11" w:unhideWhenUsed="0" w:qFormat="1"/>
-    <w:lsdException w:name="Strong" w:semiHidden="0" w:uiPriority="22" w:unhideWhenUsed="0" w:qFormat="1"/>
-    <w:lsdException w:name="Emphasis" w:semiHidden="0" w:uiPriority="20" w:unhideWhenUsed="0" w:qFormat="1"/>
-    <w:lsdException w:name="Table Grid" w:semiHidden="0" w:uiPriority="39" w:unhideWhenUsed="0"/>
-    <w:lsdException w:name="Placeholder Text" w:unhideWhenUsed="0"/>
-    <w:lsdException w:name="No Spacing" w:semiHidden="0" w:uiPriority="1" w:unhideWhenUsed="0" w:qFormat="1"/>
-    <w:lsdException w:name="Light Shading" w:semiHidden="0" w:uiPriority="60" w:unhideWhenUsed="0"/>
-    <w:lsdException w:name="Light List" w:semiHidden="0" w:uiPriority="61" w:unhideWhenUsed="0"/>
-    <w:lsdException w:name="Light Grid" w:semiHidden="0" w:uiPriority="62" w:unhideWhenUsed="0"/>
-    <w:lsdException w:name="Medium Shading 1" w:semiHidden="0" w:uiPriority="63" w:unhideWhenUsed="0"/>
-    <w:lsdException w:name="Medium Shading 2" w:semiHidden="0" w:uiPriority="64" w:unhideWhenUsed="0"/>
-    <w:lsdException w:name="Medium List 1" w:semiHidden="0" w:uiPriority="65" w:unhideWhenUsed="0"/>
-    <w:lsdException w:name="Medium List 2" w:semiHidden="0" w:uiPriority="66" w:unhideWhenUsed="0"/>
-    <w:lsdException w:name="Medium Grid 1" w:semiHidden="0" w:uiPriority="67" w:unhideWhenUsed="0"/>
-    <w:lsdException w:name="Medium Grid 2" w:semiHidden="0" w:uiPriority="68" w:unhideWhenUsed="0"/>
-    <w:lsdException w:name="Medium Grid 3" w:semiHidden="0" w:uiPriority="69" w:unhideWhenUsed="0"/>
-    <w:lsdException w:name="Dark List" w:semiHidden="0" w:uiPriority="70" w:unhideWhenUsed="0"/>
-    <w:lsdException w:name="Colorful Shading" w:semiHidden="0" w:uiPriority="71" w:unhideWhenUsed="0"/>
-    <w:lsdException w:name="Colorful List" w:semiHidden="0" w:uiPriority="72" w:unhideWhenUsed="0"/>
-    <w:lsdException w:name="Colorful Grid" w:semiHidden="0" w:uiPriority="73" w:unhideWhenUsed="0"/>
-    <w:lsdException w:name="Light Shading Accent 1" w:semiHidden="0" w:uiPriority="60" w:unhideWhenUsed="0"/>
-    <w:lsdException w:name="Light List Accent 1" w:semiHidden="0" w:uiPriority="61" w:unhideWhenUsed="0"/>
-    <w:lsdException w:name="Light Grid Accent 1" w:semiHidden="0" w:uiPriority="62" w:unhideWhenUsed="0"/>
-    <w:lsdException w:name="Medium Shading 1 Accent 1" w:semiHidden="0" w:uiPriority="63" w:unhideWhenUsed="0"/>
-    <w:lsdException w:name="Medium Shading 2 Accent 1" w:semiHidden="0" w:uiPriority="64" w:unhideWhenUsed="0"/>
-    <w:lsdException w:name="Medium List 1 Accent 1" w:semiHidden="0" w:uiPriority="65" w:unhideWhenUsed="0"/>
-    <w:lsdException w:name="Revision" w:unhideWhenUsed="0"/>
-    <w:lsdException w:name="List Paragraph" w:semiHidden="0" w:uiPriority="34" w:unhideWhenUsed="0" w:qFormat="1"/>
-    <w:lsdException w:name="Quote" w:semiHidden="0" w:uiPriority="29" w:unhideWhenUsed="0" w:qFormat="1"/>
-    <w:lsdException w:name="Intense Quote" w:semiHidden="0" w:uiPriority="30" w:unhideWhenUsed="0" w:qFormat="1"/>
-    <w:lsdException w:name="Medium List 2 Accent 1" w:semiHidden="0" w:uiPriority="66" w:unhideWhenUsed="0"/>
-    <w:lsdException w:name="Medium Grid 1 Accent 1" w:semiHidden="0" w:uiPriority="67" w:unhideWhenUsed="0"/>
-    <w:lsdException w:name="Medium Grid 2 Accent 1" w:semiHidden="0" w:uiPriority="68" w:unhideWhenUsed="0"/>
-    <w:lsdException w:name="Medium Grid 3 Accent 1" w:semiHidden="0" w:uiPriority="69" w:unhideWhenUsed="0"/>
-    <w:lsdException w:name="Dark List Accent 1" w:semiHidden="0" w:uiPriority="70" w:unhideWhenUsed="0"/>
-    <w:lsdException w:name="Colorful Shading Accent 1" w:semiHidden="0" w:uiPriority="71" w:unhideWhenUsed="0"/>
-    <w:lsdException w:name="Colorful List Accent 1" w:semiHidden="0" w:uiPriority="72" w:unhideWhenUsed="0"/>
-    <w:lsdException w:name="Colorful Grid Accent 1" w:semiHidden="0" w:uiPriority="73" w:unhideWhenUsed="0"/>
-    <w:lsdException w:name="Light Shading Accent 2" w:semiHidden="0" w:uiPriority="60" w:unhideWhenUsed="0"/>
-    <w:lsdException w:name="Light List Accent 2" w:semiHidden="0" w:uiPriority="61" w:unhideWhenUsed="0"/>
-    <w:lsdException w:name="Light Grid Accent 2" w:semiHidden="0" w:uiPriority="62" w:unhideWhenUsed="0"/>
-    <w:lsdException w:name="Medium Shading 1 Accent 2" w:semiHidden="0" w:uiPriority="63" w:unhideWhenUsed="0"/>
-    <w:lsdException w:name="Medium Shading 2 Accent 2" w:semiHidden="0" w:uiPriority="64" w:unhideWhenUsed="0"/>
-    <w:lsdException w:name="Medium List 1 Accent 2" w:semiHidden="0" w:uiPriority="65" w:unhideWhenUsed="0"/>
-    <w:lsdException w:name="Medium List 2 Accent 2" w:semiHidden="0" w:uiPriority="66" w:unhideWhenUsed="0"/>
-    <w:lsdException w:name="Medium Grid 1 Accent 2" w:semiHidden="0" w:uiPriority="67" w:unhideWhenUsed="0"/>
-    <w:lsdException w:name="Medium Grid 2 Accent 2" w:semiHidden="0" w:uiPriority="68" w:unhideWhenUsed="0"/>
-    <w:lsdException w:name="Medium Grid 3 Accent 2" w:semiHidden="0" w:uiPriority="69" w:unhideWhenUsed="0"/>
-    <w:lsdException w:name="Dark List Accent 2" w:semiHidden="0" w:uiPriority="70" w:unhideWhenUsed="0"/>
-    <w:lsdException w:name="Colorful Shading Accent 2" w:semiHidden="0" w:uiPriority="71" w:unhideWhenUsed="0"/>
-    <w:lsdException w:name="Colorful List Accent 2" w:semiHidden="0" w:uiPriority="72" w:unhideWhenUsed="0"/>
-    <w:lsdException w:name="Colorful Grid Accent 2" w:semiHidden="0" w:uiPriority="73" w:unhideWhenUsed="0"/>
-    <w:lsdException w:name="Light Shading Accent 3" w:semiHidden="0" w:uiPriority="60" w:unhideWhenUsed="0"/>
-    <w:lsdException w:name="Light List Accent 3" w:semiHidden="0" w:uiPriority="61" w:unhideWhenUsed="0"/>
-    <w:lsdException w:name="Light Grid Accent 3" w:semiHidden="0" w:uiPriority="62" w:unhideWhenUsed="0"/>
-    <w:lsdException w:name="Medium Shading 1 Accent 3" w:semiHidden="0" w:uiPriority="63" w:unhideWhenUsed="0"/>
-    <w:lsdException w:name="Medium Shading 2 Accent 3" w:semiHidden="0" w:uiPriority="64" w:unhideWhenUsed="0"/>
-    <w:lsdException w:name="Medium List 1 Accent 3" w:semiHidden="0" w:uiPriority="65" w:unhideWhenUsed="0"/>
-    <w:lsdException w:name="Medium List 2 Accent 3" w:semiHidden="0" w:uiPriority="66" w:unhideWhenUsed="0"/>
-    <w:lsdException w:name="Medium Grid 1 Accent 3" w:semiHidden="0" w:uiPriority="67" w:unhideWhenUsed="0"/>
-    <w:lsdException w:name="Medium Grid 2 Accent 3" w:semiHidden="0" w:uiPriority="68" w:unhideWhenUsed="0"/>
-    <w:lsdException w:name="Medium Grid 3 Accent 3" w:semiHidden="0" w:uiPriority="69" w:unhideWhenUsed="0"/>
-    <w:lsdException w:name="Dark List Accent 3" w:semiHidden="0" w:uiPriority="70" w:unhideWhenUsed="0"/>
-    <w:lsdException w:name="Colorful Shading Accent 3" w:semiHidden="0" w:uiPriority="71" w:unhideWhenUsed="0"/>
-    <w:lsdException w:name="Colorful List Accent 3" w:semiHidden="0" w:uiPriority="72" w:unhideWhenUsed="0"/>
-    <w:lsdException w:name="Colorful Grid Accent 3" w:semiHidden="0" w:uiPriority="73" w:unhideWhenUsed="0"/>
-    <w:lsdException w:name="Light Shading Accent 4" w:semiHidden="0" w:uiPriority="60" w:unhideWhenUsed="0"/>
-    <w:lsdException w:name="Light List Accent 4" w:semiHidden="0" w:uiPriority="61" w:unhideWhenUsed="0"/>
-    <w:lsdException w:name="Light Grid Accent 4" w:semiHidden="0" w:uiPriority="62" w:unhideWhenUsed="0"/>
-    <w:lsdException w:name="Medium Shading 1 Accent 4" w:semiHidden="0" w:uiPriority="63" w:unhideWhenUsed="0"/>
-    <w:lsdException w:name="Medium Shading 2 Accent 4" w:semiHidden="0" w:uiPriority="64" w:unhideWhenUsed="0"/>
-    <w:lsdException w:name="Medium List 1 Accent 4" w:semiHidden="0" w:uiPriority="65" w:unhideWhenUsed="0"/>
-    <w:lsdException w:name="Medium List 2 Accent 4" w:semiHidden="0" w:uiPriority="66" w:unhideWhenUsed="0"/>
-    <w:lsdException w:name="Medium Grid 1 Accent 4" w:semiHidden="0" w:uiPriority="67" w:unhideWhenUsed="0"/>
-    <w:lsdException w:name="Medium Grid 2 Accent 4" w:semiHidden="0" w:uiPriority="68" w:unhideWhenUsed="0"/>
-    <w:lsdException w:name="Medium Grid 3 Accent 4" w:semiHidden="0" w:uiPriority="69" w:unhideWhenUsed="0"/>
-    <w:lsdException w:name="Dark List Accent 4" w:semiHidden="0" w:uiPriority="70" w:unhideWhenUsed="0"/>
-    <w:lsdException w:name="Colorful Shading Accent 4" w:semiHidden="0" w:uiPriority="71" w:unhideWhenUsed="0"/>
-    <w:lsdException w:name="Colorful List Accent 4" w:semiHidden="0" w:uiPriority="72" w:unhideWhenUsed="0"/>
-    <w:lsdException w:name="Colorful Grid Accent 4" w:semiHidden="0" w:uiPriority="73" w:unhideWhenUsed="0"/>
-    <w:lsdException w:name="Light Shading Accent 5" w:semiHidden="0" w:uiPriority="60" w:unhideWhenUsed="0"/>
-    <w:lsdException w:name="Light List Accent 5" w:semiHidden="0" w:uiPriority="61" w:unhideWhenUsed="0"/>
-    <w:lsdException w:name="Light Grid Accent 5" w:semiHidden="0" w:uiPriority="62" w:unhideWhenUsed="0"/>
-    <w:lsdException w:name="Medium Shading 1 Accent 5" w:semiHidden="0" w:uiPriority="63" w:unhideWhenUsed="0"/>
-    <w:lsdException w:name="Medium Shading 2 Accent 5" w:semiHidden="0" w:uiPriority="64" w:unhideWhenUsed="0"/>
-    <w:lsdException w:name="Medium List 1 Accent 5" w:semiHidden="0" w:uiPriority="65" w:unhideWhenUsed="0"/>
-    <w:lsdException w:name="Medium List 2 Accent 5" w:semiHidden="0" w:uiPriority="66" w:unhideWhenUsed="0"/>
-    <w:lsdException w:name="Medium Grid 1 Accent 5" w:semiHidden="0" w:uiPriority="67" w:unhideWhenUsed="0"/>
-    <w:lsdException w:name="Medium Grid 2 Accent 5" w:semiHidden="0" w:uiPriority="68" w:unhideWhenUsed="0"/>
-    <w:lsdException w:name="Medium Grid 3 Accent 5" w:semiHidden="0" w:uiPriority="69" w:unhideWhenUsed="0"/>
-    <w:lsdException w:name="Dark List Accent 5" w:semiHidden="0" w:uiPriority="70" w:unhideWhenUsed="0"/>
-    <w:lsdException w:name="Colorful Shading Accent 5" w:semiHidden="0" w:uiPriority="71" w:unhideWhenUsed="0"/>
-    <w:lsdException w:name="Colorful List Accent 5" w:semiHidden="0" w:uiPriority="72" w:unhideWhenUsed="0"/>
-    <w:lsdException w:name="Colorful Grid Accent 5" w:semiHidden="0" w:uiPriority="73" w:unhideWhenUsed="0"/>
-    <w:lsdException w:name="Light Shading Accent 6" w:semiHidden="0" w:uiPriority="60" w:unhideWhenUsed="0"/>
-    <w:lsdException w:name="Light List Accent 6" w:semiHidden="0" w:uiPriority="61" w:unhideWhenUsed="0"/>
-    <w:lsdException w:name="Light Grid Accent 6" w:semiHidden="0" w:uiPriority="62" w:unhideWhenUsed="0"/>
-    <w:lsdException w:name="Medium Shading 1 Accent 6" w:semiHidden="0" w:uiPriority="63" w:unhideWhenUsed="0"/>
-    <w:lsdException w:name="Medium Shading 2 Accent 6" w:semiHidden="0" w:uiPriority="64" w:unhideWhenUsed="0"/>
-    <w:lsdException w:name="Medium List 1 Accent 6" w:semiHidden="0" w:uiPriority="65" w:unhideWhenUsed="0"/>
-    <w:lsdException w:name="Medium List 2 Accent 6" w:semiHidden="0" w:uiPriority="66" w:unhideWhenUsed="0"/>
-    <w:lsdException w:name="Medium Grid 1 Accent 6" w:semiHidden="0" w:uiPriority="67" w:unhideWhenUsed="0"/>
-    <w:lsdException w:name="Medium Grid 2 Accent 6" w:semiHidden="0" w:uiPriority="68" w:unhideWhenUsed="0"/>
-    <w:lsdException w:name="Medium Grid 3 Accent 6" w:semiHidden="0" w:uiPriority="69" w:unhideWhenUsed="0"/>
-    <w:lsdException w:name="Dark List Accent 6" w:semiHidden="0" w:uiPriority="70" w:unhideWhenUsed="0"/>
-    <w:lsdException w:name="Colorful Shading Accent 6" w:semiHidden="0" w:uiPriority="71" w:unhideWhenUsed="0"/>
-    <w:lsdException w:name="Colorful List Accent 6" w:semiHidden="0" w:uiPriority="72" w:unhideWhenUsed="0"/>
-    <w:lsdException w:name="Colorful Grid Accent 6" w:semiHidden="0" w:uiPriority="73" w:unhideWhenUsed="0"/>
-    <w:lsdException w:name="Subtle Emphasis" w:semiHidden="0" w:uiPriority="19" w:unhideWhenUsed="0" w:qFormat="1"/>
-    <w:lsdException w:name="Intense Emphasis" w:semiHidden="0" w:uiPriority="21" w:unhideWhenUsed="0" w:qFormat="1"/>
-    <w:lsdException w:name="Subtle Reference" w:semiHidden="0" w:uiPriority="31" w:unhideWhenUsed="0" w:qFormat="1"/>
-    <w:lsdException w:name="Intense Reference" w:semiHidden="0" w:uiPriority="32" w:unhideWhenUsed="0" w:qFormat="1"/>
-    <w:lsdException w:name="Book Title" w:semiHidden="0" w:uiPriority="33" w:unhideWhenUsed="0" w:qFormat="1"/>
-    <w:lsdException w:name="Bibliography" w:uiPriority="37"/>
-    <w:lsdException w:name="TOC Heading" w:uiPriority="39" w:qFormat="1"/>
-  </w:latentStyles>
-  <w:style w:type="paragraph" w:default="1" w:styleId="Normal">
-    <w:name w:val="Normal"/>
-    <w:qFormat/>
-  </w:style>
-  <w:style w:type="character" w:default="1" w:styleId="DefaultParagraphFont">
-    <w:name w:val="Default Paragraph Font"/>
-    <w:uiPriority w:val="1"/>
-    <w:semiHidden/>
-    <w:unhideWhenUsed/>
-  </w:style>
-  <w:style w:type="table" w:default="1" w:styleId="TableNormal">
-    <w:name w:val="Normal Table"/>
-    <w:uiPriority w:val="99"/>
-    <w:semiHidden/>
-    <w:unhideWhenUsed/>
-    <w:tblPr>
-      <w:tblInd w:w="0" w:type="dxa"/>
-      <w:tblCellMar>
-        <w:top w:w="0" w:type="dxa"/>
-        <w:left w:w="108" w:type="dxa"/>
-        <w:bottom w:w="0" w:type="dxa"/>
-        <w:right w:w="108" w:type="dxa"/>
-      </w:tblCellMar>
-    </w:tblPr>
-  </w:style>
-  <w:style w:type="numbering" w:default="1" w:styleId="NoList">
-    <w:name w:val="No List"/>
-    <w:uiPriority w:val="99"/>
-    <w:semiHidden/>
-    <w:unhideWhenUsed/>
-  </w:style>
-  <w:style w:type="paragraph" w:styleId="Header">
-    <w:name w:val="header"/>
-    <w:basedOn w:val="Normal"/>
-    <w:link w:val="HeaderChar"/>
-    <w:uiPriority w:val="99"/>
-    <w:unhideWhenUsed/>
-    <w:rsid w:val="00181CD5"/>
-    <w:pPr>
-      <w:tabs>
-        <w:tab w:val="center" w:pos="4680"/>
-        <w:tab w:val="right" w:pos="9360"/>
-      </w:tabs>
-      <w:spacing w:after="0" w:line="240" w:lineRule="auto"/>
-    </w:pPr>
-  </w:style>
-  <w:style w:type="character" w:customStyle="1" w:styleId="HeaderChar">
-    <w:name w:val="Header Char"/>
-    <w:basedOn w:val="DefaultParagraphFont"/>
-    <w:link w:val="Header"/>
-    <w:uiPriority w:val="99"/>
-    <w:rsid w:val="00181CD5"/>
-  </w:style>
-  <w:style w:type="paragraph" w:styleId="Footer">
-    <w:name w:val="footer"/>
-    <w:basedOn w:val="Normal"/>
-    <w:link w:val="FooterChar"/>
-    <w:uiPriority w:val="99"/>
-    <w:unhideWhenUsed/>
-    <w:rsid w:val="00181CD5"/>
-    <w:pPr>
-      <w:tabs>
-        <w:tab w:val="center" w:pos="4680"/>
-        <w:tab w:val="right" w:pos="9360"/>
-      </w:tabs>
-      <w:spacing w:after="0" w:line="240" w:lineRule="auto"/>
-    </w:pPr>
-  </w:style>
-  <w:style w:type="character" w:customStyle="1" w:styleId="FooterChar">
-    <w:name w:val="Footer Char"/>
-    <w:basedOn w:val="DefaultParagraphFont"/>
-    <w:link w:val="Footer"/>
-    <w:uiPriority w:val="99"/>
-    <w:rsid w:val="00181CD5"/>
-  </w:style>
-  <w:style w:type="paragraph" w:styleId="ListParagraph">
-    <w:name w:val="List Paragraph"/>
-    <w:basedOn w:val="Normal"/>
-    <w:uiPriority w:val="34"/>
-    <w:qFormat/>
-    <w:rsid w:val="005059F9"/>
-    <w:pPr>
-      <w:ind w:left="720"/>
-      <w:contextualSpacing/>
-    </w:pPr>
-  </w:style>
-  <w:style w:type="table" w:styleId="TableGrid">
-    <w:name w:val="Table Grid"/>
-    <w:basedOn w:val="TableNormal"/>
-    <w:uiPriority w:val="39"/>
-    <w:rsid w:val="00090A58"/>
-    <w:pPr>
-      <w:spacing w:after="0" w:line="240" w:lineRule="auto"/>
-    </w:pPr>
-    <w:tblPr>
-      <w:tblBorders>
-        <w:top w:val="single" w:sz="4" w:space="0" w:color="auto"/>
-        <w:left w:val="single" w:sz="4" w:space="0" w:color="auto"/>
-        <w:bottom w:val="single" w:sz="4" w:space="0" w:color="auto"/>
-        <w:right w:val="single" w:sz="4" w:space="0" w:color="auto"/>
-        <w:insideH w:val="single" w:sz="4" w:space="0" w:color="auto"/>
-        <w:insideV w:val="single" w:sz="4" w:space="0" w:color="auto"/>
-      </w:tblBorders>
-    </w:tblPr>
-  </w:style>
-  <w:style w:type="table" w:customStyle="1" w:styleId="GridTable4">
-    <w:name w:val="Grid Table 4"/>
-    <w:basedOn w:val="TableNormal"/>
-    <w:uiPriority w:val="49"/>
-    <w:rsid w:val="00090A58"/>
-    <w:pPr>
-      <w:spacing w:after="0" w:line="240" w:lineRule="auto"/>
-    </w:pPr>
-    <w:tblPr>
-      <w:tblStyleRowBandSize w:val="1"/>
-      <w:tblStyleColBandSize w:val="1"/>
-      <w:tblBorders>
-        <w:top w:val="single" w:sz="4" w:space="0" w:color="666666" w:themeColor="text1" w:themeTint="99"/>
-        <w:left w:val="single" w:sz="4" w:space="0" w:color="666666" w:themeColor="text1" w:themeTint="99"/>
-        <w:bottom w:val="single" w:sz="4" w:space="0" w:color="666666" w:themeColor="text1" w:themeTint="99"/>
-        <w:right w:val="single" w:sz="4" w:space="0" w:color="666666" w:themeColor="text1" w:themeTint="99"/>
-        <w:insideH w:val="single" w:sz="4" w:space="0" w:color="666666" w:themeColor="text1" w:themeTint="99"/>
-        <w:insideV w:val="single" w:sz="4" w:space="0" w:color="666666" w:themeColor="text1" w:themeTint="99"/>
-      </w:tblBorders>
-    </w:tblPr>
-    <w:tblStylePr w:type="firstRow">
-      <w:rPr>
-        <w:b/>
-        <w:bCs/>
-        <w:color w:val="FFFFFF" w:themeColor="background1"/>
-      </w:rPr>
-      <w:tblPr/>
-      <w:tcPr>
-        <w:tcBorders>
-          <w:top w:val="single" w:sz="4" w:space="0" w:color="000000" w:themeColor="text1"/>
-          <w:left w:val="single" w:sz="4" w:space="0" w:color="000000" w:themeColor="text1"/>
-          <w:bottom w:val="single" w:sz="4" w:space="0" w:color="000000" w:themeColor="text1"/>
-          <w:right w:val="single" w:sz="4" w:space="0" w:color="000000" w:themeColor="text1"/>
-          <w:insideH w:val="nil"/>
-          <w:insideV w:val="nil"/>
-        </w:tcBorders>
-        <w:shd w:val="clear" w:color="auto" w:fill="000000" w:themeFill="text1"/>
-      </w:tcPr>
-    </w:tblStylePr>
-    <w:tblStylePr w:type="lastRow">
-      <w:rPr>
-        <w:b/>
-        <w:bCs/>
-      </w:rPr>
-      <w:tblPr/>
-      <w:tcPr>
-        <w:tcBorders>
-          <w:top w:val="double" w:sz="4" w:space="0" w:color="000000" w:themeColor="text1"/>
-        </w:tcBorders>
-      </w:tcPr>
-    </w:tblStylePr>
-    <w:tblStylePr w:type="firstCol">
-      <w:rPr>
-        <w:b/>
-        <w:bCs/>
-      </w:rPr>
-    </w:tblStylePr>
-    <w:tblStylePr w:type="lastCol">
-      <w:rPr>
-        <w:b/>
-        <w:bCs/>
-      </w:rPr>
-    </w:tblStylePr>
-    <w:tblStylePr w:type="band1Vert">
-      <w:tblPr/>
-      <w:tcPr>
-        <w:shd w:val="clear" w:color="auto" w:fill="CCCCCC" w:themeFill="text1" w:themeFillTint="33"/>
-      </w:tcPr>
-    </w:tblStylePr>
-    <w:tblStylePr w:type="band1Horz">
-      <w:tblPr/>
-      <w:tcPr>
-        <w:shd w:val="clear" w:color="auto" w:fill="CCCCCC" w:themeFill="text1" w:themeFillTint="33"/>
-      </w:tcPr>
-    </w:tblStylePr>
-  </w:style>
-  <w:style w:type="table" w:customStyle="1" w:styleId="GridTable4Accent5">
-    <w:name w:val="Grid Table 4 Accent 5"/>
+  <w:style w:type="table" w:customStyle="1" w:styleId="GridTable4-Accent51">
+    <w:name w:val="Grid Table 4 - Accent 51"/>
     <w:basedOn w:val="TableNormal"/>
     <w:uiPriority w:val="49"/>
     <w:rsid w:val="00090A58"/>
@@ -2422,7 +2392,7 @@
   <a:extraClrSchemeLst/>
   <a:extLst>
     <a:ext uri="{05A4C25C-085E-4340-85A3-A5531E510DB2}">
-      <thm15:themeFamily xmlns:thm15="http://schemas.microsoft.com/office/thememl/2012/main" xmlns="" name="Office Theme" id="{62F939B6-93AF-4DB8-9C6B-D6C7DFDC589F}" vid="{4A3C46E8-61CC-4603-A589-7422A47A8E4A}"/>
+      <thm15:themeFamily xmlns:thm15="http://schemas.microsoft.com/office/thememl/2012/main" name="Office Theme" id="{62F939B6-93AF-4DB8-9C6B-D6C7DFDC589F}" vid="{4A3C46E8-61CC-4603-A589-7422A47A8E4A}"/>
     </a:ext>
   </a:extLst>
 </a:theme>

</xml_diff>

<commit_message>
added micro macro graph
</commit_message>
<xml_diff>
--- a/extra/Report.docx
+++ b/extra/Report.docx
@@ -687,10 +687,10 @@
             <o:lock v:ext="edit" aspectratio="t"/>
           </v:shapetype>
           <v:shape id="_x0000_s1030" type="#_x0000_t75" style="position:absolute;margin-left:290.7pt;margin-top:2.45pt;width:94.8pt;height:310.5pt;z-index:251661312;mso-position-horizontal-relative:text;mso-position-vertical-relative:text">
-            <v:imagedata r:id="rId7" o:title=""/>
+            <v:imagedata r:id="rId8" o:title=""/>
             <w10:wrap type="square"/>
           </v:shape>
-          <o:OLEObject Type="Embed" ProgID="Visio.Drawing.11" ShapeID="_x0000_s1030" DrawAspect="Content" ObjectID="_1592408210" r:id="rId8"/>
+          <o:OLEObject Type="Embed" ProgID="Visio.Drawing.11" ShapeID="_x0000_s1030" DrawAspect="Content" ObjectID="_1592409318" r:id="rId9"/>
         </w:object>
       </w:r>
     </w:p>
@@ -707,10 +707,10 @@
         </w:rPr>
         <w:object w:dxaOrig="1440" w:dyaOrig="1440" w14:anchorId="20838ED3">
           <v:shape id="_x0000_s1028" type="#_x0000_t75" style="position:absolute;margin-left:-11.25pt;margin-top:215.35pt;width:204.45pt;height:227.65pt;z-index:251659264;mso-position-horizontal-relative:margin;mso-position-vertical-relative:margin">
-            <v:imagedata r:id="rId9" o:title=""/>
+            <v:imagedata r:id="rId10" o:title=""/>
             <w10:wrap type="square" anchorx="margin" anchory="margin"/>
           </v:shape>
-          <o:OLEObject Type="Embed" ProgID="Visio.Drawing.11" ShapeID="_x0000_s1028" DrawAspect="Content" ObjectID="_1592408211" r:id="rId10"/>
+          <o:OLEObject Type="Embed" ProgID="Visio.Drawing.11" ShapeID="_x0000_s1028" DrawAspect="Content" ObjectID="_1592409319" r:id="rId11"/>
         </w:object>
       </w:r>
     </w:p>
@@ -946,11 +946,36 @@
           <w:lang w:bidi="he-IL"/>
         </w:rPr>
       </w:pPr>
-    </w:p>
-    <w:p>
-      <w:pPr>
-        <w:rPr>
-          <w:rFonts w:hint="cs"/>
+      <w:bookmarkStart w:id="0" w:name="_GoBack"/>
+      <w:r>
+        <w:rPr>
+          <w:noProof/>
+        </w:rPr>
+        <w:drawing>
+          <wp:inline distT="0" distB="0" distL="0" distR="0" wp14:anchorId="7A9F2FC0" wp14:editId="67C24656">
+            <wp:extent cx="4572000" cy="2743200"/>
+            <wp:effectExtent l="0" t="0" r="0" b="0"/>
+            <wp:docPr id="1" name="Chart 1">
+              <a:extLst xmlns:a="http://schemas.openxmlformats.org/drawingml/2006/main">
+                <a:ext uri="{FF2B5EF4-FFF2-40B4-BE49-F238E27FC236}">
+                  <a16:creationId xmlns:a16="http://schemas.microsoft.com/office/drawing/2014/main" id="{C6EBD3B8-525D-49EB-BA23-5D8D263DF251}"/>
+                </a:ext>
+              </a:extLst>
+            </wp:docPr>
+            <wp:cNvGraphicFramePr/>
+            <a:graphic xmlns:a="http://schemas.openxmlformats.org/drawingml/2006/main">
+              <a:graphicData uri="http://schemas.openxmlformats.org/drawingml/2006/chart">
+                <c:chart xmlns:c="http://schemas.openxmlformats.org/drawingml/2006/chart" xmlns:r="http://schemas.openxmlformats.org/officeDocument/2006/relationships" r:id="rId12"/>
+              </a:graphicData>
+            </a:graphic>
+          </wp:inline>
+        </w:drawing>
+      </w:r>
+      <w:bookmarkEnd w:id="0"/>
+    </w:p>
+    <w:p>
+      <w:pPr>
+        <w:rPr>
           <w:rtl/>
           <w:lang w:bidi="he-IL"/>
         </w:rPr>
@@ -967,11 +992,9 @@
         </w:rPr>
         <w:t>with implementing title indexing and searching, understanding that the title has maybe the most important words to index (since most of the time it contains the key words of the document).</w:t>
       </w:r>
-      <w:bookmarkStart w:id="0" w:name="_GoBack"/>
-      <w:bookmarkEnd w:id="0"/>
     </w:p>
     <w:sectPr>
-      <w:headerReference w:type="default" r:id="rId11"/>
+      <w:headerReference w:type="default" r:id="rId13"/>
       <w:pgSz w:w="12240" w:h="15840"/>
       <w:pgMar w:top="1440" w:right="1440" w:bottom="1440" w:left="1440" w:header="720" w:footer="720" w:gutter="0"/>
       <w:cols w:space="720"/>
@@ -1555,7 +1578,7 @@
     <w:lsdException w:name="Table Web 2" w:semiHidden="1" w:unhideWhenUsed="1"/>
     <w:lsdException w:name="Table Web 3" w:semiHidden="1" w:unhideWhenUsed="1"/>
     <w:lsdException w:name="Balloon Text" w:semiHidden="1" w:unhideWhenUsed="1"/>
-    <w:lsdException w:name="Table Grid" w:semiHidden="1" w:uiPriority="39" w:unhideWhenUsed="1"/>
+    <w:lsdException w:name="Table Grid" w:uiPriority="39"/>
     <w:lsdException w:name="Table Theme" w:semiHidden="1" w:unhideWhenUsed="1"/>
     <w:lsdException w:name="Placeholder Text" w:semiHidden="1"/>
     <w:lsdException w:name="No Spacing" w:uiPriority="1" w:qFormat="1"/>
@@ -2103,6 +2126,1886 @@
 </w:styles>
 </file>
 
+<file path=word/charts/chart1.xml><?xml version="1.0" encoding="utf-8"?>
+<c:chartSpace xmlns:c="http://schemas.openxmlformats.org/drawingml/2006/chart" xmlns:a="http://schemas.openxmlformats.org/drawingml/2006/main" xmlns:r="http://schemas.openxmlformats.org/officeDocument/2006/relationships" xmlns:c16r2="http://schemas.microsoft.com/office/drawing/2015/06/chart">
+  <c:date1904 val="0"/>
+  <c:lang val="en-US"/>
+  <c:roundedCorners val="0"/>
+  <mc:AlternateContent xmlns:mc="http://schemas.openxmlformats.org/markup-compatibility/2006">
+    <mc:Choice xmlns:c14="http://schemas.microsoft.com/office/drawing/2007/8/2/chart" Requires="c14">
+      <c14:style val="102"/>
+    </mc:Choice>
+    <mc:Fallback>
+      <c:style val="2"/>
+    </mc:Fallback>
+  </mc:AlternateContent>
+  <c:chart>
+    <c:title>
+      <c:tx>
+        <c:rich>
+          <a:bodyPr rot="0" spcFirstLastPara="1" vertOverflow="ellipsis" vert="horz" wrap="square" anchor="ctr" anchorCtr="1"/>
+          <a:lstStyle/>
+          <a:p>
+            <a:pPr>
+              <a:defRPr sz="1400" b="0" i="0" u="none" strike="noStrike" kern="1200" spc="0" baseline="0">
+                <a:solidFill>
+                  <a:schemeClr val="tx1">
+                    <a:lumMod val="65000"/>
+                    <a:lumOff val="35000"/>
+                  </a:schemeClr>
+                </a:solidFill>
+                <a:latin typeface="+mn-lt"/>
+                <a:ea typeface="+mn-ea"/>
+                <a:cs typeface="+mn-cs"/>
+              </a:defRPr>
+            </a:pPr>
+            <a:r>
+              <a:rPr lang="en-US"/>
+              <a:t>Micro</a:t>
+            </a:r>
+            <a:r>
+              <a:rPr lang="en-US" baseline="0"/>
+              <a:t> and Macro as a function of k</a:t>
+            </a:r>
+            <a:endParaRPr lang="en-US"/>
+          </a:p>
+        </c:rich>
+      </c:tx>
+      <c:overlay val="0"/>
+      <c:spPr>
+        <a:noFill/>
+        <a:ln>
+          <a:noFill/>
+        </a:ln>
+        <a:effectLst/>
+      </c:spPr>
+      <c:txPr>
+        <a:bodyPr rot="0" spcFirstLastPara="1" vertOverflow="ellipsis" vert="horz" wrap="square" anchor="ctr" anchorCtr="1"/>
+        <a:lstStyle/>
+        <a:p>
+          <a:pPr>
+            <a:defRPr sz="1400" b="0" i="0" u="none" strike="noStrike" kern="1200" spc="0" baseline="0">
+              <a:solidFill>
+                <a:schemeClr val="tx1">
+                  <a:lumMod val="65000"/>
+                  <a:lumOff val="35000"/>
+                </a:schemeClr>
+              </a:solidFill>
+              <a:latin typeface="+mn-lt"/>
+              <a:ea typeface="+mn-ea"/>
+              <a:cs typeface="+mn-cs"/>
+            </a:defRPr>
+          </a:pPr>
+          <a:endParaRPr lang="he-IL"/>
+        </a:p>
+      </c:txPr>
+    </c:title>
+    <c:autoTitleDeleted val="0"/>
+    <c:plotArea>
+      <c:layout/>
+      <c:lineChart>
+        <c:grouping val="standard"/>
+        <c:varyColors val="0"/>
+        <c:ser>
+          <c:idx val="0"/>
+          <c:order val="0"/>
+          <c:tx>
+            <c:strRef>
+              <c:f>benchfile!$G$16</c:f>
+              <c:strCache>
+                <c:ptCount val="1"/>
+                <c:pt idx="0">
+                  <c:v>micro</c:v>
+                </c:pt>
+              </c:strCache>
+            </c:strRef>
+          </c:tx>
+          <c:spPr>
+            <a:ln w="28575" cap="rnd">
+              <a:solidFill>
+                <a:schemeClr val="accent1"/>
+              </a:solidFill>
+              <a:round/>
+            </a:ln>
+            <a:effectLst/>
+          </c:spPr>
+          <c:marker>
+            <c:symbol val="none"/>
+          </c:marker>
+          <c:cat>
+            <c:numRef>
+              <c:f>benchfile!$F$17:$F$95</c:f>
+              <c:numCache>
+                <c:formatCode>General</c:formatCode>
+                <c:ptCount val="79"/>
+                <c:pt idx="0">
+                  <c:v>1</c:v>
+                </c:pt>
+                <c:pt idx="1">
+                  <c:v>2</c:v>
+                </c:pt>
+                <c:pt idx="2">
+                  <c:v>3</c:v>
+                </c:pt>
+                <c:pt idx="3">
+                  <c:v>4</c:v>
+                </c:pt>
+                <c:pt idx="4">
+                  <c:v>5</c:v>
+                </c:pt>
+                <c:pt idx="5">
+                  <c:v>6</c:v>
+                </c:pt>
+                <c:pt idx="6">
+                  <c:v>7</c:v>
+                </c:pt>
+                <c:pt idx="7">
+                  <c:v>8</c:v>
+                </c:pt>
+                <c:pt idx="8">
+                  <c:v>9</c:v>
+                </c:pt>
+                <c:pt idx="9">
+                  <c:v>10</c:v>
+                </c:pt>
+                <c:pt idx="10">
+                  <c:v>11</c:v>
+                </c:pt>
+                <c:pt idx="11">
+                  <c:v>12</c:v>
+                </c:pt>
+                <c:pt idx="12">
+                  <c:v>13</c:v>
+                </c:pt>
+                <c:pt idx="13">
+                  <c:v>14</c:v>
+                </c:pt>
+                <c:pt idx="14">
+                  <c:v>15</c:v>
+                </c:pt>
+                <c:pt idx="15">
+                  <c:v>16</c:v>
+                </c:pt>
+                <c:pt idx="16">
+                  <c:v>17</c:v>
+                </c:pt>
+                <c:pt idx="17">
+                  <c:v>18</c:v>
+                </c:pt>
+                <c:pt idx="18">
+                  <c:v>19</c:v>
+                </c:pt>
+                <c:pt idx="19">
+                  <c:v>20</c:v>
+                </c:pt>
+                <c:pt idx="20">
+                  <c:v>21</c:v>
+                </c:pt>
+                <c:pt idx="21">
+                  <c:v>22</c:v>
+                </c:pt>
+                <c:pt idx="22">
+                  <c:v>23</c:v>
+                </c:pt>
+                <c:pt idx="23">
+                  <c:v>24</c:v>
+                </c:pt>
+                <c:pt idx="24">
+                  <c:v>25</c:v>
+                </c:pt>
+                <c:pt idx="25">
+                  <c:v>26</c:v>
+                </c:pt>
+                <c:pt idx="26">
+                  <c:v>27</c:v>
+                </c:pt>
+                <c:pt idx="27">
+                  <c:v>28</c:v>
+                </c:pt>
+                <c:pt idx="28">
+                  <c:v>29</c:v>
+                </c:pt>
+                <c:pt idx="29">
+                  <c:v>30</c:v>
+                </c:pt>
+                <c:pt idx="30">
+                  <c:v>31</c:v>
+                </c:pt>
+                <c:pt idx="31">
+                  <c:v>32</c:v>
+                </c:pt>
+                <c:pt idx="32">
+                  <c:v>33</c:v>
+                </c:pt>
+                <c:pt idx="33">
+                  <c:v>34</c:v>
+                </c:pt>
+                <c:pt idx="34">
+                  <c:v>35</c:v>
+                </c:pt>
+                <c:pt idx="35">
+                  <c:v>36</c:v>
+                </c:pt>
+                <c:pt idx="36">
+                  <c:v>37</c:v>
+                </c:pt>
+                <c:pt idx="37">
+                  <c:v>38</c:v>
+                </c:pt>
+                <c:pt idx="38">
+                  <c:v>39</c:v>
+                </c:pt>
+                <c:pt idx="39">
+                  <c:v>40</c:v>
+                </c:pt>
+                <c:pt idx="40">
+                  <c:v>41</c:v>
+                </c:pt>
+                <c:pt idx="41">
+                  <c:v>42</c:v>
+                </c:pt>
+                <c:pt idx="42">
+                  <c:v>43</c:v>
+                </c:pt>
+                <c:pt idx="43">
+                  <c:v>44</c:v>
+                </c:pt>
+                <c:pt idx="44">
+                  <c:v>45</c:v>
+                </c:pt>
+                <c:pt idx="45">
+                  <c:v>46</c:v>
+                </c:pt>
+                <c:pt idx="46">
+                  <c:v>47</c:v>
+                </c:pt>
+                <c:pt idx="47">
+                  <c:v>48</c:v>
+                </c:pt>
+                <c:pt idx="48">
+                  <c:v>49</c:v>
+                </c:pt>
+                <c:pt idx="49">
+                  <c:v>50</c:v>
+                </c:pt>
+                <c:pt idx="50">
+                  <c:v>51</c:v>
+                </c:pt>
+                <c:pt idx="51">
+                  <c:v>52</c:v>
+                </c:pt>
+                <c:pt idx="52">
+                  <c:v>53</c:v>
+                </c:pt>
+                <c:pt idx="53">
+                  <c:v>54</c:v>
+                </c:pt>
+                <c:pt idx="54">
+                  <c:v>55</c:v>
+                </c:pt>
+                <c:pt idx="55">
+                  <c:v>56</c:v>
+                </c:pt>
+                <c:pt idx="56">
+                  <c:v>57</c:v>
+                </c:pt>
+                <c:pt idx="57">
+                  <c:v>58</c:v>
+                </c:pt>
+                <c:pt idx="58">
+                  <c:v>59</c:v>
+                </c:pt>
+                <c:pt idx="59">
+                  <c:v>60</c:v>
+                </c:pt>
+                <c:pt idx="60">
+                  <c:v>61</c:v>
+                </c:pt>
+                <c:pt idx="61">
+                  <c:v>62</c:v>
+                </c:pt>
+                <c:pt idx="62">
+                  <c:v>63</c:v>
+                </c:pt>
+                <c:pt idx="63">
+                  <c:v>64</c:v>
+                </c:pt>
+                <c:pt idx="64">
+                  <c:v>65</c:v>
+                </c:pt>
+                <c:pt idx="65">
+                  <c:v>66</c:v>
+                </c:pt>
+                <c:pt idx="66">
+                  <c:v>67</c:v>
+                </c:pt>
+                <c:pt idx="67">
+                  <c:v>68</c:v>
+                </c:pt>
+                <c:pt idx="68">
+                  <c:v>69</c:v>
+                </c:pt>
+                <c:pt idx="69">
+                  <c:v>70</c:v>
+                </c:pt>
+                <c:pt idx="70">
+                  <c:v>71</c:v>
+                </c:pt>
+                <c:pt idx="71">
+                  <c:v>72</c:v>
+                </c:pt>
+                <c:pt idx="72">
+                  <c:v>73</c:v>
+                </c:pt>
+                <c:pt idx="73">
+                  <c:v>74</c:v>
+                </c:pt>
+                <c:pt idx="74">
+                  <c:v>75</c:v>
+                </c:pt>
+                <c:pt idx="75">
+                  <c:v>76</c:v>
+                </c:pt>
+                <c:pt idx="76">
+                  <c:v>77</c:v>
+                </c:pt>
+                <c:pt idx="77">
+                  <c:v>78</c:v>
+                </c:pt>
+                <c:pt idx="78">
+                  <c:v>79</c:v>
+                </c:pt>
+              </c:numCache>
+            </c:numRef>
+          </c:cat>
+          <c:val>
+            <c:numRef>
+              <c:f>benchfile!$G$17:$G$95</c:f>
+              <c:numCache>
+                <c:formatCode>General</c:formatCode>
+                <c:ptCount val="79"/>
+                <c:pt idx="0">
+                  <c:v>0.69264287139740699</c:v>
+                </c:pt>
+                <c:pt idx="1">
+                  <c:v>0.67913677955370599</c:v>
+                </c:pt>
+                <c:pt idx="2">
+                  <c:v>0.71273372580834304</c:v>
+                </c:pt>
+                <c:pt idx="3">
+                  <c:v>0.71058443853793596</c:v>
+                </c:pt>
+                <c:pt idx="4">
+                  <c:v>0.71840701201900803</c:v>
+                </c:pt>
+                <c:pt idx="5">
+                  <c:v>0.72256196976322395</c:v>
+                </c:pt>
+                <c:pt idx="6">
+                  <c:v>0.75480966727875798</c:v>
+                </c:pt>
+                <c:pt idx="7">
+                  <c:v>0.74453353970734504</c:v>
+                </c:pt>
+                <c:pt idx="8">
+                  <c:v>0.75294240111801003</c:v>
+                </c:pt>
+                <c:pt idx="9">
+                  <c:v>0.744987243913524</c:v>
+                </c:pt>
+                <c:pt idx="10">
+                  <c:v>0.75987922927977902</c:v>
+                </c:pt>
+                <c:pt idx="11">
+                  <c:v>0.75111364933296298</c:v>
+                </c:pt>
+                <c:pt idx="12">
+                  <c:v>0.76432380371009001</c:v>
+                </c:pt>
+                <c:pt idx="13">
+                  <c:v>0.74895842047557204</c:v>
+                </c:pt>
+                <c:pt idx="14">
+                  <c:v>0.74973828339909299</c:v>
+                </c:pt>
+                <c:pt idx="15">
+                  <c:v>0.75786165778310399</c:v>
+                </c:pt>
+                <c:pt idx="16">
+                  <c:v>0.75394799275067004</c:v>
+                </c:pt>
+                <c:pt idx="17">
+                  <c:v>0.73412255978612195</c:v>
+                </c:pt>
+                <c:pt idx="18">
+                  <c:v>0.73222201990674896</c:v>
+                </c:pt>
+                <c:pt idx="19">
+                  <c:v>0.74576896500307799</c:v>
+                </c:pt>
+                <c:pt idx="20">
+                  <c:v>0.73384448206845299</c:v>
+                </c:pt>
+                <c:pt idx="21">
+                  <c:v>0.73526013386273903</c:v>
+                </c:pt>
+                <c:pt idx="22">
+                  <c:v>0.73636036641602698</c:v>
+                </c:pt>
+                <c:pt idx="23">
+                  <c:v>0.71904443446911304</c:v>
+                </c:pt>
+                <c:pt idx="24">
+                  <c:v>0.71503877869394805</c:v>
+                </c:pt>
+                <c:pt idx="25">
+                  <c:v>0.70946895091831497</c:v>
+                </c:pt>
+                <c:pt idx="26">
+                  <c:v>0.721260886980581</c:v>
+                </c:pt>
+                <c:pt idx="27">
+                  <c:v>0.71768834838080597</c:v>
+                </c:pt>
+                <c:pt idx="28">
+                  <c:v>0.72051099562436705</c:v>
+                </c:pt>
+                <c:pt idx="29">
+                  <c:v>0.72118952746445097</c:v>
+                </c:pt>
+                <c:pt idx="30">
+                  <c:v>0.72032923658974002</c:v>
+                </c:pt>
+                <c:pt idx="31">
+                  <c:v>0.716825566200888</c:v>
+                </c:pt>
+                <c:pt idx="32">
+                  <c:v>0.72224238030191201</c:v>
+                </c:pt>
+                <c:pt idx="33">
+                  <c:v>0.73081700858198495</c:v>
+                </c:pt>
+                <c:pt idx="34">
+                  <c:v>0.72699634508112598</c:v>
+                </c:pt>
+                <c:pt idx="35">
+                  <c:v>0.71395097905924199</c:v>
+                </c:pt>
+                <c:pt idx="36">
+                  <c:v>0.72440412158176803</c:v>
+                </c:pt>
+                <c:pt idx="37">
+                  <c:v>0.727736182056686</c:v>
+                </c:pt>
+                <c:pt idx="38">
+                  <c:v>0.71726527190648204</c:v>
+                </c:pt>
+                <c:pt idx="39">
+                  <c:v>0.70776988669514096</c:v>
+                </c:pt>
+                <c:pt idx="40">
+                  <c:v>0.70870481549661102</c:v>
+                </c:pt>
+                <c:pt idx="41">
+                  <c:v>0.70461630090389404</c:v>
+                </c:pt>
+                <c:pt idx="42">
+                  <c:v>0.70472126569535798</c:v>
+                </c:pt>
+                <c:pt idx="43">
+                  <c:v>0.70371493669025298</c:v>
+                </c:pt>
+                <c:pt idx="44">
+                  <c:v>0.70020952785216395</c:v>
+                </c:pt>
+                <c:pt idx="45">
+                  <c:v>0.69574912619432105</c:v>
+                </c:pt>
+                <c:pt idx="46">
+                  <c:v>0.69711451212556896</c:v>
+                </c:pt>
+                <c:pt idx="47">
+                  <c:v>0.70812661983190595</c:v>
+                </c:pt>
+                <c:pt idx="48">
+                  <c:v>0.703446781328249</c:v>
+                </c:pt>
+                <c:pt idx="49">
+                  <c:v>0.69213376514314195</c:v>
+                </c:pt>
+                <c:pt idx="50">
+                  <c:v>0.68996989150897603</c:v>
+                </c:pt>
+                <c:pt idx="51">
+                  <c:v>0.68422972036635998</c:v>
+                </c:pt>
+                <c:pt idx="52">
+                  <c:v>0.68811837396349995</c:v>
+                </c:pt>
+                <c:pt idx="53">
+                  <c:v>0.68616318167383905</c:v>
+                </c:pt>
+                <c:pt idx="54">
+                  <c:v>0.68134239790568696</c:v>
+                </c:pt>
+                <c:pt idx="55">
+                  <c:v>0.68292402409856001</c:v>
+                </c:pt>
+                <c:pt idx="56">
+                  <c:v>0.67453588300365197</c:v>
+                </c:pt>
+                <c:pt idx="57">
+                  <c:v>0.67555479830828202</c:v>
+                </c:pt>
+                <c:pt idx="58">
+                  <c:v>0.66596524014534098</c:v>
+                </c:pt>
+                <c:pt idx="59">
+                  <c:v>0.66820205390584397</c:v>
+                </c:pt>
+                <c:pt idx="60">
+                  <c:v>0.66735706556085606</c:v>
+                </c:pt>
+                <c:pt idx="61">
+                  <c:v>0.67432207891574603</c:v>
+                </c:pt>
+                <c:pt idx="62">
+                  <c:v>0.67198820732655296</c:v>
+                </c:pt>
+                <c:pt idx="63">
+                  <c:v>0.677240766615407</c:v>
+                </c:pt>
+                <c:pt idx="64">
+                  <c:v>0.67216178487608402</c:v>
+                </c:pt>
+                <c:pt idx="65">
+                  <c:v>0.65902999840633403</c:v>
+                </c:pt>
+                <c:pt idx="66">
+                  <c:v>0.66727622372573003</c:v>
+                </c:pt>
+                <c:pt idx="67">
+                  <c:v>0.66191802936130895</c:v>
+                </c:pt>
+                <c:pt idx="68">
+                  <c:v>0.65801382341553305</c:v>
+                </c:pt>
+                <c:pt idx="69">
+                  <c:v>0.65339428874092398</c:v>
+                </c:pt>
+                <c:pt idx="70">
+                  <c:v>0.64197654819828598</c:v>
+                </c:pt>
+                <c:pt idx="71">
+                  <c:v>0.64772497232968995</c:v>
+                </c:pt>
+                <c:pt idx="72">
+                  <c:v>0.63828368718899497</c:v>
+                </c:pt>
+                <c:pt idx="73">
+                  <c:v>0.63828368718899497</c:v>
+                </c:pt>
+                <c:pt idx="74">
+                  <c:v>0.63870076081189997</c:v>
+                </c:pt>
+                <c:pt idx="75">
+                  <c:v>0.64212222865461999</c:v>
+                </c:pt>
+                <c:pt idx="76">
+                  <c:v>0.62382572803415604</c:v>
+                </c:pt>
+                <c:pt idx="77">
+                  <c:v>0.61687303739057697</c:v>
+                </c:pt>
+                <c:pt idx="78">
+                  <c:v>0.61080229135314601</c:v>
+                </c:pt>
+              </c:numCache>
+            </c:numRef>
+          </c:val>
+          <c:smooth val="0"/>
+          <c:extLst>
+            <c:ext xmlns:c16="http://schemas.microsoft.com/office/drawing/2014/chart" uri="{C3380CC4-5D6E-409C-BE32-E72D297353CC}">
+              <c16:uniqueId val="{00000000-D576-4DEE-A8A7-5A754E6C5128}"/>
+            </c:ext>
+          </c:extLst>
+        </c:ser>
+        <c:ser>
+          <c:idx val="1"/>
+          <c:order val="1"/>
+          <c:tx>
+            <c:strRef>
+              <c:f>benchfile!$H$16</c:f>
+              <c:strCache>
+                <c:ptCount val="1"/>
+                <c:pt idx="0">
+                  <c:v>macro</c:v>
+                </c:pt>
+              </c:strCache>
+            </c:strRef>
+          </c:tx>
+          <c:spPr>
+            <a:ln w="28575" cap="rnd">
+              <a:solidFill>
+                <a:schemeClr val="accent2"/>
+              </a:solidFill>
+              <a:round/>
+            </a:ln>
+            <a:effectLst/>
+          </c:spPr>
+          <c:marker>
+            <c:symbol val="none"/>
+          </c:marker>
+          <c:cat>
+            <c:numRef>
+              <c:f>benchfile!$F$17:$F$95</c:f>
+              <c:numCache>
+                <c:formatCode>General</c:formatCode>
+                <c:ptCount val="79"/>
+                <c:pt idx="0">
+                  <c:v>1</c:v>
+                </c:pt>
+                <c:pt idx="1">
+                  <c:v>2</c:v>
+                </c:pt>
+                <c:pt idx="2">
+                  <c:v>3</c:v>
+                </c:pt>
+                <c:pt idx="3">
+                  <c:v>4</c:v>
+                </c:pt>
+                <c:pt idx="4">
+                  <c:v>5</c:v>
+                </c:pt>
+                <c:pt idx="5">
+                  <c:v>6</c:v>
+                </c:pt>
+                <c:pt idx="6">
+                  <c:v>7</c:v>
+                </c:pt>
+                <c:pt idx="7">
+                  <c:v>8</c:v>
+                </c:pt>
+                <c:pt idx="8">
+                  <c:v>9</c:v>
+                </c:pt>
+                <c:pt idx="9">
+                  <c:v>10</c:v>
+                </c:pt>
+                <c:pt idx="10">
+                  <c:v>11</c:v>
+                </c:pt>
+                <c:pt idx="11">
+                  <c:v>12</c:v>
+                </c:pt>
+                <c:pt idx="12">
+                  <c:v>13</c:v>
+                </c:pt>
+                <c:pt idx="13">
+                  <c:v>14</c:v>
+                </c:pt>
+                <c:pt idx="14">
+                  <c:v>15</c:v>
+                </c:pt>
+                <c:pt idx="15">
+                  <c:v>16</c:v>
+                </c:pt>
+                <c:pt idx="16">
+                  <c:v>17</c:v>
+                </c:pt>
+                <c:pt idx="17">
+                  <c:v>18</c:v>
+                </c:pt>
+                <c:pt idx="18">
+                  <c:v>19</c:v>
+                </c:pt>
+                <c:pt idx="19">
+                  <c:v>20</c:v>
+                </c:pt>
+                <c:pt idx="20">
+                  <c:v>21</c:v>
+                </c:pt>
+                <c:pt idx="21">
+                  <c:v>22</c:v>
+                </c:pt>
+                <c:pt idx="22">
+                  <c:v>23</c:v>
+                </c:pt>
+                <c:pt idx="23">
+                  <c:v>24</c:v>
+                </c:pt>
+                <c:pt idx="24">
+                  <c:v>25</c:v>
+                </c:pt>
+                <c:pt idx="25">
+                  <c:v>26</c:v>
+                </c:pt>
+                <c:pt idx="26">
+                  <c:v>27</c:v>
+                </c:pt>
+                <c:pt idx="27">
+                  <c:v>28</c:v>
+                </c:pt>
+                <c:pt idx="28">
+                  <c:v>29</c:v>
+                </c:pt>
+                <c:pt idx="29">
+                  <c:v>30</c:v>
+                </c:pt>
+                <c:pt idx="30">
+                  <c:v>31</c:v>
+                </c:pt>
+                <c:pt idx="31">
+                  <c:v>32</c:v>
+                </c:pt>
+                <c:pt idx="32">
+                  <c:v>33</c:v>
+                </c:pt>
+                <c:pt idx="33">
+                  <c:v>34</c:v>
+                </c:pt>
+                <c:pt idx="34">
+                  <c:v>35</c:v>
+                </c:pt>
+                <c:pt idx="35">
+                  <c:v>36</c:v>
+                </c:pt>
+                <c:pt idx="36">
+                  <c:v>37</c:v>
+                </c:pt>
+                <c:pt idx="37">
+                  <c:v>38</c:v>
+                </c:pt>
+                <c:pt idx="38">
+                  <c:v>39</c:v>
+                </c:pt>
+                <c:pt idx="39">
+                  <c:v>40</c:v>
+                </c:pt>
+                <c:pt idx="40">
+                  <c:v>41</c:v>
+                </c:pt>
+                <c:pt idx="41">
+                  <c:v>42</c:v>
+                </c:pt>
+                <c:pt idx="42">
+                  <c:v>43</c:v>
+                </c:pt>
+                <c:pt idx="43">
+                  <c:v>44</c:v>
+                </c:pt>
+                <c:pt idx="44">
+                  <c:v>45</c:v>
+                </c:pt>
+                <c:pt idx="45">
+                  <c:v>46</c:v>
+                </c:pt>
+                <c:pt idx="46">
+                  <c:v>47</c:v>
+                </c:pt>
+                <c:pt idx="47">
+                  <c:v>48</c:v>
+                </c:pt>
+                <c:pt idx="48">
+                  <c:v>49</c:v>
+                </c:pt>
+                <c:pt idx="49">
+                  <c:v>50</c:v>
+                </c:pt>
+                <c:pt idx="50">
+                  <c:v>51</c:v>
+                </c:pt>
+                <c:pt idx="51">
+                  <c:v>52</c:v>
+                </c:pt>
+                <c:pt idx="52">
+                  <c:v>53</c:v>
+                </c:pt>
+                <c:pt idx="53">
+                  <c:v>54</c:v>
+                </c:pt>
+                <c:pt idx="54">
+                  <c:v>55</c:v>
+                </c:pt>
+                <c:pt idx="55">
+                  <c:v>56</c:v>
+                </c:pt>
+                <c:pt idx="56">
+                  <c:v>57</c:v>
+                </c:pt>
+                <c:pt idx="57">
+                  <c:v>58</c:v>
+                </c:pt>
+                <c:pt idx="58">
+                  <c:v>59</c:v>
+                </c:pt>
+                <c:pt idx="59">
+                  <c:v>60</c:v>
+                </c:pt>
+                <c:pt idx="60">
+                  <c:v>61</c:v>
+                </c:pt>
+                <c:pt idx="61">
+                  <c:v>62</c:v>
+                </c:pt>
+                <c:pt idx="62">
+                  <c:v>63</c:v>
+                </c:pt>
+                <c:pt idx="63">
+                  <c:v>64</c:v>
+                </c:pt>
+                <c:pt idx="64">
+                  <c:v>65</c:v>
+                </c:pt>
+                <c:pt idx="65">
+                  <c:v>66</c:v>
+                </c:pt>
+                <c:pt idx="66">
+                  <c:v>67</c:v>
+                </c:pt>
+                <c:pt idx="67">
+                  <c:v>68</c:v>
+                </c:pt>
+                <c:pt idx="68">
+                  <c:v>69</c:v>
+                </c:pt>
+                <c:pt idx="69">
+                  <c:v>70</c:v>
+                </c:pt>
+                <c:pt idx="70">
+                  <c:v>71</c:v>
+                </c:pt>
+                <c:pt idx="71">
+                  <c:v>72</c:v>
+                </c:pt>
+                <c:pt idx="72">
+                  <c:v>73</c:v>
+                </c:pt>
+                <c:pt idx="73">
+                  <c:v>74</c:v>
+                </c:pt>
+                <c:pt idx="74">
+                  <c:v>75</c:v>
+                </c:pt>
+                <c:pt idx="75">
+                  <c:v>76</c:v>
+                </c:pt>
+                <c:pt idx="76">
+                  <c:v>77</c:v>
+                </c:pt>
+                <c:pt idx="77">
+                  <c:v>78</c:v>
+                </c:pt>
+                <c:pt idx="78">
+                  <c:v>79</c:v>
+                </c:pt>
+              </c:numCache>
+            </c:numRef>
+          </c:cat>
+          <c:val>
+            <c:numRef>
+              <c:f>benchfile!$H$17:$H$95</c:f>
+              <c:numCache>
+                <c:formatCode>General</c:formatCode>
+                <c:ptCount val="79"/>
+                <c:pt idx="0">
+                  <c:v>0.69411764705882295</c:v>
+                </c:pt>
+                <c:pt idx="1">
+                  <c:v>0.67450980392156801</c:v>
+                </c:pt>
+                <c:pt idx="2">
+                  <c:v>0.71764705882352897</c:v>
+                </c:pt>
+                <c:pt idx="3">
+                  <c:v>0.70980392156862704</c:v>
+                </c:pt>
+                <c:pt idx="4">
+                  <c:v>0.71764705882352897</c:v>
+                </c:pt>
+                <c:pt idx="5">
+                  <c:v>0.72156862745098005</c:v>
+                </c:pt>
+                <c:pt idx="6">
+                  <c:v>0.74509803921568596</c:v>
+                </c:pt>
+                <c:pt idx="7">
+                  <c:v>0.73725490196078403</c:v>
+                </c:pt>
+                <c:pt idx="8">
+                  <c:v>0.74509803921568596</c:v>
+                </c:pt>
+                <c:pt idx="9">
+                  <c:v>0.73725490196078403</c:v>
+                </c:pt>
+                <c:pt idx="10">
+                  <c:v>0.74901960784313704</c:v>
+                </c:pt>
+                <c:pt idx="11">
+                  <c:v>0.73725490196078403</c:v>
+                </c:pt>
+                <c:pt idx="12">
+                  <c:v>0.752941176470588</c:v>
+                </c:pt>
+                <c:pt idx="13">
+                  <c:v>0.73333333333333295</c:v>
+                </c:pt>
+                <c:pt idx="14">
+                  <c:v>0.73725490196078403</c:v>
+                </c:pt>
+                <c:pt idx="15">
+                  <c:v>0.74509803921568596</c:v>
+                </c:pt>
+                <c:pt idx="16">
+                  <c:v>0.74509803921568596</c:v>
+                </c:pt>
+                <c:pt idx="17">
+                  <c:v>0.72549019607843102</c:v>
+                </c:pt>
+                <c:pt idx="18">
+                  <c:v>0.72156862745098005</c:v>
+                </c:pt>
+                <c:pt idx="19">
+                  <c:v>0.72941176470588198</c:v>
+                </c:pt>
+                <c:pt idx="20">
+                  <c:v>0.72156862745098005</c:v>
+                </c:pt>
+                <c:pt idx="21">
+                  <c:v>0.72549019607843102</c:v>
+                </c:pt>
+                <c:pt idx="22">
+                  <c:v>0.72156862745098005</c:v>
+                </c:pt>
+                <c:pt idx="23">
+                  <c:v>0.70980392156862704</c:v>
+                </c:pt>
+                <c:pt idx="24">
+                  <c:v>0.70588235294117596</c:v>
+                </c:pt>
+                <c:pt idx="25">
+                  <c:v>0.69803921568627403</c:v>
+                </c:pt>
+                <c:pt idx="26">
+                  <c:v>0.70980392156862704</c:v>
+                </c:pt>
+                <c:pt idx="27">
+                  <c:v>0.70588235294117596</c:v>
+                </c:pt>
+                <c:pt idx="28">
+                  <c:v>0.70980392156862704</c:v>
+                </c:pt>
+                <c:pt idx="29">
+                  <c:v>0.70980392156862704</c:v>
+                </c:pt>
+                <c:pt idx="30">
+                  <c:v>0.70980392156862704</c:v>
+                </c:pt>
+                <c:pt idx="31">
+                  <c:v>0.70588235294117596</c:v>
+                </c:pt>
+                <c:pt idx="32">
+                  <c:v>0.70980392156862704</c:v>
+                </c:pt>
+                <c:pt idx="33">
+                  <c:v>0.71764705882352897</c:v>
+                </c:pt>
+                <c:pt idx="34">
+                  <c:v>0.71764705882352897</c:v>
+                </c:pt>
+                <c:pt idx="35">
+                  <c:v>0.70980392156862704</c:v>
+                </c:pt>
+                <c:pt idx="36">
+                  <c:v>0.71764705882352897</c:v>
+                </c:pt>
+                <c:pt idx="37">
+                  <c:v>0.72156862745098005</c:v>
+                </c:pt>
+                <c:pt idx="38">
+                  <c:v>0.71372549019607801</c:v>
+                </c:pt>
+                <c:pt idx="39">
+                  <c:v>0.70588235294117596</c:v>
+                </c:pt>
+                <c:pt idx="40">
+                  <c:v>0.70588235294117596</c:v>
+                </c:pt>
+                <c:pt idx="41">
+                  <c:v>0.70196078431372499</c:v>
+                </c:pt>
+                <c:pt idx="42">
+                  <c:v>0.70196078431372499</c:v>
+                </c:pt>
+                <c:pt idx="43">
+                  <c:v>0.70196078431372499</c:v>
+                </c:pt>
+                <c:pt idx="44">
+                  <c:v>0.69803921568627403</c:v>
+                </c:pt>
+                <c:pt idx="45">
+                  <c:v>0.69803921568627403</c:v>
+                </c:pt>
+                <c:pt idx="46">
+                  <c:v>0.69803921568627403</c:v>
+                </c:pt>
+                <c:pt idx="47">
+                  <c:v>0.70980392156862704</c:v>
+                </c:pt>
+                <c:pt idx="48">
+                  <c:v>0.70588235294117596</c:v>
+                </c:pt>
+                <c:pt idx="49">
+                  <c:v>0.69411764705882295</c:v>
+                </c:pt>
+                <c:pt idx="50">
+                  <c:v>0.69019607843137198</c:v>
+                </c:pt>
+                <c:pt idx="51">
+                  <c:v>0.68627450980392102</c:v>
+                </c:pt>
+                <c:pt idx="52">
+                  <c:v>0.69019607843137198</c:v>
+                </c:pt>
+                <c:pt idx="53">
+                  <c:v>0.69019607843137198</c:v>
+                </c:pt>
+                <c:pt idx="54">
+                  <c:v>0.68627450980392102</c:v>
+                </c:pt>
+                <c:pt idx="55">
+                  <c:v>0.68627450980392102</c:v>
+                </c:pt>
+                <c:pt idx="56">
+                  <c:v>0.67843137254901897</c:v>
+                </c:pt>
+                <c:pt idx="57">
+                  <c:v>0.67843137254901897</c:v>
+                </c:pt>
+                <c:pt idx="58">
+                  <c:v>0.67058823529411704</c:v>
+                </c:pt>
+                <c:pt idx="59">
+                  <c:v>0.67450980392156801</c:v>
+                </c:pt>
+                <c:pt idx="60">
+                  <c:v>0.67450980392156801</c:v>
+                </c:pt>
+                <c:pt idx="61">
+                  <c:v>0.67843137254901897</c:v>
+                </c:pt>
+                <c:pt idx="62">
+                  <c:v>0.67450980392156801</c:v>
+                </c:pt>
+                <c:pt idx="63">
+                  <c:v>0.67843137254901897</c:v>
+                </c:pt>
+                <c:pt idx="64">
+                  <c:v>0.67450980392156801</c:v>
+                </c:pt>
+                <c:pt idx="65">
+                  <c:v>0.662745098039215</c:v>
+                </c:pt>
+                <c:pt idx="66">
+                  <c:v>0.67058823529411704</c:v>
+                </c:pt>
+                <c:pt idx="67">
+                  <c:v>0.66666666666666596</c:v>
+                </c:pt>
+                <c:pt idx="68">
+                  <c:v>0.662745098039215</c:v>
+                </c:pt>
+                <c:pt idx="69">
+                  <c:v>0.65882352941176403</c:v>
+                </c:pt>
+                <c:pt idx="70">
+                  <c:v>0.64705882352941102</c:v>
+                </c:pt>
+                <c:pt idx="71">
+                  <c:v>0.65098039215686199</c:v>
+                </c:pt>
+                <c:pt idx="72">
+                  <c:v>0.64313725490196005</c:v>
+                </c:pt>
+                <c:pt idx="73">
+                  <c:v>0.64313725490196005</c:v>
+                </c:pt>
+                <c:pt idx="74">
+                  <c:v>0.64313725490196005</c:v>
+                </c:pt>
+                <c:pt idx="75">
+                  <c:v>0.64705882352941102</c:v>
+                </c:pt>
+                <c:pt idx="76">
+                  <c:v>0.63529411764705801</c:v>
+                </c:pt>
+                <c:pt idx="77">
+                  <c:v>0.62745098039215597</c:v>
+                </c:pt>
+                <c:pt idx="78">
+                  <c:v>0.623529411764705</c:v>
+                </c:pt>
+              </c:numCache>
+            </c:numRef>
+          </c:val>
+          <c:smooth val="0"/>
+          <c:extLst>
+            <c:ext xmlns:c16="http://schemas.microsoft.com/office/drawing/2014/chart" uri="{C3380CC4-5D6E-409C-BE32-E72D297353CC}">
+              <c16:uniqueId val="{00000001-D576-4DEE-A8A7-5A754E6C5128}"/>
+            </c:ext>
+          </c:extLst>
+        </c:ser>
+        <c:dLbls>
+          <c:showLegendKey val="0"/>
+          <c:showVal val="0"/>
+          <c:showCatName val="0"/>
+          <c:showSerName val="0"/>
+          <c:showPercent val="0"/>
+          <c:showBubbleSize val="0"/>
+        </c:dLbls>
+        <c:smooth val="0"/>
+        <c:axId val="647078488"/>
+        <c:axId val="647078816"/>
+      </c:lineChart>
+      <c:catAx>
+        <c:axId val="647078488"/>
+        <c:scaling>
+          <c:orientation val="maxMin"/>
+        </c:scaling>
+        <c:delete val="0"/>
+        <c:axPos val="b"/>
+        <c:numFmt formatCode="General" sourceLinked="1"/>
+        <c:majorTickMark val="none"/>
+        <c:minorTickMark val="none"/>
+        <c:tickLblPos val="nextTo"/>
+        <c:spPr>
+          <a:noFill/>
+          <a:ln w="9525" cap="flat" cmpd="sng" algn="ctr">
+            <a:solidFill>
+              <a:schemeClr val="tx1">
+                <a:lumMod val="15000"/>
+                <a:lumOff val="85000"/>
+              </a:schemeClr>
+            </a:solidFill>
+            <a:round/>
+          </a:ln>
+          <a:effectLst/>
+        </c:spPr>
+        <c:txPr>
+          <a:bodyPr rot="-60000000" spcFirstLastPara="1" vertOverflow="ellipsis" vert="horz" wrap="square" anchor="ctr" anchorCtr="1"/>
+          <a:lstStyle/>
+          <a:p>
+            <a:pPr>
+              <a:defRPr sz="900" b="0" i="0" u="none" strike="noStrike" kern="1200" baseline="0">
+                <a:solidFill>
+                  <a:schemeClr val="tx1">
+                    <a:lumMod val="65000"/>
+                    <a:lumOff val="35000"/>
+                  </a:schemeClr>
+                </a:solidFill>
+                <a:latin typeface="+mn-lt"/>
+                <a:ea typeface="+mn-ea"/>
+                <a:cs typeface="+mn-cs"/>
+              </a:defRPr>
+            </a:pPr>
+            <a:endParaRPr lang="he-IL"/>
+          </a:p>
+        </c:txPr>
+        <c:crossAx val="647078816"/>
+        <c:crosses val="autoZero"/>
+        <c:auto val="1"/>
+        <c:lblAlgn val="ctr"/>
+        <c:lblOffset val="100"/>
+        <c:noMultiLvlLbl val="0"/>
+      </c:catAx>
+      <c:valAx>
+        <c:axId val="647078816"/>
+        <c:scaling>
+          <c:orientation val="minMax"/>
+          <c:min val="0.60000000000000009"/>
+        </c:scaling>
+        <c:delete val="0"/>
+        <c:axPos val="r"/>
+        <c:majorGridlines>
+          <c:spPr>
+            <a:ln w="9525" cap="flat" cmpd="sng" algn="ctr">
+              <a:solidFill>
+                <a:schemeClr val="tx1">
+                  <a:lumMod val="15000"/>
+                  <a:lumOff val="85000"/>
+                </a:schemeClr>
+              </a:solidFill>
+              <a:round/>
+            </a:ln>
+            <a:effectLst/>
+          </c:spPr>
+        </c:majorGridlines>
+        <c:numFmt formatCode="General" sourceLinked="1"/>
+        <c:majorTickMark val="none"/>
+        <c:minorTickMark val="none"/>
+        <c:tickLblPos val="nextTo"/>
+        <c:spPr>
+          <a:noFill/>
+          <a:ln>
+            <a:noFill/>
+          </a:ln>
+          <a:effectLst/>
+        </c:spPr>
+        <c:txPr>
+          <a:bodyPr rot="-60000000" spcFirstLastPara="1" vertOverflow="ellipsis" vert="horz" wrap="square" anchor="ctr" anchorCtr="1"/>
+          <a:lstStyle/>
+          <a:p>
+            <a:pPr>
+              <a:defRPr sz="900" b="0" i="0" u="none" strike="noStrike" kern="1200" baseline="0">
+                <a:solidFill>
+                  <a:schemeClr val="tx1">
+                    <a:lumMod val="65000"/>
+                    <a:lumOff val="35000"/>
+                  </a:schemeClr>
+                </a:solidFill>
+                <a:latin typeface="+mn-lt"/>
+                <a:ea typeface="+mn-ea"/>
+                <a:cs typeface="+mn-cs"/>
+              </a:defRPr>
+            </a:pPr>
+            <a:endParaRPr lang="he-IL"/>
+          </a:p>
+        </c:txPr>
+        <c:crossAx val="647078488"/>
+        <c:crosses val="autoZero"/>
+        <c:crossBetween val="between"/>
+      </c:valAx>
+      <c:spPr>
+        <a:noFill/>
+        <a:ln>
+          <a:noFill/>
+        </a:ln>
+        <a:effectLst/>
+      </c:spPr>
+    </c:plotArea>
+    <c:legend>
+      <c:legendPos val="b"/>
+      <c:overlay val="0"/>
+      <c:spPr>
+        <a:noFill/>
+        <a:ln>
+          <a:noFill/>
+        </a:ln>
+        <a:effectLst/>
+      </c:spPr>
+      <c:txPr>
+        <a:bodyPr rot="0" spcFirstLastPara="1" vertOverflow="ellipsis" vert="horz" wrap="square" anchor="ctr" anchorCtr="1"/>
+        <a:lstStyle/>
+        <a:p>
+          <a:pPr>
+            <a:defRPr sz="900" b="0" i="0" u="none" strike="noStrike" kern="1200" baseline="0">
+              <a:solidFill>
+                <a:schemeClr val="tx1">
+                  <a:lumMod val="65000"/>
+                  <a:lumOff val="35000"/>
+                </a:schemeClr>
+              </a:solidFill>
+              <a:latin typeface="+mn-lt"/>
+              <a:ea typeface="+mn-ea"/>
+              <a:cs typeface="+mn-cs"/>
+            </a:defRPr>
+          </a:pPr>
+          <a:endParaRPr lang="he-IL"/>
+        </a:p>
+      </c:txPr>
+    </c:legend>
+    <c:plotVisOnly val="1"/>
+    <c:dispBlanksAs val="gap"/>
+    <c:showDLblsOverMax val="0"/>
+  </c:chart>
+  <c:spPr>
+    <a:solidFill>
+      <a:schemeClr val="bg1"/>
+    </a:solidFill>
+    <a:ln w="9525" cap="flat" cmpd="sng" algn="ctr">
+      <a:solidFill>
+        <a:schemeClr val="tx1">
+          <a:lumMod val="15000"/>
+          <a:lumOff val="85000"/>
+        </a:schemeClr>
+      </a:solidFill>
+      <a:round/>
+    </a:ln>
+    <a:effectLst/>
+  </c:spPr>
+  <c:txPr>
+    <a:bodyPr/>
+    <a:lstStyle/>
+    <a:p>
+      <a:pPr>
+        <a:defRPr/>
+      </a:pPr>
+      <a:endParaRPr lang="he-IL"/>
+    </a:p>
+  </c:txPr>
+  <c:externalData r:id="rId3">
+    <c:autoUpdate val="0"/>
+  </c:externalData>
+</c:chartSpace>
+</file>
+
+<file path=word/charts/colors1.xml><?xml version="1.0" encoding="utf-8"?>
+<cs:colorStyle xmlns:cs="http://schemas.microsoft.com/office/drawing/2012/chartStyle" xmlns:a="http://schemas.openxmlformats.org/drawingml/2006/main" meth="cycle" id="10">
+  <a:schemeClr val="accent1"/>
+  <a:schemeClr val="accent2"/>
+  <a:schemeClr val="accent3"/>
+  <a:schemeClr val="accent4"/>
+  <a:schemeClr val="accent5"/>
+  <a:schemeClr val="accent6"/>
+  <cs:variation/>
+  <cs:variation>
+    <a:lumMod val="60000"/>
+  </cs:variation>
+  <cs:variation>
+    <a:lumMod val="80000"/>
+    <a:lumOff val="20000"/>
+  </cs:variation>
+  <cs:variation>
+    <a:lumMod val="80000"/>
+  </cs:variation>
+  <cs:variation>
+    <a:lumMod val="60000"/>
+    <a:lumOff val="40000"/>
+  </cs:variation>
+  <cs:variation>
+    <a:lumMod val="50000"/>
+  </cs:variation>
+  <cs:variation>
+    <a:lumMod val="70000"/>
+    <a:lumOff val="30000"/>
+  </cs:variation>
+  <cs:variation>
+    <a:lumMod val="70000"/>
+  </cs:variation>
+  <cs:variation>
+    <a:lumMod val="50000"/>
+    <a:lumOff val="50000"/>
+  </cs:variation>
+</cs:colorStyle>
+</file>
+
+<file path=word/charts/style1.xml><?xml version="1.0" encoding="utf-8"?>
+<cs:chartStyle xmlns:cs="http://schemas.microsoft.com/office/drawing/2012/chartStyle" xmlns:a="http://schemas.openxmlformats.org/drawingml/2006/main" id="227">
+  <cs:axisTitle>
+    <cs:lnRef idx="0"/>
+    <cs:fillRef idx="0"/>
+    <cs:effectRef idx="0"/>
+    <cs:fontRef idx="minor">
+      <a:schemeClr val="tx1">
+        <a:lumMod val="65000"/>
+        <a:lumOff val="35000"/>
+      </a:schemeClr>
+    </cs:fontRef>
+    <cs:defRPr sz="1000" kern="1200"/>
+  </cs:axisTitle>
+  <cs:categoryAxis>
+    <cs:lnRef idx="0"/>
+    <cs:fillRef idx="0"/>
+    <cs:effectRef idx="0"/>
+    <cs:fontRef idx="minor">
+      <a:schemeClr val="tx1">
+        <a:lumMod val="65000"/>
+        <a:lumOff val="35000"/>
+      </a:schemeClr>
+    </cs:fontRef>
+    <cs:spPr>
+      <a:ln w="9525" cap="flat" cmpd="sng" algn="ctr">
+        <a:solidFill>
+          <a:schemeClr val="tx1">
+            <a:lumMod val="15000"/>
+            <a:lumOff val="85000"/>
+          </a:schemeClr>
+        </a:solidFill>
+        <a:round/>
+      </a:ln>
+    </cs:spPr>
+    <cs:defRPr sz="900" kern="1200"/>
+  </cs:categoryAxis>
+  <cs:chartArea mods="allowNoFillOverride allowNoLineOverride">
+    <cs:lnRef idx="0"/>
+    <cs:fillRef idx="0"/>
+    <cs:effectRef idx="0"/>
+    <cs:fontRef idx="minor">
+      <a:schemeClr val="tx1"/>
+    </cs:fontRef>
+    <cs:spPr>
+      <a:solidFill>
+        <a:schemeClr val="bg1"/>
+      </a:solidFill>
+      <a:ln w="9525" cap="flat" cmpd="sng" algn="ctr">
+        <a:solidFill>
+          <a:schemeClr val="tx1">
+            <a:lumMod val="15000"/>
+            <a:lumOff val="85000"/>
+          </a:schemeClr>
+        </a:solidFill>
+        <a:round/>
+      </a:ln>
+    </cs:spPr>
+    <cs:defRPr sz="1000" kern="1200"/>
+  </cs:chartArea>
+  <cs:dataLabel>
+    <cs:lnRef idx="0"/>
+    <cs:fillRef idx="0"/>
+    <cs:effectRef idx="0"/>
+    <cs:fontRef idx="minor">
+      <a:schemeClr val="tx1">
+        <a:lumMod val="75000"/>
+        <a:lumOff val="25000"/>
+      </a:schemeClr>
+    </cs:fontRef>
+    <cs:defRPr sz="900" kern="1200"/>
+  </cs:dataLabel>
+  <cs:dataLabelCallout>
+    <cs:lnRef idx="0"/>
+    <cs:fillRef idx="0"/>
+    <cs:effectRef idx="0"/>
+    <cs:fontRef idx="minor">
+      <a:schemeClr val="dk1">
+        <a:lumMod val="65000"/>
+        <a:lumOff val="35000"/>
+      </a:schemeClr>
+    </cs:fontRef>
+    <cs:spPr>
+      <a:solidFill>
+        <a:schemeClr val="lt1"/>
+      </a:solidFill>
+      <a:ln>
+        <a:solidFill>
+          <a:schemeClr val="dk1">
+            <a:lumMod val="25000"/>
+            <a:lumOff val="75000"/>
+          </a:schemeClr>
+        </a:solidFill>
+      </a:ln>
+    </cs:spPr>
+    <cs:defRPr sz="900" kern="1200"/>
+    <cs:bodyPr rot="0" spcFirstLastPara="1" vertOverflow="clip" horzOverflow="clip" vert="horz" wrap="square" lIns="36576" tIns="18288" rIns="36576" bIns="18288" anchor="ctr" anchorCtr="1">
+      <a:spAutoFit/>
+    </cs:bodyPr>
+  </cs:dataLabelCallout>
+  <cs:dataPoint>
+    <cs:lnRef idx="0"/>
+    <cs:fillRef idx="1">
+      <cs:styleClr val="auto"/>
+    </cs:fillRef>
+    <cs:effectRef idx="0"/>
+    <cs:fontRef idx="minor">
+      <a:schemeClr val="tx1"/>
+    </cs:fontRef>
+    <cs:spPr>
+      <a:solidFill>
+        <a:schemeClr val="phClr"/>
+      </a:solidFill>
+    </cs:spPr>
+  </cs:dataPoint>
+  <cs:dataPoint3D>
+    <cs:lnRef idx="0"/>
+    <cs:fillRef idx="1">
+      <cs:styleClr val="auto"/>
+    </cs:fillRef>
+    <cs:effectRef idx="0"/>
+    <cs:fontRef idx="minor">
+      <a:schemeClr val="tx1"/>
+    </cs:fontRef>
+    <cs:spPr>
+      <a:solidFill>
+        <a:schemeClr val="phClr"/>
+      </a:solidFill>
+    </cs:spPr>
+  </cs:dataPoint3D>
+  <cs:dataPointLine>
+    <cs:lnRef idx="0">
+      <cs:styleClr val="auto"/>
+    </cs:lnRef>
+    <cs:fillRef idx="1"/>
+    <cs:effectRef idx="0"/>
+    <cs:fontRef idx="minor">
+      <a:schemeClr val="tx1"/>
+    </cs:fontRef>
+    <cs:spPr>
+      <a:ln w="28575" cap="rnd">
+        <a:solidFill>
+          <a:schemeClr val="phClr"/>
+        </a:solidFill>
+        <a:round/>
+      </a:ln>
+    </cs:spPr>
+  </cs:dataPointLine>
+  <cs:dataPointMarker>
+    <cs:lnRef idx="0">
+      <cs:styleClr val="auto"/>
+    </cs:lnRef>
+    <cs:fillRef idx="1">
+      <cs:styleClr val="auto"/>
+    </cs:fillRef>
+    <cs:effectRef idx="0"/>
+    <cs:fontRef idx="minor">
+      <a:schemeClr val="tx1"/>
+    </cs:fontRef>
+    <cs:spPr>
+      <a:solidFill>
+        <a:schemeClr val="phClr"/>
+      </a:solidFill>
+      <a:ln w="9525">
+        <a:solidFill>
+          <a:schemeClr val="phClr"/>
+        </a:solidFill>
+      </a:ln>
+    </cs:spPr>
+  </cs:dataPointMarker>
+  <cs:dataPointMarkerLayout symbol="circle" size="5"/>
+  <cs:dataPointWireframe>
+    <cs:lnRef idx="0">
+      <cs:styleClr val="auto"/>
+    </cs:lnRef>
+    <cs:fillRef idx="1"/>
+    <cs:effectRef idx="0"/>
+    <cs:fontRef idx="minor">
+      <a:schemeClr val="tx1"/>
+    </cs:fontRef>
+    <cs:spPr>
+      <a:ln w="9525" cap="rnd">
+        <a:solidFill>
+          <a:schemeClr val="phClr"/>
+        </a:solidFill>
+        <a:round/>
+      </a:ln>
+    </cs:spPr>
+  </cs:dataPointWireframe>
+  <cs:dataTable>
+    <cs:lnRef idx="0"/>
+    <cs:fillRef idx="0"/>
+    <cs:effectRef idx="0"/>
+    <cs:fontRef idx="minor">
+      <a:schemeClr val="tx1">
+        <a:lumMod val="65000"/>
+        <a:lumOff val="35000"/>
+      </a:schemeClr>
+    </cs:fontRef>
+    <cs:spPr>
+      <a:noFill/>
+      <a:ln w="9525" cap="flat" cmpd="sng" algn="ctr">
+        <a:solidFill>
+          <a:schemeClr val="tx1">
+            <a:lumMod val="15000"/>
+            <a:lumOff val="85000"/>
+          </a:schemeClr>
+        </a:solidFill>
+        <a:round/>
+      </a:ln>
+    </cs:spPr>
+    <cs:defRPr sz="900" kern="1200"/>
+  </cs:dataTable>
+  <cs:downBar>
+    <cs:lnRef idx="0"/>
+    <cs:fillRef idx="0"/>
+    <cs:effectRef idx="0"/>
+    <cs:fontRef idx="minor">
+      <a:schemeClr val="dk1"/>
+    </cs:fontRef>
+    <cs:spPr>
+      <a:solidFill>
+        <a:schemeClr val="dk1">
+          <a:lumMod val="65000"/>
+          <a:lumOff val="35000"/>
+        </a:schemeClr>
+      </a:solidFill>
+      <a:ln w="9525">
+        <a:solidFill>
+          <a:schemeClr val="tx1">
+            <a:lumMod val="65000"/>
+            <a:lumOff val="35000"/>
+          </a:schemeClr>
+        </a:solidFill>
+      </a:ln>
+    </cs:spPr>
+  </cs:downBar>
+  <cs:dropLine>
+    <cs:lnRef idx="0"/>
+    <cs:fillRef idx="0"/>
+    <cs:effectRef idx="0"/>
+    <cs:fontRef idx="minor">
+      <a:schemeClr val="tx1"/>
+    </cs:fontRef>
+    <cs:spPr>
+      <a:ln w="9525" cap="flat" cmpd="sng" algn="ctr">
+        <a:solidFill>
+          <a:schemeClr val="tx1">
+            <a:lumMod val="35000"/>
+            <a:lumOff val="65000"/>
+          </a:schemeClr>
+        </a:solidFill>
+        <a:round/>
+      </a:ln>
+    </cs:spPr>
+  </cs:dropLine>
+  <cs:errorBar>
+    <cs:lnRef idx="0"/>
+    <cs:fillRef idx="0"/>
+    <cs:effectRef idx="0"/>
+    <cs:fontRef idx="minor">
+      <a:schemeClr val="tx1"/>
+    </cs:fontRef>
+    <cs:spPr>
+      <a:ln w="9525" cap="flat" cmpd="sng" algn="ctr">
+        <a:solidFill>
+          <a:schemeClr val="tx1">
+            <a:lumMod val="65000"/>
+            <a:lumOff val="35000"/>
+          </a:schemeClr>
+        </a:solidFill>
+        <a:round/>
+      </a:ln>
+    </cs:spPr>
+  </cs:errorBar>
+  <cs:floor>
+    <cs:lnRef idx="0"/>
+    <cs:fillRef idx="0"/>
+    <cs:effectRef idx="0"/>
+    <cs:fontRef idx="minor">
+      <a:schemeClr val="tx1"/>
+    </cs:fontRef>
+    <cs:spPr>
+      <a:noFill/>
+      <a:ln>
+        <a:noFill/>
+      </a:ln>
+    </cs:spPr>
+  </cs:floor>
+  <cs:gridlineMajor>
+    <cs:lnRef idx="0"/>
+    <cs:fillRef idx="0"/>
+    <cs:effectRef idx="0"/>
+    <cs:fontRef idx="minor">
+      <a:schemeClr val="tx1"/>
+    </cs:fontRef>
+    <cs:spPr>
+      <a:ln w="9525" cap="flat" cmpd="sng" algn="ctr">
+        <a:solidFill>
+          <a:schemeClr val="tx1">
+            <a:lumMod val="15000"/>
+            <a:lumOff val="85000"/>
+          </a:schemeClr>
+        </a:solidFill>
+        <a:round/>
+      </a:ln>
+    </cs:spPr>
+  </cs:gridlineMajor>
+  <cs:gridlineMinor>
+    <cs:lnRef idx="0"/>
+    <cs:fillRef idx="0"/>
+    <cs:effectRef idx="0"/>
+    <cs:fontRef idx="minor">
+      <a:schemeClr val="tx1"/>
+    </cs:fontRef>
+    <cs:spPr>
+      <a:ln w="9525" cap="flat" cmpd="sng" algn="ctr">
+        <a:solidFill>
+          <a:schemeClr val="tx1">
+            <a:lumMod val="5000"/>
+            <a:lumOff val="95000"/>
+          </a:schemeClr>
+        </a:solidFill>
+        <a:round/>
+      </a:ln>
+    </cs:spPr>
+  </cs:gridlineMinor>
+  <cs:hiLoLine>
+    <cs:lnRef idx="0"/>
+    <cs:fillRef idx="0"/>
+    <cs:effectRef idx="0"/>
+    <cs:fontRef idx="minor">
+      <a:schemeClr val="tx1"/>
+    </cs:fontRef>
+    <cs:spPr>
+      <a:ln w="9525" cap="flat" cmpd="sng" algn="ctr">
+        <a:solidFill>
+          <a:schemeClr val="tx1">
+            <a:lumMod val="75000"/>
+            <a:lumOff val="25000"/>
+          </a:schemeClr>
+        </a:solidFill>
+        <a:round/>
+      </a:ln>
+    </cs:spPr>
+  </cs:hiLoLine>
+  <cs:leaderLine>
+    <cs:lnRef idx="0"/>
+    <cs:fillRef idx="0"/>
+    <cs:effectRef idx="0"/>
+    <cs:fontRef idx="minor">
+      <a:schemeClr val="tx1"/>
+    </cs:fontRef>
+    <cs:spPr>
+      <a:ln w="9525" cap="flat" cmpd="sng" algn="ctr">
+        <a:solidFill>
+          <a:schemeClr val="tx1">
+            <a:lumMod val="35000"/>
+            <a:lumOff val="65000"/>
+          </a:schemeClr>
+        </a:solidFill>
+        <a:round/>
+      </a:ln>
+    </cs:spPr>
+  </cs:leaderLine>
+  <cs:legend>
+    <cs:lnRef idx="0"/>
+    <cs:fillRef idx="0"/>
+    <cs:effectRef idx="0"/>
+    <cs:fontRef idx="minor">
+      <a:schemeClr val="tx1">
+        <a:lumMod val="65000"/>
+        <a:lumOff val="35000"/>
+      </a:schemeClr>
+    </cs:fontRef>
+    <cs:defRPr sz="900" kern="1200"/>
+  </cs:legend>
+  <cs:plotArea mods="allowNoFillOverride allowNoLineOverride">
+    <cs:lnRef idx="0"/>
+    <cs:fillRef idx="0"/>
+    <cs:effectRef idx="0"/>
+    <cs:fontRef idx="minor">
+      <a:schemeClr val="tx1"/>
+    </cs:fontRef>
+  </cs:plotArea>
+  <cs:plotArea3D mods="allowNoFillOverride allowNoLineOverride">
+    <cs:lnRef idx="0"/>
+    <cs:fillRef idx="0"/>
+    <cs:effectRef idx="0"/>
+    <cs:fontRef idx="minor">
+      <a:schemeClr val="tx1"/>
+    </cs:fontRef>
+  </cs:plotArea3D>
+  <cs:seriesAxis>
+    <cs:lnRef idx="0"/>
+    <cs:fillRef idx="0"/>
+    <cs:effectRef idx="0"/>
+    <cs:fontRef idx="minor">
+      <a:schemeClr val="tx1">
+        <a:lumMod val="65000"/>
+        <a:lumOff val="35000"/>
+      </a:schemeClr>
+    </cs:fontRef>
+    <cs:defRPr sz="900" kern="1200"/>
+  </cs:seriesAxis>
+  <cs:seriesLine>
+    <cs:lnRef idx="0"/>
+    <cs:fillRef idx="0"/>
+    <cs:effectRef idx="0"/>
+    <cs:fontRef idx="minor">
+      <a:schemeClr val="tx1"/>
+    </cs:fontRef>
+    <cs:spPr>
+      <a:ln w="9525" cap="flat" cmpd="sng" algn="ctr">
+        <a:solidFill>
+          <a:schemeClr val="tx1">
+            <a:lumMod val="35000"/>
+            <a:lumOff val="65000"/>
+          </a:schemeClr>
+        </a:solidFill>
+        <a:round/>
+      </a:ln>
+    </cs:spPr>
+  </cs:seriesLine>
+  <cs:title>
+    <cs:lnRef idx="0"/>
+    <cs:fillRef idx="0"/>
+    <cs:effectRef idx="0"/>
+    <cs:fontRef idx="minor">
+      <a:schemeClr val="tx1">
+        <a:lumMod val="65000"/>
+        <a:lumOff val="35000"/>
+      </a:schemeClr>
+    </cs:fontRef>
+    <cs:defRPr sz="1400" b="0" kern="1200" spc="0" baseline="0"/>
+  </cs:title>
+  <cs:trendline>
+    <cs:lnRef idx="0">
+      <cs:styleClr val="auto"/>
+    </cs:lnRef>
+    <cs:fillRef idx="0"/>
+    <cs:effectRef idx="0"/>
+    <cs:fontRef idx="minor">
+      <a:schemeClr val="tx1"/>
+    </cs:fontRef>
+    <cs:spPr>
+      <a:ln w="19050" cap="rnd">
+        <a:solidFill>
+          <a:schemeClr val="phClr"/>
+        </a:solidFill>
+        <a:prstDash val="sysDot"/>
+      </a:ln>
+    </cs:spPr>
+  </cs:trendline>
+  <cs:trendlineLabel>
+    <cs:lnRef idx="0"/>
+    <cs:fillRef idx="0"/>
+    <cs:effectRef idx="0"/>
+    <cs:fontRef idx="minor">
+      <a:schemeClr val="tx1">
+        <a:lumMod val="65000"/>
+        <a:lumOff val="35000"/>
+      </a:schemeClr>
+    </cs:fontRef>
+    <cs:defRPr sz="900" kern="1200"/>
+  </cs:trendlineLabel>
+  <cs:upBar>
+    <cs:lnRef idx="0"/>
+    <cs:fillRef idx="0"/>
+    <cs:effectRef idx="0"/>
+    <cs:fontRef idx="minor">
+      <a:schemeClr val="dk1"/>
+    </cs:fontRef>
+    <cs:spPr>
+      <a:solidFill>
+        <a:schemeClr val="lt1"/>
+      </a:solidFill>
+      <a:ln w="9525">
+        <a:solidFill>
+          <a:schemeClr val="tx1">
+            <a:lumMod val="15000"/>
+            <a:lumOff val="85000"/>
+          </a:schemeClr>
+        </a:solidFill>
+      </a:ln>
+    </cs:spPr>
+  </cs:upBar>
+  <cs:valueAxis>
+    <cs:lnRef idx="0"/>
+    <cs:fillRef idx="0"/>
+    <cs:effectRef idx="0"/>
+    <cs:fontRef idx="minor">
+      <a:schemeClr val="tx1">
+        <a:lumMod val="65000"/>
+        <a:lumOff val="35000"/>
+      </a:schemeClr>
+    </cs:fontRef>
+    <cs:defRPr sz="900" kern="1200"/>
+  </cs:valueAxis>
+  <cs:wall>
+    <cs:lnRef idx="0"/>
+    <cs:fillRef idx="0"/>
+    <cs:effectRef idx="0"/>
+    <cs:fontRef idx="minor">
+      <a:schemeClr val="tx1"/>
+    </cs:fontRef>
+    <cs:spPr>
+      <a:noFill/>
+      <a:ln>
+        <a:noFill/>
+      </a:ln>
+    </cs:spPr>
+  </cs:wall>
+</cs:chartStyle>
+</file>
+
 <file path=word/theme/theme1.xml><?xml version="1.0" encoding="utf-8"?>
 <a:theme xmlns:a="http://schemas.openxmlformats.org/drawingml/2006/main" name="Office Theme">
   <a:themeElements>
@@ -2396,4 +4299,16 @@
     </a:ext>
   </a:extLst>
 </a:theme>
+</file>
+
+<file path=customXml/item1.xml><?xml version="1.0" encoding="utf-8"?>
+<b:Sources xmlns:b="http://schemas.openxmlformats.org/officeDocument/2006/bibliography" xmlns="http://schemas.openxmlformats.org/officeDocument/2006/bibliography" SelectedStyle="\APASixthEditionOfficeOnline.xsl" StyleName="APA" Version="6"/>
+</file>
+
+<file path=customXml/itemProps1.xml><?xml version="1.0" encoding="utf-8"?>
+<ds:datastoreItem xmlns:ds="http://schemas.openxmlformats.org/officeDocument/2006/customXml" ds:itemID="{D0CC5120-9E37-47E2-94B6-F4693A31AAF7}">
+  <ds:schemaRefs>
+    <ds:schemaRef ds:uri="http://schemas.openxmlformats.org/officeDocument/2006/bibliography"/>
+  </ds:schemaRefs>
+</ds:datastoreItem>
 </file>
</xml_diff>